<commit_message>
updated job discipline and fixed bullets
</commit_message>
<xml_diff>
--- a/resources/documents/Jesus Chua Jr - CV.docx
+++ b/resources/documents/Jesus Chua Jr - CV.docx
@@ -8,6 +8,8 @@
           <w:rFonts w:ascii="Segoe UI Light" w:hAnsi="Segoe UI Light" w:cs="Segoe UI Light"/>
         </w:rPr>
       </w:pPr>
+      <w:bookmarkStart w:id="0" w:name="_GoBack"/>
+      <w:bookmarkEnd w:id="0"/>
       <w:r>
         <w:rPr>
           <w:rFonts w:ascii="Segoe UI Light" w:hAnsi="Segoe UI Light" w:cs="Segoe UI Light"/>
@@ -17,7 +19,7 @@
         <mc:AlternateContent>
           <mc:Choice Requires="wps">
             <w:drawing>
-              <wp:anchor distT="0" distB="0" distL="114300" distR="114300" simplePos="0" relativeHeight="251640320" behindDoc="0" locked="0" layoutInCell="1" allowOverlap="1" wp14:anchorId="68B47183" wp14:editId="13C8B7AA">
+              <wp:anchor distT="0" distB="0" distL="114300" distR="114300" simplePos="0" relativeHeight="251649024" behindDoc="0" locked="0" layoutInCell="1" allowOverlap="1" wp14:anchorId="68B47183" wp14:editId="34820542">
                 <wp:simplePos x="0" y="0"/>
                 <wp:positionH relativeFrom="column">
                   <wp:posOffset>3550920</wp:posOffset>
@@ -159,7 +161,7 @@
           </mc:Choice>
           <mc:Fallback>
             <w:pict>
-              <v:rect w14:anchorId="68B47183" id="AutoShape 14" o:spid="_x0000_s1026" style="position:absolute;margin-left:279.6pt;margin-top:-9.25pt;width:277.05pt;height:70.9pt;z-index:251640320;visibility:visible;mso-wrap-style:square;mso-width-percent:0;mso-height-percent:0;mso-wrap-distance-left:9pt;mso-wrap-distance-top:0;mso-wrap-distance-right:9pt;mso-wrap-distance-bottom:0;mso-position-horizontal:absolute;mso-position-horizontal-relative:text;mso-position-vertical:absolute;mso-position-vertical-relative:text;mso-width-percent:0;mso-height-percent:0;mso-width-relative:margin;mso-height-relative:margin;v-text-anchor:middle" o:gfxdata="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" fillcolor="#5b9bd5 [3204]" stroked="f" strokeweight="1.25pt">
+              <v:rect w14:anchorId="68B47183" id="AutoShape 14" o:spid="_x0000_s1026" style="position:absolute;margin-left:279.6pt;margin-top:-9.25pt;width:277.05pt;height:70.9pt;z-index:251649024;visibility:visible;mso-wrap-style:square;mso-width-percent:0;mso-height-percent:0;mso-wrap-distance-left:9pt;mso-wrap-distance-top:0;mso-wrap-distance-right:9pt;mso-wrap-distance-bottom:0;mso-position-horizontal:absolute;mso-position-horizontal-relative:text;mso-position-vertical:absolute;mso-position-vertical-relative:text;mso-width-percent:0;mso-height-percent:0;mso-width-relative:margin;mso-height-relative:margin;v-text-anchor:middle" o:gfxdata="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" fillcolor="#5b9bd5 [3204]" stroked="f" strokeweight="1.25pt">
                 <v:textbox inset=",7.2pt,,7.2pt">
                   <w:txbxContent>
                     <w:p>
@@ -250,7 +252,7 @@
         <mc:AlternateContent>
           <mc:Choice Requires="wps">
             <w:drawing>
-              <wp:anchor distT="0" distB="0" distL="114300" distR="114300" simplePos="0" relativeHeight="251639296" behindDoc="0" locked="0" layoutInCell="1" allowOverlap="1" wp14:anchorId="09F15454" wp14:editId="163ABDBE">
+              <wp:anchor distT="0" distB="0" distL="114300" distR="114300" simplePos="0" relativeHeight="251648000" behindDoc="0" locked="0" layoutInCell="1" allowOverlap="1" wp14:anchorId="09F15454" wp14:editId="7B1086DF">
                 <wp:simplePos x="0" y="0"/>
                 <wp:positionH relativeFrom="column">
                   <wp:posOffset>-110836</wp:posOffset>
@@ -339,7 +341,7 @@
                                 <w:sz w:val="28"/>
                                 <w:szCs w:val="28"/>
                               </w:rPr>
-                              <w:t>Chief Risk Officer/</w:t>
+                              <w:t>Risk Officer/</w:t>
                             </w:r>
                             <w:r>
                               <w:rPr>
@@ -370,7 +372,7 @@
           </mc:Choice>
           <mc:Fallback>
             <w:pict>
-              <v:rect w14:anchorId="09F15454" id="Rectangle 213" o:spid="_x0000_s1027" style="position:absolute;margin-left:-8.75pt;margin-top:-9.25pt;width:288.55pt;height:70.9pt;z-index:251639296;visibility:visible;mso-wrap-style:square;mso-width-percent:0;mso-wrap-distance-left:9pt;mso-wrap-distance-top:0;mso-wrap-distance-right:9pt;mso-wrap-distance-bottom:0;mso-position-horizontal:absolute;mso-position-horizontal-relative:text;mso-position-vertical:absolute;mso-position-vertical-relative:text;mso-width-percent:0;mso-width-relative:margin;v-text-anchor:middle" o:gfxdata="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" fillcolor="#44546a [3215]" stroked="f" strokeweight="1pt">
+              <v:rect w14:anchorId="09F15454" id="Rectangle 213" o:spid="_x0000_s1027" style="position:absolute;margin-left:-8.75pt;margin-top:-9.25pt;width:288.55pt;height:70.9pt;z-index:251648000;visibility:visible;mso-wrap-style:square;mso-width-percent:0;mso-wrap-distance-left:9pt;mso-wrap-distance-top:0;mso-wrap-distance-right:9pt;mso-wrap-distance-bottom:0;mso-position-horizontal:absolute;mso-position-horizontal-relative:text;mso-position-vertical:absolute;mso-position-vertical-relative:text;mso-width-percent:0;mso-width-relative:margin;v-text-anchor:middle" o:gfxdata="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" fillcolor="#44546a [3215]" stroked="f" strokeweight="1pt">
                 <v:textbox inset="0,0,0,0">
                   <w:txbxContent>
                     <w:p>
@@ -412,7 +414,7 @@
                           <w:sz w:val="28"/>
                           <w:szCs w:val="28"/>
                         </w:rPr>
-                        <w:t>Chief Risk Officer/</w:t>
+                        <w:t>Risk Officer/</w:t>
                       </w:r>
                       <w:r>
                         <w:rPr>
@@ -471,12 +473,12 @@
           <w:color w:val="44546A" w:themeColor="text2"/>
         </w:rPr>
         <mc:AlternateContent>
-          <mc:Choice Requires="wps">
+          <mc:Choice Requires="wpg">
             <w:drawing>
-              <wp:anchor distT="0" distB="0" distL="114300" distR="114300" simplePos="0" relativeHeight="251661824" behindDoc="0" locked="0" layoutInCell="1" allowOverlap="1" wp14:anchorId="0EB5AADB" wp14:editId="4EAD85FA">
+              <wp:anchor distT="0" distB="0" distL="114300" distR="114300" simplePos="0" relativeHeight="251665408" behindDoc="0" locked="0" layoutInCell="1" allowOverlap="1" wp14:anchorId="03885C8F" wp14:editId="70BCEC95">
                 <wp:simplePos x="0" y="0"/>
                 <wp:positionH relativeFrom="column">
-                  <wp:posOffset>4259580</wp:posOffset>
+                  <wp:posOffset>4260850</wp:posOffset>
                 </wp:positionH>
                 <wp:positionV relativeFrom="paragraph">
                   <wp:posOffset>128905</wp:posOffset>
@@ -484,341 +486,617 @@
                 <wp:extent cx="2710815" cy="4213860"/>
                 <wp:effectExtent l="0" t="0" r="13335" b="15240"/>
                 <wp:wrapSquare wrapText="bothSides"/>
-                <wp:docPr id="212" name="AutoShape 14"/>
-                <wp:cNvGraphicFramePr>
-                  <a:graphicFrameLocks xmlns:a="http://schemas.openxmlformats.org/drawingml/2006/main"/>
-                </wp:cNvGraphicFramePr>
+                <wp:docPr id="9" name="Group 9"/>
+                <wp:cNvGraphicFramePr/>
                 <a:graphic xmlns:a="http://schemas.openxmlformats.org/drawingml/2006/main">
-                  <a:graphicData uri="http://schemas.microsoft.com/office/word/2010/wordprocessingShape">
-                    <wps:wsp>
-                      <wps:cNvSpPr>
-                        <a:spLocks noChangeArrowheads="1"/>
-                      </wps:cNvSpPr>
-                      <wps:spPr bwMode="auto">
+                  <a:graphicData uri="http://schemas.microsoft.com/office/word/2010/wordprocessingGroup">
+                    <wpg:wgp>
+                      <wpg:cNvGrpSpPr/>
+                      <wpg:grpSpPr>
                         <a:xfrm>
                           <a:off x="0" y="0"/>
                           <a:ext cx="2710815" cy="4213860"/>
+                          <a:chOff x="0" y="0"/>
+                          <a:chExt cx="2710815" cy="4213860"/>
                         </a:xfrm>
-                        <a:prstGeom prst="rect">
-                          <a:avLst/>
-                        </a:prstGeom>
-                        <a:solidFill>
-                          <a:schemeClr val="bg1"/>
-                        </a:solidFill>
-                        <a:ln w="15875">
+                      </wpg:grpSpPr>
+                      <wps:wsp>
+                        <wps:cNvPr id="212" name="AutoShape 14"/>
+                        <wps:cNvSpPr>
+                          <a:spLocks noChangeArrowheads="1"/>
+                        </wps:cNvSpPr>
+                        <wps:spPr bwMode="auto">
+                          <a:xfrm>
+                            <a:off x="0" y="0"/>
+                            <a:ext cx="2710815" cy="4213860"/>
+                          </a:xfrm>
+                          <a:prstGeom prst="rect">
+                            <a:avLst/>
+                          </a:prstGeom>
                           <a:solidFill>
-                            <a:schemeClr val="bg2">
-                              <a:lumMod val="50000"/>
+                            <a:schemeClr val="bg1"/>
+                          </a:solidFill>
+                          <a:ln w="15875">
+                            <a:solidFill>
+                              <a:schemeClr val="bg2">
+                                <a:lumMod val="50000"/>
+                              </a:schemeClr>
+                            </a:solidFill>
+                          </a:ln>
+                          <a:extLst/>
+                        </wps:spPr>
+                        <wps:style>
+                          <a:lnRef idx="0">
+                            <a:scrgbClr r="0" g="0" b="0"/>
+                          </a:lnRef>
+                          <a:fillRef idx="1002">
+                            <a:schemeClr val="lt2"/>
+                          </a:fillRef>
+                          <a:effectRef idx="0">
+                            <a:scrgbClr r="0" g="0" b="0"/>
+                          </a:effectRef>
+                          <a:fontRef idx="major"/>
+                        </wps:style>
+                        <wps:txbx>
+                          <w:txbxContent>
+                            <w:p>
+                              <w:pPr>
+                                <w:rPr>
+                                  <w:rFonts w:ascii="Segoe UI Light" w:hAnsi="Segoe UI Light" w:cs="Segoe UI Light"/>
+                                  <w:b/>
+                                  <w:color w:val="ED7D31" w:themeColor="accent2"/>
+                                </w:rPr>
+                              </w:pPr>
+                              <w:r>
+                                <w:rPr>
+                                  <w:rFonts w:ascii="Segoe UI Light" w:hAnsi="Segoe UI Light" w:cs="Segoe UI Light"/>
+                                  <w:b/>
+                                  <w:color w:val="44546A" w:themeColor="text2"/>
+                                </w:rPr>
+                                <w:t>Character</w:t>
+                              </w:r>
+                              <w:r>
+                                <w:rPr>
+                                  <w:rFonts w:ascii="Segoe UI Light" w:hAnsi="Segoe UI Light" w:cs="Segoe UI Light"/>
+                                  <w:b/>
+                                  <w:color w:val="44546A" w:themeColor="text2"/>
+                                </w:rPr>
+                                <w:t xml:space="preserve"> Highlights</w:t>
+                              </w:r>
+                            </w:p>
+                            <w:p>
+                              <w:pPr>
+                                <w:rPr>
+                                  <w:rFonts w:ascii="Segoe UI Light" w:hAnsi="Segoe UI Light" w:cs="Segoe UI Light"/>
+                                  <w:color w:val="44546A" w:themeColor="text2"/>
+                                </w:rPr>
+                              </w:pPr>
+                              <w:r>
+                                <w:rPr>
+                                  <w:rFonts w:ascii="Segoe UI Light" w:hAnsi="Segoe UI Light" w:cs="Segoe UI Light"/>
+                                  <w:color w:val="44546A" w:themeColor="text2"/>
+                                </w:rPr>
+                                <w:t>Highly analytical</w:t>
+                              </w:r>
+                              <w:r>
+                                <w:rPr>
+                                  <w:rFonts w:ascii="Segoe UI Light" w:hAnsi="Segoe UI Light" w:cs="Segoe UI Light"/>
+                                  <w:color w:val="44546A" w:themeColor="text2"/>
+                                </w:rPr>
+                                <w:t xml:space="preserve"> </w:t>
+                              </w:r>
+                              <w:r>
+                                <w:rPr>
+                                  <w:rFonts w:ascii="Segoe UI Light" w:hAnsi="Segoe UI Light" w:cs="Segoe UI Light"/>
+                                  <w:color w:val="44546A" w:themeColor="text2"/>
+                                </w:rPr>
+                                <w:t>and data obsessive</w:t>
+                              </w:r>
+                              <w:r>
+                                <w:rPr>
+                                  <w:rFonts w:ascii="Segoe UI Light" w:hAnsi="Segoe UI Light" w:cs="Segoe UI Light"/>
+                                  <w:color w:val="44546A" w:themeColor="text2"/>
+                                </w:rPr>
+                                <w:t>.</w:t>
+                              </w:r>
+                            </w:p>
+                            <w:p>
+                              <w:pPr>
+                                <w:rPr>
+                                  <w:rFonts w:ascii="Segoe UI Light" w:hAnsi="Segoe UI Light" w:cs="Segoe UI Light"/>
+                                  <w:color w:val="44546A" w:themeColor="text2"/>
+                                </w:rPr>
+                              </w:pPr>
+                              <w:r>
+                                <w:rPr>
+                                  <w:rFonts w:ascii="Segoe UI Light" w:hAnsi="Segoe UI Light" w:cs="Segoe UI Light"/>
+                                  <w:color w:val="44546A" w:themeColor="text2"/>
+                                </w:rPr>
+                                <w:t>Ca</w:t>
+                              </w:r>
+                              <w:r>
+                                <w:rPr>
+                                  <w:rFonts w:ascii="Segoe UI Light" w:hAnsi="Segoe UI Light" w:cs="Segoe UI Light"/>
+                                  <w:color w:val="44546A" w:themeColor="text2"/>
+                                </w:rPr>
+                                <w:t>n</w:t>
+                              </w:r>
+                              <w:r>
+                                <w:rPr>
+                                  <w:rFonts w:ascii="Segoe UI Light" w:hAnsi="Segoe UI Light" w:cs="Segoe UI Light"/>
+                                  <w:color w:val="44546A" w:themeColor="text2"/>
+                                </w:rPr>
+                                <w:t xml:space="preserve"> visualiz</w:t>
+                              </w:r>
+                              <w:r>
+                                <w:rPr>
+                                  <w:rFonts w:ascii="Segoe UI Light" w:hAnsi="Segoe UI Light" w:cs="Segoe UI Light"/>
+                                  <w:color w:val="44546A" w:themeColor="text2"/>
+                                </w:rPr>
+                                <w:t xml:space="preserve">e </w:t>
+                              </w:r>
+                              <w:r>
+                                <w:rPr>
+                                  <w:rFonts w:ascii="Segoe UI Light" w:hAnsi="Segoe UI Light" w:cs="Segoe UI Light"/>
+                                  <w:color w:val="44546A" w:themeColor="text2"/>
+                                </w:rPr>
+                                <w:t xml:space="preserve">and </w:t>
+                              </w:r>
+                              <w:r>
+                                <w:rPr>
+                                  <w:rFonts w:ascii="Segoe UI Light" w:hAnsi="Segoe UI Light" w:cs="Segoe UI Light"/>
+                                  <w:color w:val="44546A" w:themeColor="text2"/>
+                                </w:rPr>
+                                <w:t xml:space="preserve">prevent </w:t>
+                              </w:r>
+                              <w:r>
+                                <w:rPr>
+                                  <w:rFonts w:ascii="Segoe UI Light" w:hAnsi="Segoe UI Light" w:cs="Segoe UI Light"/>
+                                  <w:color w:val="44546A" w:themeColor="text2"/>
+                                </w:rPr>
+                                <w:t xml:space="preserve">potential error mechanisms </w:t>
+                              </w:r>
+                              <w:r>
+                                <w:rPr>
+                                  <w:rFonts w:ascii="Segoe UI Light" w:hAnsi="Segoe UI Light" w:cs="Segoe UI Light"/>
+                                  <w:color w:val="44546A" w:themeColor="text2"/>
+                                </w:rPr>
+                                <w:t>during the design stage.</w:t>
+                              </w:r>
+                            </w:p>
+                            <w:p>
+                              <w:pPr>
+                                <w:rPr>
+                                  <w:rFonts w:ascii="Segoe UI Light" w:hAnsi="Segoe UI Light" w:cs="Segoe UI Light"/>
+                                  <w:color w:val="44546A" w:themeColor="text2"/>
+                                </w:rPr>
+                              </w:pPr>
+                              <w:r>
+                                <w:rPr>
+                                  <w:rFonts w:ascii="Segoe UI Light" w:hAnsi="Segoe UI Light" w:cs="Segoe UI Light"/>
+                                  <w:color w:val="44546A" w:themeColor="text2"/>
+                                </w:rPr>
+                                <w:t>Maintains a high standard for himself and for the team.</w:t>
+                              </w:r>
+                            </w:p>
+                            <w:p>
+                              <w:pPr>
+                                <w:rPr>
+                                  <w:rFonts w:ascii="Segoe UI Light" w:hAnsi="Segoe UI Light" w:cs="Segoe UI Light"/>
+                                  <w:color w:val="44546A" w:themeColor="text2"/>
+                                </w:rPr>
+                              </w:pPr>
+                              <w:r>
+                                <w:rPr>
+                                  <w:rFonts w:ascii="Segoe UI Light" w:hAnsi="Segoe UI Light" w:cs="Segoe UI Light"/>
+                                  <w:color w:val="44546A" w:themeColor="text2"/>
+                                </w:rPr>
+                                <w:t>Level 3 Project Euler Participant.</w:t>
+                              </w:r>
+                            </w:p>
+                            <w:p>
+                              <w:pPr>
+                                <w:rPr>
+                                  <w:rFonts w:ascii="Segoe UI Light" w:hAnsi="Segoe UI Light" w:cs="Segoe UI Light"/>
+                                  <w:color w:val="44546A" w:themeColor="text2"/>
+                                </w:rPr>
+                              </w:pPr>
+                              <w:r>
+                                <w:rPr>
+                                  <w:rFonts w:ascii="Segoe UI Light" w:hAnsi="Segoe UI Light" w:cs="Segoe UI Light"/>
+                                  <w:color w:val="44546A" w:themeColor="text2"/>
+                                </w:rPr>
+                                <w:t>ITIL-</w:t>
+                              </w:r>
+                              <w:r>
+                                <w:rPr>
+                                  <w:rFonts w:ascii="Segoe UI Light" w:hAnsi="Segoe UI Light" w:cs="Segoe UI Light"/>
+                                  <w:color w:val="44546A" w:themeColor="text2"/>
+                                </w:rPr>
+                                <w:t>certified</w:t>
+                              </w:r>
+                              <w:r>
+                                <w:rPr>
+                                  <w:rFonts w:ascii="Segoe UI Light" w:hAnsi="Segoe UI Light" w:cs="Segoe UI Light"/>
+                                  <w:color w:val="44546A" w:themeColor="text2"/>
+                                </w:rPr>
+                                <w:t xml:space="preserve"> </w:t>
+                              </w:r>
+                              <w:r>
+                                <w:rPr>
+                                  <w:rFonts w:ascii="Segoe UI Light" w:hAnsi="Segoe UI Light" w:cs="Segoe UI Light"/>
+                                  <w:color w:val="44546A" w:themeColor="text2"/>
+                                </w:rPr>
+                                <w:t>and deeply knowledgeable of its strengths and follies.</w:t>
+                              </w:r>
+                            </w:p>
+                            <w:p>
+                              <w:pPr>
+                                <w:rPr>
+                                  <w:rFonts w:ascii="Segoe UI Light" w:hAnsi="Segoe UI Light" w:cs="Segoe UI Light"/>
+                                  <w:b/>
+                                  <w:color w:val="44546A" w:themeColor="text2"/>
+                                </w:rPr>
+                              </w:pPr>
+                              <w:r>
+                                <w:rPr>
+                                  <w:rFonts w:ascii="Segoe UI Light" w:hAnsi="Segoe UI Light" w:cs="Segoe UI Light"/>
+                                  <w:color w:val="44546A" w:themeColor="text2"/>
+                                </w:rPr>
+                                <w:t xml:space="preserve">Clear </w:t>
+                              </w:r>
+                              <w:r>
+                                <w:rPr>
+                                  <w:rFonts w:ascii="Segoe UI Light" w:hAnsi="Segoe UI Light" w:cs="Segoe UI Light"/>
+                                  <w:color w:val="44546A" w:themeColor="text2"/>
+                                </w:rPr>
+                                <w:t>c</w:t>
+                              </w:r>
+                              <w:r>
+                                <w:rPr>
+                                  <w:rFonts w:ascii="Segoe UI Light" w:hAnsi="Segoe UI Light" w:cs="Segoe UI Light"/>
+                                  <w:color w:val="44546A" w:themeColor="text2"/>
+                                </w:rPr>
+                                <w:t>ommunicat</w:t>
+                              </w:r>
+                              <w:r>
+                                <w:rPr>
+                                  <w:rFonts w:ascii="Segoe UI Light" w:hAnsi="Segoe UI Light" w:cs="Segoe UI Light"/>
+                                  <w:color w:val="44546A" w:themeColor="text2"/>
+                                </w:rPr>
+                                <w:t>or and organized note taker.</w:t>
+                              </w:r>
+                            </w:p>
+                            <w:p>
+                              <w:pPr>
+                                <w:rPr>
+                                  <w:rFonts w:ascii="Segoe UI Light" w:hAnsi="Segoe UI Light" w:cs="Segoe UI Light"/>
+                                  <w:color w:val="44546A" w:themeColor="text2"/>
+                                </w:rPr>
+                              </w:pPr>
+                              <w:r>
+                                <w:rPr>
+                                  <w:rFonts w:ascii="Segoe UI Light" w:hAnsi="Segoe UI Light" w:cs="Segoe UI Light"/>
+                                  <w:color w:val="44546A" w:themeColor="text2"/>
+                                </w:rPr>
+                                <w:t>F</w:t>
+                              </w:r>
+                              <w:r>
+                                <w:rPr>
+                                  <w:rFonts w:ascii="Segoe UI Light" w:hAnsi="Segoe UI Light" w:cs="Segoe UI Light"/>
+                                  <w:color w:val="44546A" w:themeColor="text2"/>
+                                </w:rPr>
+                                <w:t xml:space="preserve">lexible and able to fill-in </w:t>
+                              </w:r>
+                              <w:r>
+                                <w:rPr>
+                                  <w:rFonts w:ascii="Segoe UI Light" w:hAnsi="Segoe UI Light" w:cs="Segoe UI Light"/>
+                                  <w:color w:val="44546A" w:themeColor="text2"/>
+                                </w:rPr>
+                                <w:t xml:space="preserve">a wide spectrum of roles from the very specialized </w:t>
+                              </w:r>
+                              <w:r>
+                                <w:rPr>
+                                  <w:rFonts w:ascii="Segoe UI Light" w:hAnsi="Segoe UI Light" w:cs="Segoe UI Light"/>
+                                  <w:color w:val="44546A" w:themeColor="text2"/>
+                                </w:rPr>
+                                <w:t xml:space="preserve">to the </w:t>
+                              </w:r>
+                              <w:r>
+                                <w:rPr>
+                                  <w:rFonts w:ascii="Segoe UI Light" w:hAnsi="Segoe UI Light" w:cs="Segoe UI Light"/>
+                                  <w:color w:val="44546A" w:themeColor="text2"/>
+                                </w:rPr>
+                                <w:t xml:space="preserve">very </w:t>
+                              </w:r>
+                              <w:r>
+                                <w:rPr>
+                                  <w:rFonts w:ascii="Segoe UI Light" w:hAnsi="Segoe UI Light" w:cs="Segoe UI Light"/>
+                                  <w:color w:val="44546A" w:themeColor="text2"/>
+                                </w:rPr>
+                                <w:t>general</w:t>
+                              </w:r>
+                              <w:r>
+                                <w:rPr>
+                                  <w:rFonts w:ascii="Segoe UI Light" w:hAnsi="Segoe UI Light" w:cs="Segoe UI Light"/>
+                                  <w:color w:val="44546A" w:themeColor="text2"/>
+                                </w:rPr>
+                                <w:t>.</w:t>
+                              </w:r>
+                            </w:p>
+                          </w:txbxContent>
+                        </wps:txbx>
+                        <wps:bodyPr rot="0" vert="horz" wrap="square" lIns="365760" tIns="182880" rIns="182880" bIns="182880" anchor="t" anchorCtr="0" upright="1">
+                          <a:noAutofit/>
+                        </wps:bodyPr>
+                      </wps:wsp>
+                      <wps:wsp>
+                        <wps:cNvPr id="2" name="Chevron 2"/>
+                        <wps:cNvSpPr/>
+                        <wps:spPr>
+                          <a:xfrm>
+                            <a:off x="203200" y="482600"/>
+                            <a:ext cx="99695" cy="140970"/>
+                          </a:xfrm>
+                          <a:prstGeom prst="chevron">
+                            <a:avLst/>
+                          </a:prstGeom>
+                          <a:ln>
+                            <a:noFill/>
+                          </a:ln>
+                        </wps:spPr>
+                        <wps:style>
+                          <a:lnRef idx="2">
+                            <a:schemeClr val="accent1">
+                              <a:shade val="50000"/>
                             </a:schemeClr>
-                          </a:solidFill>
-                        </a:ln>
-                        <a:extLst/>
-                      </wps:spPr>
-                      <wps:style>
-                        <a:lnRef idx="0">
-                          <a:scrgbClr r="0" g="0" b="0"/>
-                        </a:lnRef>
-                        <a:fillRef idx="1002">
-                          <a:schemeClr val="lt2"/>
-                        </a:fillRef>
-                        <a:effectRef idx="0">
-                          <a:scrgbClr r="0" g="0" b="0"/>
-                        </a:effectRef>
-                        <a:fontRef idx="major"/>
-                      </wps:style>
-                      <wps:txbx>
-                        <w:txbxContent>
-                          <w:p>
-                            <w:pPr>
-                              <w:rPr>
-                                <w:rFonts w:ascii="Segoe UI Light" w:hAnsi="Segoe UI Light" w:cs="Segoe UI Light"/>
-                                <w:b/>
-                                <w:color w:val="ED7D31" w:themeColor="accent2"/>
-                              </w:rPr>
-                            </w:pPr>
-                            <w:r>
-                              <w:rPr>
-                                <w:rFonts w:ascii="Segoe UI Light" w:hAnsi="Segoe UI Light" w:cs="Segoe UI Light"/>
-                                <w:b/>
-                                <w:color w:val="44546A" w:themeColor="text2"/>
-                              </w:rPr>
-                              <w:t>Character</w:t>
-                            </w:r>
-                            <w:r>
-                              <w:rPr>
-                                <w:rFonts w:ascii="Segoe UI Light" w:hAnsi="Segoe UI Light" w:cs="Segoe UI Light"/>
-                                <w:b/>
-                                <w:color w:val="44546A" w:themeColor="text2"/>
-                              </w:rPr>
-                              <w:t xml:space="preserve"> Highlights</w:t>
-                            </w:r>
-                          </w:p>
-                          <w:p>
-                            <w:pPr>
-                              <w:rPr>
-                                <w:rFonts w:ascii="Segoe UI Light" w:hAnsi="Segoe UI Light" w:cs="Segoe UI Light"/>
-                                <w:color w:val="44546A" w:themeColor="text2"/>
-                              </w:rPr>
-                            </w:pPr>
-                            <w:r>
-                              <w:rPr>
-                                <w:rFonts w:ascii="Segoe UI Light" w:hAnsi="Segoe UI Light" w:cs="Segoe UI Light"/>
-                                <w:color w:val="44546A" w:themeColor="text2"/>
-                              </w:rPr>
-                              <w:t>Highly analytical</w:t>
-                            </w:r>
-                            <w:r>
-                              <w:rPr>
-                                <w:rFonts w:ascii="Segoe UI Light" w:hAnsi="Segoe UI Light" w:cs="Segoe UI Light"/>
-                                <w:color w:val="44546A" w:themeColor="text2"/>
-                              </w:rPr>
-                              <w:t xml:space="preserve"> </w:t>
-                            </w:r>
-                            <w:r>
-                              <w:rPr>
-                                <w:rFonts w:ascii="Segoe UI Light" w:hAnsi="Segoe UI Light" w:cs="Segoe UI Light"/>
-                                <w:color w:val="44546A" w:themeColor="text2"/>
-                              </w:rPr>
-                              <w:t>and data obsessive</w:t>
-                            </w:r>
-                            <w:r>
-                              <w:rPr>
-                                <w:rFonts w:ascii="Segoe UI Light" w:hAnsi="Segoe UI Light" w:cs="Segoe UI Light"/>
-                                <w:color w:val="44546A" w:themeColor="text2"/>
-                              </w:rPr>
-                              <w:t>.</w:t>
-                            </w:r>
-                          </w:p>
-                          <w:p>
-                            <w:pPr>
-                              <w:rPr>
-                                <w:rFonts w:ascii="Segoe UI Light" w:hAnsi="Segoe UI Light" w:cs="Segoe UI Light"/>
-                                <w:color w:val="44546A" w:themeColor="text2"/>
-                              </w:rPr>
-                            </w:pPr>
-                            <w:r>
-                              <w:rPr>
-                                <w:rFonts w:ascii="Segoe UI Light" w:hAnsi="Segoe UI Light" w:cs="Segoe UI Light"/>
-                                <w:color w:val="44546A" w:themeColor="text2"/>
-                              </w:rPr>
-                              <w:t>Ca</w:t>
-                            </w:r>
-                            <w:r>
-                              <w:rPr>
-                                <w:rFonts w:ascii="Segoe UI Light" w:hAnsi="Segoe UI Light" w:cs="Segoe UI Light"/>
-                                <w:color w:val="44546A" w:themeColor="text2"/>
-                              </w:rPr>
-                              <w:t>n</w:t>
-                            </w:r>
-                            <w:r>
-                              <w:rPr>
-                                <w:rFonts w:ascii="Segoe UI Light" w:hAnsi="Segoe UI Light" w:cs="Segoe UI Light"/>
-                                <w:color w:val="44546A" w:themeColor="text2"/>
-                              </w:rPr>
-                              <w:t xml:space="preserve"> visualiz</w:t>
-                            </w:r>
-                            <w:r>
-                              <w:rPr>
-                                <w:rFonts w:ascii="Segoe UI Light" w:hAnsi="Segoe UI Light" w:cs="Segoe UI Light"/>
-                                <w:color w:val="44546A" w:themeColor="text2"/>
-                              </w:rPr>
-                              <w:t xml:space="preserve">e </w:t>
-                            </w:r>
-                            <w:r>
-                              <w:rPr>
-                                <w:rFonts w:ascii="Segoe UI Light" w:hAnsi="Segoe UI Light" w:cs="Segoe UI Light"/>
-                                <w:color w:val="44546A" w:themeColor="text2"/>
-                              </w:rPr>
-                              <w:t xml:space="preserve">and </w:t>
-                            </w:r>
-                            <w:r>
-                              <w:rPr>
-                                <w:rFonts w:ascii="Segoe UI Light" w:hAnsi="Segoe UI Light" w:cs="Segoe UI Light"/>
-                                <w:color w:val="44546A" w:themeColor="text2"/>
-                              </w:rPr>
-                              <w:t xml:space="preserve">prevent </w:t>
-                            </w:r>
-                            <w:r>
-                              <w:rPr>
-                                <w:rFonts w:ascii="Segoe UI Light" w:hAnsi="Segoe UI Light" w:cs="Segoe UI Light"/>
-                                <w:color w:val="44546A" w:themeColor="text2"/>
-                              </w:rPr>
-                              <w:t xml:space="preserve">potential error mechanisms </w:t>
-                            </w:r>
-                            <w:r>
-                              <w:rPr>
-                                <w:rFonts w:ascii="Segoe UI Light" w:hAnsi="Segoe UI Light" w:cs="Segoe UI Light"/>
-                                <w:color w:val="44546A" w:themeColor="text2"/>
-                              </w:rPr>
-                              <w:t>during the design stage.</w:t>
-                            </w:r>
-                          </w:p>
-                          <w:p>
-                            <w:pPr>
-                              <w:rPr>
-                                <w:rFonts w:ascii="Segoe UI Light" w:hAnsi="Segoe UI Light" w:cs="Segoe UI Light"/>
-                                <w:color w:val="44546A" w:themeColor="text2"/>
-                              </w:rPr>
-                            </w:pPr>
-                            <w:r>
-                              <w:rPr>
-                                <w:rFonts w:ascii="Segoe UI Light" w:hAnsi="Segoe UI Light" w:cs="Segoe UI Light"/>
-                                <w:color w:val="44546A" w:themeColor="text2"/>
-                              </w:rPr>
-                              <w:t>Maintains a high standard for himself and for the team.</w:t>
-                            </w:r>
-                          </w:p>
-                          <w:p>
-                            <w:pPr>
-                              <w:rPr>
-                                <w:rFonts w:ascii="Segoe UI Light" w:hAnsi="Segoe UI Light" w:cs="Segoe UI Light"/>
-                                <w:color w:val="44546A" w:themeColor="text2"/>
-                              </w:rPr>
-                            </w:pPr>
-                            <w:r>
-                              <w:rPr>
-                                <w:rFonts w:ascii="Segoe UI Light" w:hAnsi="Segoe UI Light" w:cs="Segoe UI Light"/>
-                                <w:color w:val="44546A" w:themeColor="text2"/>
-                              </w:rPr>
-                              <w:t>Level 3 Project Euler Participant.</w:t>
-                            </w:r>
-                          </w:p>
-                          <w:p>
-                            <w:pPr>
-                              <w:rPr>
-                                <w:rFonts w:ascii="Segoe UI Light" w:hAnsi="Segoe UI Light" w:cs="Segoe UI Light"/>
-                                <w:color w:val="44546A" w:themeColor="text2"/>
-                              </w:rPr>
-                            </w:pPr>
-                            <w:r>
-                              <w:rPr>
-                                <w:rFonts w:ascii="Segoe UI Light" w:hAnsi="Segoe UI Light" w:cs="Segoe UI Light"/>
-                                <w:color w:val="44546A" w:themeColor="text2"/>
-                              </w:rPr>
-                              <w:t>ITIL-</w:t>
-                            </w:r>
-                            <w:r>
-                              <w:rPr>
-                                <w:rFonts w:ascii="Segoe UI Light" w:hAnsi="Segoe UI Light" w:cs="Segoe UI Light"/>
-                                <w:color w:val="44546A" w:themeColor="text2"/>
-                              </w:rPr>
-                              <w:t>certified</w:t>
-                            </w:r>
-                            <w:r>
-                              <w:rPr>
-                                <w:rFonts w:ascii="Segoe UI Light" w:hAnsi="Segoe UI Light" w:cs="Segoe UI Light"/>
-                                <w:color w:val="44546A" w:themeColor="text2"/>
-                              </w:rPr>
-                              <w:t xml:space="preserve"> </w:t>
-                            </w:r>
-                            <w:r>
-                              <w:rPr>
-                                <w:rFonts w:ascii="Segoe UI Light" w:hAnsi="Segoe UI Light" w:cs="Segoe UI Light"/>
-                                <w:color w:val="44546A" w:themeColor="text2"/>
-                              </w:rPr>
-                              <w:t>and deeply knowledgeable of its strengths and follies.</w:t>
-                            </w:r>
-                          </w:p>
-                          <w:p>
-                            <w:pPr>
-                              <w:rPr>
-                                <w:rFonts w:ascii="Segoe UI Light" w:hAnsi="Segoe UI Light" w:cs="Segoe UI Light"/>
-                                <w:b/>
-                                <w:color w:val="44546A" w:themeColor="text2"/>
-                              </w:rPr>
-                            </w:pPr>
-                            <w:r>
-                              <w:rPr>
-                                <w:rFonts w:ascii="Segoe UI Light" w:hAnsi="Segoe UI Light" w:cs="Segoe UI Light"/>
-                                <w:color w:val="44546A" w:themeColor="text2"/>
-                              </w:rPr>
-                              <w:t xml:space="preserve">Clear </w:t>
-                            </w:r>
-                            <w:r>
-                              <w:rPr>
-                                <w:rFonts w:ascii="Segoe UI Light" w:hAnsi="Segoe UI Light" w:cs="Segoe UI Light"/>
-                                <w:color w:val="44546A" w:themeColor="text2"/>
-                              </w:rPr>
-                              <w:t>c</w:t>
-                            </w:r>
-                            <w:r>
-                              <w:rPr>
-                                <w:rFonts w:ascii="Segoe UI Light" w:hAnsi="Segoe UI Light" w:cs="Segoe UI Light"/>
-                                <w:color w:val="44546A" w:themeColor="text2"/>
-                              </w:rPr>
-                              <w:t>ommunicat</w:t>
-                            </w:r>
-                            <w:r>
-                              <w:rPr>
-                                <w:rFonts w:ascii="Segoe UI Light" w:hAnsi="Segoe UI Light" w:cs="Segoe UI Light"/>
-                                <w:color w:val="44546A" w:themeColor="text2"/>
-                              </w:rPr>
-                              <w:t>or and organized note taker.</w:t>
-                            </w:r>
-                          </w:p>
-                          <w:p>
-                            <w:pPr>
-                              <w:rPr>
-                                <w:rFonts w:ascii="Segoe UI Light" w:hAnsi="Segoe UI Light" w:cs="Segoe UI Light"/>
-                                <w:color w:val="44546A" w:themeColor="text2"/>
-                              </w:rPr>
-                            </w:pPr>
-                            <w:r>
-                              <w:rPr>
-                                <w:rFonts w:ascii="Segoe UI Light" w:hAnsi="Segoe UI Light" w:cs="Segoe UI Light"/>
-                                <w:color w:val="44546A" w:themeColor="text2"/>
-                              </w:rPr>
-                              <w:t>F</w:t>
-                            </w:r>
-                            <w:r>
-                              <w:rPr>
-                                <w:rFonts w:ascii="Segoe UI Light" w:hAnsi="Segoe UI Light" w:cs="Segoe UI Light"/>
-                                <w:color w:val="44546A" w:themeColor="text2"/>
-                              </w:rPr>
-                              <w:t xml:space="preserve">lexible and able to fill-in </w:t>
-                            </w:r>
-                            <w:r>
-                              <w:rPr>
-                                <w:rFonts w:ascii="Segoe UI Light" w:hAnsi="Segoe UI Light" w:cs="Segoe UI Light"/>
-                                <w:color w:val="44546A" w:themeColor="text2"/>
-                              </w:rPr>
-                              <w:t xml:space="preserve">a wide spectrum of roles from the very specialized </w:t>
-                            </w:r>
-                            <w:r>
-                              <w:rPr>
-                                <w:rFonts w:ascii="Segoe UI Light" w:hAnsi="Segoe UI Light" w:cs="Segoe UI Light"/>
-                                <w:color w:val="44546A" w:themeColor="text2"/>
-                              </w:rPr>
-                              <w:t xml:space="preserve">to the </w:t>
-                            </w:r>
-                            <w:r>
-                              <w:rPr>
-                                <w:rFonts w:ascii="Segoe UI Light" w:hAnsi="Segoe UI Light" w:cs="Segoe UI Light"/>
-                                <w:color w:val="44546A" w:themeColor="text2"/>
-                              </w:rPr>
-                              <w:t xml:space="preserve">very </w:t>
-                            </w:r>
-                            <w:r>
-                              <w:rPr>
-                                <w:rFonts w:ascii="Segoe UI Light" w:hAnsi="Segoe UI Light" w:cs="Segoe UI Light"/>
-                                <w:color w:val="44546A" w:themeColor="text2"/>
-                              </w:rPr>
-                              <w:t>general</w:t>
-                            </w:r>
-                            <w:r>
-                              <w:rPr>
-                                <w:rFonts w:ascii="Segoe UI Light" w:hAnsi="Segoe UI Light" w:cs="Segoe UI Light"/>
-                                <w:color w:val="44546A" w:themeColor="text2"/>
-                              </w:rPr>
-                              <w:t>.</w:t>
-                            </w:r>
-                          </w:p>
-                        </w:txbxContent>
-                      </wps:txbx>
-                      <wps:bodyPr rot="0" vert="horz" wrap="square" lIns="365760" tIns="182880" rIns="182880" bIns="182880" anchor="t" anchorCtr="0" upright="1">
-                        <a:noAutofit/>
-                      </wps:bodyPr>
-                    </wps:wsp>
+                          </a:lnRef>
+                          <a:fillRef idx="1">
+                            <a:schemeClr val="accent1"/>
+                          </a:fillRef>
+                          <a:effectRef idx="0">
+                            <a:schemeClr val="accent1"/>
+                          </a:effectRef>
+                          <a:fontRef idx="minor">
+                            <a:schemeClr val="lt1"/>
+                          </a:fontRef>
+                        </wps:style>
+                        <wps:bodyPr rot="0" spcFirstLastPara="0" vertOverflow="overflow" horzOverflow="overflow" vert="horz" wrap="square" lIns="91440" tIns="45720" rIns="91440" bIns="45720" numCol="1" spcCol="0" rtlCol="0" fromWordArt="0" anchor="ctr" anchorCtr="0" forceAA="0" compatLnSpc="1">
+                          <a:prstTxWarp prst="textNoShape">
+                            <a:avLst/>
+                          </a:prstTxWarp>
+                          <a:noAutofit/>
+                        </wps:bodyPr>
+                      </wps:wsp>
+                      <wps:wsp>
+                        <wps:cNvPr id="6" name="Chevron 6"/>
+                        <wps:cNvSpPr/>
+                        <wps:spPr>
+                          <a:xfrm>
+                            <a:off x="203200" y="1625600"/>
+                            <a:ext cx="99695" cy="140970"/>
+                          </a:xfrm>
+                          <a:prstGeom prst="chevron">
+                            <a:avLst/>
+                          </a:prstGeom>
+                          <a:ln>
+                            <a:noFill/>
+                          </a:ln>
+                        </wps:spPr>
+                        <wps:style>
+                          <a:lnRef idx="2">
+                            <a:schemeClr val="accent1">
+                              <a:shade val="50000"/>
+                            </a:schemeClr>
+                          </a:lnRef>
+                          <a:fillRef idx="1">
+                            <a:schemeClr val="accent1"/>
+                          </a:fillRef>
+                          <a:effectRef idx="0">
+                            <a:schemeClr val="accent1"/>
+                          </a:effectRef>
+                          <a:fontRef idx="minor">
+                            <a:schemeClr val="lt1"/>
+                          </a:fontRef>
+                        </wps:style>
+                        <wps:bodyPr rot="0" spcFirstLastPara="0" vertOverflow="overflow" horzOverflow="overflow" vert="horz" wrap="square" lIns="91440" tIns="45720" rIns="91440" bIns="45720" numCol="1" spcCol="0" rtlCol="0" fromWordArt="0" anchor="ctr" anchorCtr="0" forceAA="0" compatLnSpc="1">
+                          <a:prstTxWarp prst="textNoShape">
+                            <a:avLst/>
+                          </a:prstTxWarp>
+                          <a:noAutofit/>
+                        </wps:bodyPr>
+                      </wps:wsp>
+                      <wps:wsp>
+                        <wps:cNvPr id="7" name="Chevron 7"/>
+                        <wps:cNvSpPr/>
+                        <wps:spPr>
+                          <a:xfrm>
+                            <a:off x="222250" y="2387600"/>
+                            <a:ext cx="99695" cy="140970"/>
+                          </a:xfrm>
+                          <a:prstGeom prst="chevron">
+                            <a:avLst/>
+                          </a:prstGeom>
+                          <a:ln>
+                            <a:noFill/>
+                          </a:ln>
+                        </wps:spPr>
+                        <wps:style>
+                          <a:lnRef idx="2">
+                            <a:schemeClr val="accent1">
+                              <a:shade val="50000"/>
+                            </a:schemeClr>
+                          </a:lnRef>
+                          <a:fillRef idx="1">
+                            <a:schemeClr val="accent1"/>
+                          </a:fillRef>
+                          <a:effectRef idx="0">
+                            <a:schemeClr val="accent1"/>
+                          </a:effectRef>
+                          <a:fontRef idx="minor">
+                            <a:schemeClr val="lt1"/>
+                          </a:fontRef>
+                        </wps:style>
+                        <wps:bodyPr rot="0" spcFirstLastPara="0" vertOverflow="overflow" horzOverflow="overflow" vert="horz" wrap="square" lIns="91440" tIns="45720" rIns="91440" bIns="45720" numCol="1" spcCol="0" rtlCol="0" fromWordArt="0" anchor="ctr" anchorCtr="0" forceAA="0" compatLnSpc="1">
+                          <a:prstTxWarp prst="textNoShape">
+                            <a:avLst/>
+                          </a:prstTxWarp>
+                          <a:noAutofit/>
+                        </wps:bodyPr>
+                      </wps:wsp>
+                      <wps:wsp>
+                        <wps:cNvPr id="4" name="Chevron 6"/>
+                        <wps:cNvSpPr/>
+                        <wps:spPr>
+                          <a:xfrm>
+                            <a:off x="222250" y="2082800"/>
+                            <a:ext cx="99799" cy="141045"/>
+                          </a:xfrm>
+                          <a:prstGeom prst="chevron">
+                            <a:avLst/>
+                          </a:prstGeom>
+                          <a:ln>
+                            <a:noFill/>
+                          </a:ln>
+                        </wps:spPr>
+                        <wps:style>
+                          <a:lnRef idx="2">
+                            <a:schemeClr val="accent1">
+                              <a:shade val="50000"/>
+                            </a:schemeClr>
+                          </a:lnRef>
+                          <a:fillRef idx="1">
+                            <a:schemeClr val="accent1"/>
+                          </a:fillRef>
+                          <a:effectRef idx="0">
+                            <a:schemeClr val="accent1"/>
+                          </a:effectRef>
+                          <a:fontRef idx="minor">
+                            <a:schemeClr val="lt1"/>
+                          </a:fontRef>
+                        </wps:style>
+                        <wps:bodyPr rot="0" spcFirstLastPara="0" vertOverflow="overflow" horzOverflow="overflow" vert="horz" wrap="square" lIns="91440" tIns="45720" rIns="91440" bIns="45720" numCol="1" spcCol="0" rtlCol="0" fromWordArt="0" anchor="ctr" anchorCtr="0" forceAA="0" compatLnSpc="1">
+                          <a:prstTxWarp prst="textNoShape">
+                            <a:avLst/>
+                          </a:prstTxWarp>
+                          <a:noAutofit/>
+                        </wps:bodyPr>
+                      </wps:wsp>
+                      <wps:wsp>
+                        <wps:cNvPr id="8" name="Chevron 8"/>
+                        <wps:cNvSpPr/>
+                        <wps:spPr>
+                          <a:xfrm>
+                            <a:off x="209550" y="3054350"/>
+                            <a:ext cx="99695" cy="140335"/>
+                          </a:xfrm>
+                          <a:prstGeom prst="chevron">
+                            <a:avLst/>
+                          </a:prstGeom>
+                          <a:ln>
+                            <a:noFill/>
+                          </a:ln>
+                        </wps:spPr>
+                        <wps:style>
+                          <a:lnRef idx="2">
+                            <a:schemeClr val="accent1">
+                              <a:shade val="50000"/>
+                            </a:schemeClr>
+                          </a:lnRef>
+                          <a:fillRef idx="1">
+                            <a:schemeClr val="accent1"/>
+                          </a:fillRef>
+                          <a:effectRef idx="0">
+                            <a:schemeClr val="accent1"/>
+                          </a:effectRef>
+                          <a:fontRef idx="minor">
+                            <a:schemeClr val="lt1"/>
+                          </a:fontRef>
+                        </wps:style>
+                        <wps:bodyPr rot="0" spcFirstLastPara="0" vertOverflow="overflow" horzOverflow="overflow" vert="horz" wrap="square" lIns="91440" tIns="45720" rIns="91440" bIns="45720" numCol="1" spcCol="0" rtlCol="0" fromWordArt="0" anchor="ctr" anchorCtr="0" forceAA="0" compatLnSpc="1">
+                          <a:prstTxWarp prst="textNoShape">
+                            <a:avLst/>
+                          </a:prstTxWarp>
+                          <a:noAutofit/>
+                        </wps:bodyPr>
+                      </wps:wsp>
+                      <wps:wsp>
+                        <wps:cNvPr id="3" name="Chevron 6"/>
+                        <wps:cNvSpPr/>
+                        <wps:spPr>
+                          <a:xfrm>
+                            <a:off x="222250" y="946150"/>
+                            <a:ext cx="99695" cy="140970"/>
+                          </a:xfrm>
+                          <a:prstGeom prst="chevron">
+                            <a:avLst/>
+                          </a:prstGeom>
+                          <a:ln>
+                            <a:noFill/>
+                          </a:ln>
+                        </wps:spPr>
+                        <wps:style>
+                          <a:lnRef idx="2">
+                            <a:schemeClr val="accent1">
+                              <a:shade val="50000"/>
+                            </a:schemeClr>
+                          </a:lnRef>
+                          <a:fillRef idx="1">
+                            <a:schemeClr val="accent1"/>
+                          </a:fillRef>
+                          <a:effectRef idx="0">
+                            <a:schemeClr val="accent1"/>
+                          </a:effectRef>
+                          <a:fontRef idx="minor">
+                            <a:schemeClr val="lt1"/>
+                          </a:fontRef>
+                        </wps:style>
+                        <wps:bodyPr rot="0" spcFirstLastPara="0" vertOverflow="overflow" horzOverflow="overflow" vert="horz" wrap="square" lIns="91440" tIns="45720" rIns="91440" bIns="45720" numCol="1" spcCol="0" rtlCol="0" fromWordArt="0" anchor="ctr" anchorCtr="0" forceAA="0" compatLnSpc="1">
+                          <a:prstTxWarp prst="textNoShape">
+                            <a:avLst/>
+                          </a:prstTxWarp>
+                          <a:noAutofit/>
+                        </wps:bodyPr>
+                      </wps:wsp>
+                      <wps:wsp>
+                        <wps:cNvPr id="12" name="Chevron 8"/>
+                        <wps:cNvSpPr/>
+                        <wps:spPr>
+                          <a:xfrm>
+                            <a:off x="215900" y="3568700"/>
+                            <a:ext cx="99695" cy="140335"/>
+                          </a:xfrm>
+                          <a:prstGeom prst="chevron">
+                            <a:avLst/>
+                          </a:prstGeom>
+                          <a:ln>
+                            <a:noFill/>
+                          </a:ln>
+                        </wps:spPr>
+                        <wps:style>
+                          <a:lnRef idx="2">
+                            <a:schemeClr val="accent1">
+                              <a:shade val="50000"/>
+                            </a:schemeClr>
+                          </a:lnRef>
+                          <a:fillRef idx="1">
+                            <a:schemeClr val="accent1"/>
+                          </a:fillRef>
+                          <a:effectRef idx="0">
+                            <a:schemeClr val="accent1"/>
+                          </a:effectRef>
+                          <a:fontRef idx="minor">
+                            <a:schemeClr val="lt1"/>
+                          </a:fontRef>
+                        </wps:style>
+                        <wps:bodyPr rot="0" spcFirstLastPara="0" vertOverflow="overflow" horzOverflow="overflow" vert="horz" wrap="square" lIns="91440" tIns="45720" rIns="91440" bIns="45720" numCol="1" spcCol="0" rtlCol="0" fromWordArt="0" anchor="ctr" anchorCtr="0" forceAA="0" compatLnSpc="1">
+                          <a:prstTxWarp prst="textNoShape">
+                            <a:avLst/>
+                          </a:prstTxWarp>
+                          <a:noAutofit/>
+                        </wps:bodyPr>
+                      </wps:wsp>
+                    </wpg:wgp>
                   </a:graphicData>
                 </a:graphic>
               </wp:anchor>
@@ -826,386 +1104,319 @@
           </mc:Choice>
           <mc:Fallback>
             <w:pict>
-              <v:rect w14:anchorId="0EB5AADB" id="_x0000_s1028" style="position:absolute;margin-left:335.4pt;margin-top:10.15pt;width:213.45pt;height:331.8pt;z-index:251661824;visibility:visible;mso-wrap-style:square;mso-wrap-distance-left:9pt;mso-wrap-distance-top:0;mso-wrap-distance-right:9pt;mso-wrap-distance-bottom:0;mso-position-horizontal:absolute;mso-position-horizontal-relative:text;mso-position-vertical:absolute;mso-position-vertical-relative:text;v-text-anchor:top" o:gfxdata="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" fillcolor="white [3212]" strokecolor="#747070 [1614]" strokeweight="1.25pt">
-                <v:textbox inset="28.8pt,14.4pt,14.4pt,14.4pt">
-                  <w:txbxContent>
-                    <w:p>
-                      <w:pPr>
-                        <w:rPr>
-                          <w:rFonts w:ascii="Segoe UI Light" w:hAnsi="Segoe UI Light" w:cs="Segoe UI Light"/>
-                          <w:b/>
-                          <w:color w:val="ED7D31" w:themeColor="accent2"/>
-                        </w:rPr>
-                      </w:pPr>
-                      <w:r>
-                        <w:rPr>
-                          <w:rFonts w:ascii="Segoe UI Light" w:hAnsi="Segoe UI Light" w:cs="Segoe UI Light"/>
-                          <w:b/>
-                          <w:color w:val="44546A" w:themeColor="text2"/>
-                        </w:rPr>
-                        <w:t>Character</w:t>
-                      </w:r>
-                      <w:r>
-                        <w:rPr>
-                          <w:rFonts w:ascii="Segoe UI Light" w:hAnsi="Segoe UI Light" w:cs="Segoe UI Light"/>
-                          <w:b/>
-                          <w:color w:val="44546A" w:themeColor="text2"/>
-                        </w:rPr>
-                        <w:t xml:space="preserve"> Highlights</w:t>
-                      </w:r>
-                    </w:p>
-                    <w:p>
-                      <w:pPr>
-                        <w:rPr>
-                          <w:rFonts w:ascii="Segoe UI Light" w:hAnsi="Segoe UI Light" w:cs="Segoe UI Light"/>
-                          <w:color w:val="44546A" w:themeColor="text2"/>
-                        </w:rPr>
-                      </w:pPr>
-                      <w:r>
-                        <w:rPr>
-                          <w:rFonts w:ascii="Segoe UI Light" w:hAnsi="Segoe UI Light" w:cs="Segoe UI Light"/>
-                          <w:color w:val="44546A" w:themeColor="text2"/>
-                        </w:rPr>
-                        <w:t>Highly analytical</w:t>
-                      </w:r>
-                      <w:r>
-                        <w:rPr>
-                          <w:rFonts w:ascii="Segoe UI Light" w:hAnsi="Segoe UI Light" w:cs="Segoe UI Light"/>
-                          <w:color w:val="44546A" w:themeColor="text2"/>
-                        </w:rPr>
-                        <w:t xml:space="preserve"> </w:t>
-                      </w:r>
-                      <w:r>
-                        <w:rPr>
-                          <w:rFonts w:ascii="Segoe UI Light" w:hAnsi="Segoe UI Light" w:cs="Segoe UI Light"/>
-                          <w:color w:val="44546A" w:themeColor="text2"/>
-                        </w:rPr>
-                        <w:t>and data obsessive</w:t>
-                      </w:r>
-                      <w:r>
-                        <w:rPr>
-                          <w:rFonts w:ascii="Segoe UI Light" w:hAnsi="Segoe UI Light" w:cs="Segoe UI Light"/>
-                          <w:color w:val="44546A" w:themeColor="text2"/>
-                        </w:rPr>
-                        <w:t>.</w:t>
-                      </w:r>
-                    </w:p>
-                    <w:p>
-                      <w:pPr>
-                        <w:rPr>
-                          <w:rFonts w:ascii="Segoe UI Light" w:hAnsi="Segoe UI Light" w:cs="Segoe UI Light"/>
-                          <w:color w:val="44546A" w:themeColor="text2"/>
-                        </w:rPr>
-                      </w:pPr>
-                      <w:r>
-                        <w:rPr>
-                          <w:rFonts w:ascii="Segoe UI Light" w:hAnsi="Segoe UI Light" w:cs="Segoe UI Light"/>
-                          <w:color w:val="44546A" w:themeColor="text2"/>
-                        </w:rPr>
-                        <w:t>Ca</w:t>
-                      </w:r>
-                      <w:r>
-                        <w:rPr>
-                          <w:rFonts w:ascii="Segoe UI Light" w:hAnsi="Segoe UI Light" w:cs="Segoe UI Light"/>
-                          <w:color w:val="44546A" w:themeColor="text2"/>
-                        </w:rPr>
-                        <w:t>n</w:t>
-                      </w:r>
-                      <w:r>
-                        <w:rPr>
-                          <w:rFonts w:ascii="Segoe UI Light" w:hAnsi="Segoe UI Light" w:cs="Segoe UI Light"/>
-                          <w:color w:val="44546A" w:themeColor="text2"/>
-                        </w:rPr>
-                        <w:t xml:space="preserve"> visualiz</w:t>
-                      </w:r>
-                      <w:r>
-                        <w:rPr>
-                          <w:rFonts w:ascii="Segoe UI Light" w:hAnsi="Segoe UI Light" w:cs="Segoe UI Light"/>
-                          <w:color w:val="44546A" w:themeColor="text2"/>
-                        </w:rPr>
-                        <w:t xml:space="preserve">e </w:t>
-                      </w:r>
-                      <w:r>
-                        <w:rPr>
-                          <w:rFonts w:ascii="Segoe UI Light" w:hAnsi="Segoe UI Light" w:cs="Segoe UI Light"/>
-                          <w:color w:val="44546A" w:themeColor="text2"/>
-                        </w:rPr>
-                        <w:t xml:space="preserve">and </w:t>
-                      </w:r>
-                      <w:r>
-                        <w:rPr>
-                          <w:rFonts w:ascii="Segoe UI Light" w:hAnsi="Segoe UI Light" w:cs="Segoe UI Light"/>
-                          <w:color w:val="44546A" w:themeColor="text2"/>
-                        </w:rPr>
-                        <w:t xml:space="preserve">prevent </w:t>
-                      </w:r>
-                      <w:r>
-                        <w:rPr>
-                          <w:rFonts w:ascii="Segoe UI Light" w:hAnsi="Segoe UI Light" w:cs="Segoe UI Light"/>
-                          <w:color w:val="44546A" w:themeColor="text2"/>
-                        </w:rPr>
-                        <w:t xml:space="preserve">potential error mechanisms </w:t>
-                      </w:r>
-                      <w:r>
-                        <w:rPr>
-                          <w:rFonts w:ascii="Segoe UI Light" w:hAnsi="Segoe UI Light" w:cs="Segoe UI Light"/>
-                          <w:color w:val="44546A" w:themeColor="text2"/>
-                        </w:rPr>
-                        <w:t>during the design stage.</w:t>
-                      </w:r>
-                    </w:p>
-                    <w:p>
-                      <w:pPr>
-                        <w:rPr>
-                          <w:rFonts w:ascii="Segoe UI Light" w:hAnsi="Segoe UI Light" w:cs="Segoe UI Light"/>
-                          <w:color w:val="44546A" w:themeColor="text2"/>
-                        </w:rPr>
-                      </w:pPr>
-                      <w:r>
-                        <w:rPr>
-                          <w:rFonts w:ascii="Segoe UI Light" w:hAnsi="Segoe UI Light" w:cs="Segoe UI Light"/>
-                          <w:color w:val="44546A" w:themeColor="text2"/>
-                        </w:rPr>
-                        <w:t>Maintains a high standard for himself and for the team.</w:t>
-                      </w:r>
-                    </w:p>
-                    <w:p>
-                      <w:pPr>
-                        <w:rPr>
-                          <w:rFonts w:ascii="Segoe UI Light" w:hAnsi="Segoe UI Light" w:cs="Segoe UI Light"/>
-                          <w:color w:val="44546A" w:themeColor="text2"/>
-                        </w:rPr>
-                      </w:pPr>
-                      <w:r>
-                        <w:rPr>
-                          <w:rFonts w:ascii="Segoe UI Light" w:hAnsi="Segoe UI Light" w:cs="Segoe UI Light"/>
-                          <w:color w:val="44546A" w:themeColor="text2"/>
-                        </w:rPr>
-                        <w:t>Level 3 Project Euler Participant.</w:t>
-                      </w:r>
-                    </w:p>
-                    <w:p>
-                      <w:pPr>
-                        <w:rPr>
-                          <w:rFonts w:ascii="Segoe UI Light" w:hAnsi="Segoe UI Light" w:cs="Segoe UI Light"/>
-                          <w:color w:val="44546A" w:themeColor="text2"/>
-                        </w:rPr>
-                      </w:pPr>
-                      <w:r>
-                        <w:rPr>
-                          <w:rFonts w:ascii="Segoe UI Light" w:hAnsi="Segoe UI Light" w:cs="Segoe UI Light"/>
-                          <w:color w:val="44546A" w:themeColor="text2"/>
-                        </w:rPr>
-                        <w:t>ITIL-</w:t>
-                      </w:r>
-                      <w:r>
-                        <w:rPr>
-                          <w:rFonts w:ascii="Segoe UI Light" w:hAnsi="Segoe UI Light" w:cs="Segoe UI Light"/>
-                          <w:color w:val="44546A" w:themeColor="text2"/>
-                        </w:rPr>
-                        <w:t>certified</w:t>
-                      </w:r>
-                      <w:r>
-                        <w:rPr>
-                          <w:rFonts w:ascii="Segoe UI Light" w:hAnsi="Segoe UI Light" w:cs="Segoe UI Light"/>
-                          <w:color w:val="44546A" w:themeColor="text2"/>
-                        </w:rPr>
-                        <w:t xml:space="preserve"> </w:t>
-                      </w:r>
-                      <w:r>
-                        <w:rPr>
-                          <w:rFonts w:ascii="Segoe UI Light" w:hAnsi="Segoe UI Light" w:cs="Segoe UI Light"/>
-                          <w:color w:val="44546A" w:themeColor="text2"/>
-                        </w:rPr>
-                        <w:t>and deeply knowledgeable of its strengths and follies.</w:t>
-                      </w:r>
-                    </w:p>
-                    <w:p>
-                      <w:pPr>
-                        <w:rPr>
-                          <w:rFonts w:ascii="Segoe UI Light" w:hAnsi="Segoe UI Light" w:cs="Segoe UI Light"/>
-                          <w:b/>
-                          <w:color w:val="44546A" w:themeColor="text2"/>
-                        </w:rPr>
-                      </w:pPr>
-                      <w:r>
-                        <w:rPr>
-                          <w:rFonts w:ascii="Segoe UI Light" w:hAnsi="Segoe UI Light" w:cs="Segoe UI Light"/>
-                          <w:color w:val="44546A" w:themeColor="text2"/>
-                        </w:rPr>
-                        <w:t xml:space="preserve">Clear </w:t>
-                      </w:r>
-                      <w:r>
-                        <w:rPr>
-                          <w:rFonts w:ascii="Segoe UI Light" w:hAnsi="Segoe UI Light" w:cs="Segoe UI Light"/>
-                          <w:color w:val="44546A" w:themeColor="text2"/>
-                        </w:rPr>
-                        <w:t>c</w:t>
-                      </w:r>
-                      <w:r>
-                        <w:rPr>
-                          <w:rFonts w:ascii="Segoe UI Light" w:hAnsi="Segoe UI Light" w:cs="Segoe UI Light"/>
-                          <w:color w:val="44546A" w:themeColor="text2"/>
-                        </w:rPr>
-                        <w:t>ommunicat</w:t>
-                      </w:r>
-                      <w:r>
-                        <w:rPr>
-                          <w:rFonts w:ascii="Segoe UI Light" w:hAnsi="Segoe UI Light" w:cs="Segoe UI Light"/>
-                          <w:color w:val="44546A" w:themeColor="text2"/>
-                        </w:rPr>
-                        <w:t>or and organized note taker.</w:t>
-                      </w:r>
-                    </w:p>
-                    <w:p>
-                      <w:pPr>
-                        <w:rPr>
-                          <w:rFonts w:ascii="Segoe UI Light" w:hAnsi="Segoe UI Light" w:cs="Segoe UI Light"/>
-                          <w:color w:val="44546A" w:themeColor="text2"/>
-                        </w:rPr>
-                      </w:pPr>
-                      <w:r>
-                        <w:rPr>
-                          <w:rFonts w:ascii="Segoe UI Light" w:hAnsi="Segoe UI Light" w:cs="Segoe UI Light"/>
-                          <w:color w:val="44546A" w:themeColor="text2"/>
-                        </w:rPr>
-                        <w:t>F</w:t>
-                      </w:r>
-                      <w:r>
-                        <w:rPr>
-                          <w:rFonts w:ascii="Segoe UI Light" w:hAnsi="Segoe UI Light" w:cs="Segoe UI Light"/>
-                          <w:color w:val="44546A" w:themeColor="text2"/>
-                        </w:rPr>
-                        <w:t xml:space="preserve">lexible and able to fill-in </w:t>
-                      </w:r>
-                      <w:r>
-                        <w:rPr>
-                          <w:rFonts w:ascii="Segoe UI Light" w:hAnsi="Segoe UI Light" w:cs="Segoe UI Light"/>
-                          <w:color w:val="44546A" w:themeColor="text2"/>
-                        </w:rPr>
-                        <w:t xml:space="preserve">a wide spectrum of roles from the very specialized </w:t>
-                      </w:r>
-                      <w:r>
-                        <w:rPr>
-                          <w:rFonts w:ascii="Segoe UI Light" w:hAnsi="Segoe UI Light" w:cs="Segoe UI Light"/>
-                          <w:color w:val="44546A" w:themeColor="text2"/>
-                        </w:rPr>
-                        <w:t xml:space="preserve">to the </w:t>
-                      </w:r>
-                      <w:r>
-                        <w:rPr>
-                          <w:rFonts w:ascii="Segoe UI Light" w:hAnsi="Segoe UI Light" w:cs="Segoe UI Light"/>
-                          <w:color w:val="44546A" w:themeColor="text2"/>
-                        </w:rPr>
-                        <w:t xml:space="preserve">very </w:t>
-                      </w:r>
-                      <w:r>
-                        <w:rPr>
-                          <w:rFonts w:ascii="Segoe UI Light" w:hAnsi="Segoe UI Light" w:cs="Segoe UI Light"/>
-                          <w:color w:val="44546A" w:themeColor="text2"/>
-                        </w:rPr>
-                        <w:t>general</w:t>
-                      </w:r>
-                      <w:r>
-                        <w:rPr>
-                          <w:rFonts w:ascii="Segoe UI Light" w:hAnsi="Segoe UI Light" w:cs="Segoe UI Light"/>
-                          <w:color w:val="44546A" w:themeColor="text2"/>
-                        </w:rPr>
-                        <w:t>.</w:t>
-                      </w:r>
-                    </w:p>
-                  </w:txbxContent>
-                </v:textbox>
+              <v:group w14:anchorId="03885C8F" id="Group 9" o:spid="_x0000_s1028" style="position:absolute;margin-left:335.5pt;margin-top:10.15pt;width:213.45pt;height:331.8pt;z-index:251665408" coordsize="27108,42138" o:gfxdata="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">
+                <v:rect id="_x0000_s1029" style="position:absolute;width:27108;height:42138;visibility:visible;mso-wrap-style:square;v-text-anchor:top" o:gfxdata="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" fillcolor="white [3212]" strokecolor="#747070 [1614]" strokeweight="1.25pt">
+                  <v:textbox inset="28.8pt,14.4pt,14.4pt,14.4pt">
+                    <w:txbxContent>
+                      <w:p>
+                        <w:pPr>
+                          <w:rPr>
+                            <w:rFonts w:ascii="Segoe UI Light" w:hAnsi="Segoe UI Light" w:cs="Segoe UI Light"/>
+                            <w:b/>
+                            <w:color w:val="ED7D31" w:themeColor="accent2"/>
+                          </w:rPr>
+                        </w:pPr>
+                        <w:r>
+                          <w:rPr>
+                            <w:rFonts w:ascii="Segoe UI Light" w:hAnsi="Segoe UI Light" w:cs="Segoe UI Light"/>
+                            <w:b/>
+                            <w:color w:val="44546A" w:themeColor="text2"/>
+                          </w:rPr>
+                          <w:t>Character</w:t>
+                        </w:r>
+                        <w:r>
+                          <w:rPr>
+                            <w:rFonts w:ascii="Segoe UI Light" w:hAnsi="Segoe UI Light" w:cs="Segoe UI Light"/>
+                            <w:b/>
+                            <w:color w:val="44546A" w:themeColor="text2"/>
+                          </w:rPr>
+                          <w:t xml:space="preserve"> Highlights</w:t>
+                        </w:r>
+                      </w:p>
+                      <w:p>
+                        <w:pPr>
+                          <w:rPr>
+                            <w:rFonts w:ascii="Segoe UI Light" w:hAnsi="Segoe UI Light" w:cs="Segoe UI Light"/>
+                            <w:color w:val="44546A" w:themeColor="text2"/>
+                          </w:rPr>
+                        </w:pPr>
+                        <w:r>
+                          <w:rPr>
+                            <w:rFonts w:ascii="Segoe UI Light" w:hAnsi="Segoe UI Light" w:cs="Segoe UI Light"/>
+                            <w:color w:val="44546A" w:themeColor="text2"/>
+                          </w:rPr>
+                          <w:t>Highly analytical</w:t>
+                        </w:r>
+                        <w:r>
+                          <w:rPr>
+                            <w:rFonts w:ascii="Segoe UI Light" w:hAnsi="Segoe UI Light" w:cs="Segoe UI Light"/>
+                            <w:color w:val="44546A" w:themeColor="text2"/>
+                          </w:rPr>
+                          <w:t xml:space="preserve"> </w:t>
+                        </w:r>
+                        <w:r>
+                          <w:rPr>
+                            <w:rFonts w:ascii="Segoe UI Light" w:hAnsi="Segoe UI Light" w:cs="Segoe UI Light"/>
+                            <w:color w:val="44546A" w:themeColor="text2"/>
+                          </w:rPr>
+                          <w:t>and data obsessive</w:t>
+                        </w:r>
+                        <w:r>
+                          <w:rPr>
+                            <w:rFonts w:ascii="Segoe UI Light" w:hAnsi="Segoe UI Light" w:cs="Segoe UI Light"/>
+                            <w:color w:val="44546A" w:themeColor="text2"/>
+                          </w:rPr>
+                          <w:t>.</w:t>
+                        </w:r>
+                      </w:p>
+                      <w:p>
+                        <w:pPr>
+                          <w:rPr>
+                            <w:rFonts w:ascii="Segoe UI Light" w:hAnsi="Segoe UI Light" w:cs="Segoe UI Light"/>
+                            <w:color w:val="44546A" w:themeColor="text2"/>
+                          </w:rPr>
+                        </w:pPr>
+                        <w:r>
+                          <w:rPr>
+                            <w:rFonts w:ascii="Segoe UI Light" w:hAnsi="Segoe UI Light" w:cs="Segoe UI Light"/>
+                            <w:color w:val="44546A" w:themeColor="text2"/>
+                          </w:rPr>
+                          <w:t>Ca</w:t>
+                        </w:r>
+                        <w:r>
+                          <w:rPr>
+                            <w:rFonts w:ascii="Segoe UI Light" w:hAnsi="Segoe UI Light" w:cs="Segoe UI Light"/>
+                            <w:color w:val="44546A" w:themeColor="text2"/>
+                          </w:rPr>
+                          <w:t>n</w:t>
+                        </w:r>
+                        <w:r>
+                          <w:rPr>
+                            <w:rFonts w:ascii="Segoe UI Light" w:hAnsi="Segoe UI Light" w:cs="Segoe UI Light"/>
+                            <w:color w:val="44546A" w:themeColor="text2"/>
+                          </w:rPr>
+                          <w:t xml:space="preserve"> visualiz</w:t>
+                        </w:r>
+                        <w:r>
+                          <w:rPr>
+                            <w:rFonts w:ascii="Segoe UI Light" w:hAnsi="Segoe UI Light" w:cs="Segoe UI Light"/>
+                            <w:color w:val="44546A" w:themeColor="text2"/>
+                          </w:rPr>
+                          <w:t xml:space="preserve">e </w:t>
+                        </w:r>
+                        <w:r>
+                          <w:rPr>
+                            <w:rFonts w:ascii="Segoe UI Light" w:hAnsi="Segoe UI Light" w:cs="Segoe UI Light"/>
+                            <w:color w:val="44546A" w:themeColor="text2"/>
+                          </w:rPr>
+                          <w:t xml:space="preserve">and </w:t>
+                        </w:r>
+                        <w:r>
+                          <w:rPr>
+                            <w:rFonts w:ascii="Segoe UI Light" w:hAnsi="Segoe UI Light" w:cs="Segoe UI Light"/>
+                            <w:color w:val="44546A" w:themeColor="text2"/>
+                          </w:rPr>
+                          <w:t xml:space="preserve">prevent </w:t>
+                        </w:r>
+                        <w:r>
+                          <w:rPr>
+                            <w:rFonts w:ascii="Segoe UI Light" w:hAnsi="Segoe UI Light" w:cs="Segoe UI Light"/>
+                            <w:color w:val="44546A" w:themeColor="text2"/>
+                          </w:rPr>
+                          <w:t xml:space="preserve">potential error mechanisms </w:t>
+                        </w:r>
+                        <w:r>
+                          <w:rPr>
+                            <w:rFonts w:ascii="Segoe UI Light" w:hAnsi="Segoe UI Light" w:cs="Segoe UI Light"/>
+                            <w:color w:val="44546A" w:themeColor="text2"/>
+                          </w:rPr>
+                          <w:t>during the design stage.</w:t>
+                        </w:r>
+                      </w:p>
+                      <w:p>
+                        <w:pPr>
+                          <w:rPr>
+                            <w:rFonts w:ascii="Segoe UI Light" w:hAnsi="Segoe UI Light" w:cs="Segoe UI Light"/>
+                            <w:color w:val="44546A" w:themeColor="text2"/>
+                          </w:rPr>
+                        </w:pPr>
+                        <w:r>
+                          <w:rPr>
+                            <w:rFonts w:ascii="Segoe UI Light" w:hAnsi="Segoe UI Light" w:cs="Segoe UI Light"/>
+                            <w:color w:val="44546A" w:themeColor="text2"/>
+                          </w:rPr>
+                          <w:t>Maintains a high standard for himself and for the team.</w:t>
+                        </w:r>
+                      </w:p>
+                      <w:p>
+                        <w:pPr>
+                          <w:rPr>
+                            <w:rFonts w:ascii="Segoe UI Light" w:hAnsi="Segoe UI Light" w:cs="Segoe UI Light"/>
+                            <w:color w:val="44546A" w:themeColor="text2"/>
+                          </w:rPr>
+                        </w:pPr>
+                        <w:r>
+                          <w:rPr>
+                            <w:rFonts w:ascii="Segoe UI Light" w:hAnsi="Segoe UI Light" w:cs="Segoe UI Light"/>
+                            <w:color w:val="44546A" w:themeColor="text2"/>
+                          </w:rPr>
+                          <w:t>Level 3 Project Euler Participant.</w:t>
+                        </w:r>
+                      </w:p>
+                      <w:p>
+                        <w:pPr>
+                          <w:rPr>
+                            <w:rFonts w:ascii="Segoe UI Light" w:hAnsi="Segoe UI Light" w:cs="Segoe UI Light"/>
+                            <w:color w:val="44546A" w:themeColor="text2"/>
+                          </w:rPr>
+                        </w:pPr>
+                        <w:r>
+                          <w:rPr>
+                            <w:rFonts w:ascii="Segoe UI Light" w:hAnsi="Segoe UI Light" w:cs="Segoe UI Light"/>
+                            <w:color w:val="44546A" w:themeColor="text2"/>
+                          </w:rPr>
+                          <w:t>ITIL-</w:t>
+                        </w:r>
+                        <w:r>
+                          <w:rPr>
+                            <w:rFonts w:ascii="Segoe UI Light" w:hAnsi="Segoe UI Light" w:cs="Segoe UI Light"/>
+                            <w:color w:val="44546A" w:themeColor="text2"/>
+                          </w:rPr>
+                          <w:t>certified</w:t>
+                        </w:r>
+                        <w:r>
+                          <w:rPr>
+                            <w:rFonts w:ascii="Segoe UI Light" w:hAnsi="Segoe UI Light" w:cs="Segoe UI Light"/>
+                            <w:color w:val="44546A" w:themeColor="text2"/>
+                          </w:rPr>
+                          <w:t xml:space="preserve"> </w:t>
+                        </w:r>
+                        <w:r>
+                          <w:rPr>
+                            <w:rFonts w:ascii="Segoe UI Light" w:hAnsi="Segoe UI Light" w:cs="Segoe UI Light"/>
+                            <w:color w:val="44546A" w:themeColor="text2"/>
+                          </w:rPr>
+                          <w:t>and deeply knowledgeable of its strengths and follies.</w:t>
+                        </w:r>
+                      </w:p>
+                      <w:p>
+                        <w:pPr>
+                          <w:rPr>
+                            <w:rFonts w:ascii="Segoe UI Light" w:hAnsi="Segoe UI Light" w:cs="Segoe UI Light"/>
+                            <w:b/>
+                            <w:color w:val="44546A" w:themeColor="text2"/>
+                          </w:rPr>
+                        </w:pPr>
+                        <w:r>
+                          <w:rPr>
+                            <w:rFonts w:ascii="Segoe UI Light" w:hAnsi="Segoe UI Light" w:cs="Segoe UI Light"/>
+                            <w:color w:val="44546A" w:themeColor="text2"/>
+                          </w:rPr>
+                          <w:t xml:space="preserve">Clear </w:t>
+                        </w:r>
+                        <w:r>
+                          <w:rPr>
+                            <w:rFonts w:ascii="Segoe UI Light" w:hAnsi="Segoe UI Light" w:cs="Segoe UI Light"/>
+                            <w:color w:val="44546A" w:themeColor="text2"/>
+                          </w:rPr>
+                          <w:t>c</w:t>
+                        </w:r>
+                        <w:r>
+                          <w:rPr>
+                            <w:rFonts w:ascii="Segoe UI Light" w:hAnsi="Segoe UI Light" w:cs="Segoe UI Light"/>
+                            <w:color w:val="44546A" w:themeColor="text2"/>
+                          </w:rPr>
+                          <w:t>ommunicat</w:t>
+                        </w:r>
+                        <w:r>
+                          <w:rPr>
+                            <w:rFonts w:ascii="Segoe UI Light" w:hAnsi="Segoe UI Light" w:cs="Segoe UI Light"/>
+                            <w:color w:val="44546A" w:themeColor="text2"/>
+                          </w:rPr>
+                          <w:t>or and organized note taker.</w:t>
+                        </w:r>
+                      </w:p>
+                      <w:p>
+                        <w:pPr>
+                          <w:rPr>
+                            <w:rFonts w:ascii="Segoe UI Light" w:hAnsi="Segoe UI Light" w:cs="Segoe UI Light"/>
+                            <w:color w:val="44546A" w:themeColor="text2"/>
+                          </w:rPr>
+                        </w:pPr>
+                        <w:r>
+                          <w:rPr>
+                            <w:rFonts w:ascii="Segoe UI Light" w:hAnsi="Segoe UI Light" w:cs="Segoe UI Light"/>
+                            <w:color w:val="44546A" w:themeColor="text2"/>
+                          </w:rPr>
+                          <w:t>F</w:t>
+                        </w:r>
+                        <w:r>
+                          <w:rPr>
+                            <w:rFonts w:ascii="Segoe UI Light" w:hAnsi="Segoe UI Light" w:cs="Segoe UI Light"/>
+                            <w:color w:val="44546A" w:themeColor="text2"/>
+                          </w:rPr>
+                          <w:t xml:space="preserve">lexible and able to fill-in </w:t>
+                        </w:r>
+                        <w:r>
+                          <w:rPr>
+                            <w:rFonts w:ascii="Segoe UI Light" w:hAnsi="Segoe UI Light" w:cs="Segoe UI Light"/>
+                            <w:color w:val="44546A" w:themeColor="text2"/>
+                          </w:rPr>
+                          <w:t xml:space="preserve">a wide spectrum of roles from the very specialized </w:t>
+                        </w:r>
+                        <w:r>
+                          <w:rPr>
+                            <w:rFonts w:ascii="Segoe UI Light" w:hAnsi="Segoe UI Light" w:cs="Segoe UI Light"/>
+                            <w:color w:val="44546A" w:themeColor="text2"/>
+                          </w:rPr>
+                          <w:t xml:space="preserve">to the </w:t>
+                        </w:r>
+                        <w:r>
+                          <w:rPr>
+                            <w:rFonts w:ascii="Segoe UI Light" w:hAnsi="Segoe UI Light" w:cs="Segoe UI Light"/>
+                            <w:color w:val="44546A" w:themeColor="text2"/>
+                          </w:rPr>
+                          <w:t xml:space="preserve">very </w:t>
+                        </w:r>
+                        <w:r>
+                          <w:rPr>
+                            <w:rFonts w:ascii="Segoe UI Light" w:hAnsi="Segoe UI Light" w:cs="Segoe UI Light"/>
+                            <w:color w:val="44546A" w:themeColor="text2"/>
+                          </w:rPr>
+                          <w:t>general</w:t>
+                        </w:r>
+                        <w:r>
+                          <w:rPr>
+                            <w:rFonts w:ascii="Segoe UI Light" w:hAnsi="Segoe UI Light" w:cs="Segoe UI Light"/>
+                            <w:color w:val="44546A" w:themeColor="text2"/>
+                          </w:rPr>
+                          <w:t>.</w:t>
+                        </w:r>
+                      </w:p>
+                    </w:txbxContent>
+                  </v:textbox>
+                </v:rect>
+                <v:shapetype id="_x0000_t55" coordsize="21600,21600" o:spt="55" adj="16200" path="m@0,l,0@1,10800,,21600@0,21600,21600,10800xe">
+                  <v:stroke joinstyle="miter"/>
+                  <v:formulas>
+                    <v:f eqn="val #0"/>
+                    <v:f eqn="sum 21600 0 @0"/>
+                    <v:f eqn="prod #0 1 2"/>
+                  </v:formulas>
+                  <v:path o:connecttype="custom" o:connectlocs="@2,0;@1,10800;@2,21600;21600,10800" o:connectangles="270,180,90,0" textboxrect="0,0,10800,21600;0,0,16200,21600;0,0,21600,21600"/>
+                  <v:handles>
+                    <v:h position="#0,topLeft" xrange="0,21600"/>
+                  </v:handles>
+                </v:shapetype>
+                <v:shape id="Chevron 2" o:spid="_x0000_s1030" type="#_x0000_t55" style="position:absolute;left:2032;top:4826;width:996;height:1409;visibility:visible;mso-wrap-style:square;v-text-anchor:middle" o:gfxdata="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" adj="10800" fillcolor="#5b9bd5 [3204]" stroked="f" strokeweight="1pt"/>
+                <v:shape id="Chevron 6" o:spid="_x0000_s1031" type="#_x0000_t55" style="position:absolute;left:2032;top:16256;width:996;height:1409;visibility:visible;mso-wrap-style:square;v-text-anchor:middle" o:gfxdata="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" adj="10800" fillcolor="#5b9bd5 [3204]" stroked="f" strokeweight="1pt"/>
+                <v:shape id="Chevron 7" o:spid="_x0000_s1032" type="#_x0000_t55" style="position:absolute;left:2222;top:23876;width:997;height:1409;visibility:visible;mso-wrap-style:square;v-text-anchor:middle" o:gfxdata="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" adj="10800" fillcolor="#5b9bd5 [3204]" stroked="f" strokeweight="1pt"/>
+                <v:shape id="Chevron 6" o:spid="_x0000_s1033" type="#_x0000_t55" style="position:absolute;left:2222;top:20828;width:998;height:1410;visibility:visible;mso-wrap-style:square;v-text-anchor:middle" o:gfxdata="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" adj="10800" fillcolor="#5b9bd5 [3204]" stroked="f" strokeweight="1pt"/>
+                <v:shape id="Chevron 8" o:spid="_x0000_s1034" type="#_x0000_t55" style="position:absolute;left:2095;top:30543;width:997;height:1403;visibility:visible;mso-wrap-style:square;v-text-anchor:middle" o:gfxdata="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" adj="10800" fillcolor="#5b9bd5 [3204]" stroked="f" strokeweight="1pt"/>
+                <v:shape id="Chevron 6" o:spid="_x0000_s1035" type="#_x0000_t55" style="position:absolute;left:2222;top:9461;width:997;height:1410;visibility:visible;mso-wrap-style:square;v-text-anchor:middle" o:gfxdata="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" adj="10800" fillcolor="#5b9bd5 [3204]" stroked="f" strokeweight="1pt"/>
+                <v:shape id="Chevron 8" o:spid="_x0000_s1036" type="#_x0000_t55" style="position:absolute;left:2159;top:35687;width:996;height:1403;visibility:visible;mso-wrap-style:square;v-text-anchor:middle" o:gfxdata="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" adj="10800" fillcolor="#5b9bd5 [3204]" stroked="f" strokeweight="1pt"/>
                 <w10:wrap type="square"/>
-              </v:rect>
-            </w:pict>
-          </mc:Fallback>
-        </mc:AlternateContent>
-      </w:r>
-      <w:r>
-        <w:rPr>
-          <w:rFonts w:ascii="Segoe UI Light" w:hAnsi="Segoe UI Light" w:cs="Segoe UI Light"/>
-          <w:b/>
-          <w:noProof/>
-          <w:color w:val="44546A" w:themeColor="text2"/>
-        </w:rPr>
-        <mc:AlternateContent>
-          <mc:Choice Requires="wps">
-            <w:drawing>
-              <wp:anchor distT="0" distB="0" distL="114300" distR="114300" simplePos="0" relativeHeight="251662848" behindDoc="0" locked="0" layoutInCell="1" allowOverlap="1" wp14:anchorId="3FC06867" wp14:editId="024342A3">
-                <wp:simplePos x="0" y="0"/>
-                <wp:positionH relativeFrom="column">
-                  <wp:posOffset>4465320</wp:posOffset>
-                </wp:positionH>
-                <wp:positionV relativeFrom="paragraph">
-                  <wp:posOffset>608965</wp:posOffset>
-                </wp:positionV>
-                <wp:extent cx="99695" cy="140970"/>
-                <wp:effectExtent l="0" t="0" r="0" b="0"/>
-                <wp:wrapSquare wrapText="bothSides"/>
-                <wp:docPr id="2" name="Chevron 2"/>
-                <wp:cNvGraphicFramePr/>
-                <a:graphic xmlns:a="http://schemas.openxmlformats.org/drawingml/2006/main">
-                  <a:graphicData uri="http://schemas.microsoft.com/office/word/2010/wordprocessingShape">
-                    <wps:wsp>
-                      <wps:cNvSpPr/>
-                      <wps:spPr>
-                        <a:xfrm>
-                          <a:off x="0" y="0"/>
-                          <a:ext cx="99695" cy="140970"/>
-                        </a:xfrm>
-                        <a:prstGeom prst="chevron">
-                          <a:avLst/>
-                        </a:prstGeom>
-                        <a:ln>
-                          <a:noFill/>
-                        </a:ln>
-                      </wps:spPr>
-                      <wps:style>
-                        <a:lnRef idx="2">
-                          <a:schemeClr val="accent1">
-                            <a:shade val="50000"/>
-                          </a:schemeClr>
-                        </a:lnRef>
-                        <a:fillRef idx="1">
-                          <a:schemeClr val="accent1"/>
-                        </a:fillRef>
-                        <a:effectRef idx="0">
-                          <a:schemeClr val="accent1"/>
-                        </a:effectRef>
-                        <a:fontRef idx="minor">
-                          <a:schemeClr val="lt1"/>
-                        </a:fontRef>
-                      </wps:style>
-                      <wps:bodyPr rot="0" spcFirstLastPara="0" vertOverflow="overflow" horzOverflow="overflow" vert="horz" wrap="square" lIns="91440" tIns="45720" rIns="91440" bIns="45720" numCol="1" spcCol="0" rtlCol="0" fromWordArt="0" anchor="ctr" anchorCtr="0" forceAA="0" compatLnSpc="1">
-                        <a:prstTxWarp prst="textNoShape">
-                          <a:avLst/>
-                        </a:prstTxWarp>
-                        <a:noAutofit/>
-                      </wps:bodyPr>
-                    </wps:wsp>
-                  </a:graphicData>
-                </a:graphic>
-              </wp:anchor>
-            </w:drawing>
-          </mc:Choice>
-          <mc:Fallback>
-            <w:pict>
-              <v:shapetype w14:anchorId="4DF56AFC" id="_x0000_t55" coordsize="21600,21600" o:spt="55" adj="16200" path="m@0,l,0@1,10800,,21600@0,21600,21600,10800xe">
-                <v:stroke joinstyle="miter"/>
-                <v:formulas>
-                  <v:f eqn="val #0"/>
-                  <v:f eqn="sum 21600 0 @0"/>
-                  <v:f eqn="prod #0 1 2"/>
-                </v:formulas>
-                <v:path o:connecttype="custom" o:connectlocs="@2,0;@1,10800;@2,21600;21600,10800" o:connectangles="270,180,90,0" textboxrect="0,0,10800,21600;0,0,16200,21600;0,0,21600,21600"/>
-                <v:handles>
-                  <v:h position="#0,topLeft" xrange="0,21600"/>
-                </v:handles>
-              </v:shapetype>
-              <v:shape id="Chevron 2" o:spid="_x0000_s1026" type="#_x0000_t55" style="position:absolute;margin-left:351.6pt;margin-top:47.95pt;width:7.85pt;height:11.1pt;z-index:251662848;visibility:visible;mso-wrap-style:square;mso-wrap-distance-left:9pt;mso-wrap-distance-top:0;mso-wrap-distance-right:9pt;mso-wrap-distance-bottom:0;mso-position-horizontal:absolute;mso-position-horizontal-relative:text;mso-position-vertical:absolute;mso-position-vertical-relative:text;v-text-anchor:middle" o:gfxdata="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" adj="10800" fillcolor="#5b9bd5 [3204]" stroked="f" strokeweight="1pt">
-                <w10:wrap type="square"/>
-              </v:shape>
+              </v:group>
             </w:pict>
           </mc:Fallback>
         </mc:AlternateContent>
@@ -1267,7 +1478,16 @@
                 <w:sz w:val="20"/>
                 <w:szCs w:val="20"/>
               </w:rPr>
-              <w:t>Chief Risk Officer</w:t>
+              <w:t xml:space="preserve">Chief </w:t>
+            </w:r>
+            <w:r>
+              <w:rPr>
+                <w:rFonts w:ascii="Segoe UI Light" w:hAnsi="Segoe UI Light" w:cs="Segoe UI Light"/>
+                <w:color w:val="FFFFFF" w:themeColor="background1"/>
+                <w:sz w:val="20"/>
+                <w:szCs w:val="20"/>
+              </w:rPr>
+              <w:t>Risk Officer</w:t>
             </w:r>
             <w:r>
               <w:rPr>
@@ -1314,16 +1534,7 @@
                 <w:sz w:val="20"/>
                 <w:szCs w:val="20"/>
               </w:rPr>
-              <w:t xml:space="preserve"> Tech Inc</w:t>
-            </w:r>
-            <w:r>
-              <w:rPr>
-                <w:rFonts w:ascii="Segoe UI Light" w:hAnsi="Segoe UI Light" w:cs="Segoe UI Light"/>
-                <w:color w:val="FFFFFF" w:themeColor="background1"/>
-                <w:sz w:val="20"/>
-                <w:szCs w:val="20"/>
-              </w:rPr>
-              <w:t>. – A financial services startup company</w:t>
+              <w:t xml:space="preserve"> Tech Inc. – A financial services startup company</w:t>
             </w:r>
           </w:p>
         </w:tc>
@@ -1348,16 +1559,7 @@
                 <w:sz w:val="20"/>
                 <w:szCs w:val="20"/>
               </w:rPr>
-              <w:t>February 201</w:t>
-            </w:r>
-            <w:r>
-              <w:rPr>
-                <w:rFonts w:ascii="Segoe UI Light" w:hAnsi="Segoe UI Light" w:cs="Segoe UI Light"/>
-                <w:color w:val="FFFFFF" w:themeColor="background1"/>
-                <w:sz w:val="20"/>
-                <w:szCs w:val="20"/>
-              </w:rPr>
-              <w:t>8</w:t>
+              <w:t>February 2018</w:t>
             </w:r>
             <w:r>
               <w:rPr>
@@ -1410,82 +1612,6 @@
       <w:r>
         <w:rPr>
           <w:rFonts w:ascii="Segoe UI Light" w:hAnsi="Segoe UI Light" w:cs="Segoe UI Light"/>
-          <w:noProof/>
-          <w:sz w:val="20"/>
-          <w:szCs w:val="20"/>
-        </w:rPr>
-        <mc:AlternateContent>
-          <mc:Choice Requires="wps">
-            <w:drawing>
-              <wp:anchor distT="0" distB="0" distL="114300" distR="114300" simplePos="0" relativeHeight="251668992" behindDoc="0" locked="0" layoutInCell="1" allowOverlap="1" wp14:anchorId="7DC87241" wp14:editId="3462D5B6">
-                <wp:simplePos x="0" y="0"/>
-                <wp:positionH relativeFrom="column">
-                  <wp:posOffset>4480560</wp:posOffset>
-                </wp:positionH>
-                <wp:positionV relativeFrom="paragraph">
-                  <wp:posOffset>144780</wp:posOffset>
-                </wp:positionV>
-                <wp:extent cx="99695" cy="140970"/>
-                <wp:effectExtent l="0" t="0" r="0" b="0"/>
-                <wp:wrapSquare wrapText="bothSides"/>
-                <wp:docPr id="3" name="Chevron 6"/>
-                <wp:cNvGraphicFramePr/>
-                <a:graphic xmlns:a="http://schemas.openxmlformats.org/drawingml/2006/main">
-                  <a:graphicData uri="http://schemas.microsoft.com/office/word/2010/wordprocessingShape">
-                    <wps:wsp>
-                      <wps:cNvSpPr/>
-                      <wps:spPr>
-                        <a:xfrm>
-                          <a:off x="0" y="0"/>
-                          <a:ext cx="99695" cy="140970"/>
-                        </a:xfrm>
-                        <a:prstGeom prst="chevron">
-                          <a:avLst/>
-                        </a:prstGeom>
-                        <a:ln>
-                          <a:noFill/>
-                        </a:ln>
-                      </wps:spPr>
-                      <wps:style>
-                        <a:lnRef idx="2">
-                          <a:schemeClr val="accent1">
-                            <a:shade val="50000"/>
-                          </a:schemeClr>
-                        </a:lnRef>
-                        <a:fillRef idx="1">
-                          <a:schemeClr val="accent1"/>
-                        </a:fillRef>
-                        <a:effectRef idx="0">
-                          <a:schemeClr val="accent1"/>
-                        </a:effectRef>
-                        <a:fontRef idx="minor">
-                          <a:schemeClr val="lt1"/>
-                        </a:fontRef>
-                      </wps:style>
-                      <wps:bodyPr rot="0" spcFirstLastPara="0" vertOverflow="overflow" horzOverflow="overflow" vert="horz" wrap="square" lIns="91440" tIns="45720" rIns="91440" bIns="45720" numCol="1" spcCol="0" rtlCol="0" fromWordArt="0" anchor="ctr" anchorCtr="0" forceAA="0" compatLnSpc="1">
-                        <a:prstTxWarp prst="textNoShape">
-                          <a:avLst/>
-                        </a:prstTxWarp>
-                        <a:noAutofit/>
-                      </wps:bodyPr>
-                    </wps:wsp>
-                  </a:graphicData>
-                </a:graphic>
-              </wp:anchor>
-            </w:drawing>
-          </mc:Choice>
-          <mc:Fallback>
-            <w:pict>
-              <v:shape w14:anchorId="267A07C3" id="Chevron 6" o:spid="_x0000_s1026" type="#_x0000_t55" style="position:absolute;margin-left:352.8pt;margin-top:11.4pt;width:7.85pt;height:11.1pt;z-index:251668992;visibility:visible;mso-wrap-style:square;mso-wrap-distance-left:9pt;mso-wrap-distance-top:0;mso-wrap-distance-right:9pt;mso-wrap-distance-bottom:0;mso-position-horizontal:absolute;mso-position-horizontal-relative:text;mso-position-vertical:absolute;mso-position-vertical-relative:text;v-text-anchor:middle" o:gfxdata="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" adj="10800" fillcolor="#5b9bd5 [3204]" stroked="f" strokeweight="1pt">
-                <w10:wrap type="square"/>
-              </v:shape>
-            </w:pict>
-          </mc:Fallback>
-        </mc:AlternateContent>
-      </w:r>
-      <w:r>
-        <w:rPr>
-          <w:rFonts w:ascii="Segoe UI Light" w:hAnsi="Segoe UI Light" w:cs="Segoe UI Light"/>
           <w:sz w:val="20"/>
           <w:szCs w:val="20"/>
         </w:rPr>
@@ -1598,158 +1724,6 @@
           <w:szCs w:val="20"/>
         </w:rPr>
       </w:pPr>
-      <w:r>
-        <w:rPr>
-          <w:rFonts w:ascii="Segoe UI Light" w:hAnsi="Segoe UI Light" w:cs="Segoe UI Light"/>
-          <w:noProof/>
-          <w:sz w:val="20"/>
-          <w:szCs w:val="20"/>
-        </w:rPr>
-        <mc:AlternateContent>
-          <mc:Choice Requires="wps">
-            <w:drawing>
-              <wp:anchor distT="0" distB="0" distL="114300" distR="114300" simplePos="0" relativeHeight="251665920" behindDoc="0" locked="0" layoutInCell="1" allowOverlap="1" wp14:anchorId="0C8BB47C" wp14:editId="65B9F499">
-                <wp:simplePos x="0" y="0"/>
-                <wp:positionH relativeFrom="column">
-                  <wp:posOffset>4465320</wp:posOffset>
-                </wp:positionH>
-                <wp:positionV relativeFrom="paragraph">
-                  <wp:posOffset>664210</wp:posOffset>
-                </wp:positionV>
-                <wp:extent cx="99799" cy="141045"/>
-                <wp:effectExtent l="0" t="0" r="0" b="0"/>
-                <wp:wrapSquare wrapText="bothSides"/>
-                <wp:docPr id="4" name="Chevron 6"/>
-                <wp:cNvGraphicFramePr/>
-                <a:graphic xmlns:a="http://schemas.openxmlformats.org/drawingml/2006/main">
-                  <a:graphicData uri="http://schemas.microsoft.com/office/word/2010/wordprocessingShape">
-                    <wps:wsp>
-                      <wps:cNvSpPr/>
-                      <wps:spPr>
-                        <a:xfrm>
-                          <a:off x="0" y="0"/>
-                          <a:ext cx="99799" cy="141045"/>
-                        </a:xfrm>
-                        <a:prstGeom prst="chevron">
-                          <a:avLst/>
-                        </a:prstGeom>
-                        <a:ln>
-                          <a:noFill/>
-                        </a:ln>
-                      </wps:spPr>
-                      <wps:style>
-                        <a:lnRef idx="2">
-                          <a:schemeClr val="accent1">
-                            <a:shade val="50000"/>
-                          </a:schemeClr>
-                        </a:lnRef>
-                        <a:fillRef idx="1">
-                          <a:schemeClr val="accent1"/>
-                        </a:fillRef>
-                        <a:effectRef idx="0">
-                          <a:schemeClr val="accent1"/>
-                        </a:effectRef>
-                        <a:fontRef idx="minor">
-                          <a:schemeClr val="lt1"/>
-                        </a:fontRef>
-                      </wps:style>
-                      <wps:bodyPr rot="0" spcFirstLastPara="0" vertOverflow="overflow" horzOverflow="overflow" vert="horz" wrap="square" lIns="91440" tIns="45720" rIns="91440" bIns="45720" numCol="1" spcCol="0" rtlCol="0" fromWordArt="0" anchor="ctr" anchorCtr="0" forceAA="0" compatLnSpc="1">
-                        <a:prstTxWarp prst="textNoShape">
-                          <a:avLst/>
-                        </a:prstTxWarp>
-                        <a:noAutofit/>
-                      </wps:bodyPr>
-                    </wps:wsp>
-                  </a:graphicData>
-                </a:graphic>
-              </wp:anchor>
-            </w:drawing>
-          </mc:Choice>
-          <mc:Fallback>
-            <w:pict>
-              <v:shape w14:anchorId="38FBF306" id="Chevron 6" o:spid="_x0000_s1026" type="#_x0000_t55" style="position:absolute;margin-left:351.6pt;margin-top:52.3pt;width:7.85pt;height:11.1pt;z-index:251665920;visibility:visible;mso-wrap-style:square;mso-wrap-distance-left:9pt;mso-wrap-distance-top:0;mso-wrap-distance-right:9pt;mso-wrap-distance-bottom:0;mso-position-horizontal:absolute;mso-position-horizontal-relative:text;mso-position-vertical:absolute;mso-position-vertical-relative:text;v-text-anchor:middle" o:gfxdata="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" adj="10800" fillcolor="#5b9bd5 [3204]" stroked="f" strokeweight="1pt">
-                <w10:wrap type="square"/>
-              </v:shape>
-            </w:pict>
-          </mc:Fallback>
-        </mc:AlternateContent>
-      </w:r>
-      <w:r>
-        <w:rPr>
-          <w:rFonts w:ascii="Segoe UI Light" w:hAnsi="Segoe UI Light" w:cs="Segoe UI Light"/>
-          <w:noProof/>
-          <w:sz w:val="20"/>
-          <w:szCs w:val="20"/>
-        </w:rPr>
-        <mc:AlternateContent>
-          <mc:Choice Requires="wps">
-            <w:drawing>
-              <wp:anchor distT="0" distB="0" distL="114300" distR="114300" simplePos="0" relativeHeight="251663872" behindDoc="0" locked="0" layoutInCell="1" allowOverlap="1" wp14:anchorId="0828B825" wp14:editId="24DBE1C6">
-                <wp:simplePos x="0" y="0"/>
-                <wp:positionH relativeFrom="column">
-                  <wp:posOffset>4465320</wp:posOffset>
-                </wp:positionH>
-                <wp:positionV relativeFrom="paragraph">
-                  <wp:posOffset>328930</wp:posOffset>
-                </wp:positionV>
-                <wp:extent cx="99695" cy="140970"/>
-                <wp:effectExtent l="0" t="0" r="0" b="0"/>
-                <wp:wrapSquare wrapText="bothSides"/>
-                <wp:docPr id="6" name="Chevron 6"/>
-                <wp:cNvGraphicFramePr/>
-                <a:graphic xmlns:a="http://schemas.openxmlformats.org/drawingml/2006/main">
-                  <a:graphicData uri="http://schemas.microsoft.com/office/word/2010/wordprocessingShape">
-                    <wps:wsp>
-                      <wps:cNvSpPr/>
-                      <wps:spPr>
-                        <a:xfrm>
-                          <a:off x="0" y="0"/>
-                          <a:ext cx="99695" cy="140970"/>
-                        </a:xfrm>
-                        <a:prstGeom prst="chevron">
-                          <a:avLst/>
-                        </a:prstGeom>
-                        <a:ln>
-                          <a:noFill/>
-                        </a:ln>
-                      </wps:spPr>
-                      <wps:style>
-                        <a:lnRef idx="2">
-                          <a:schemeClr val="accent1">
-                            <a:shade val="50000"/>
-                          </a:schemeClr>
-                        </a:lnRef>
-                        <a:fillRef idx="1">
-                          <a:schemeClr val="accent1"/>
-                        </a:fillRef>
-                        <a:effectRef idx="0">
-                          <a:schemeClr val="accent1"/>
-                        </a:effectRef>
-                        <a:fontRef idx="minor">
-                          <a:schemeClr val="lt1"/>
-                        </a:fontRef>
-                      </wps:style>
-                      <wps:bodyPr rot="0" spcFirstLastPara="0" vertOverflow="overflow" horzOverflow="overflow" vert="horz" wrap="square" lIns="91440" tIns="45720" rIns="91440" bIns="45720" numCol="1" spcCol="0" rtlCol="0" fromWordArt="0" anchor="ctr" anchorCtr="0" forceAA="0" compatLnSpc="1">
-                        <a:prstTxWarp prst="textNoShape">
-                          <a:avLst/>
-                        </a:prstTxWarp>
-                        <a:noAutofit/>
-                      </wps:bodyPr>
-                    </wps:wsp>
-                  </a:graphicData>
-                </a:graphic>
-              </wp:anchor>
-            </w:drawing>
-          </mc:Choice>
-          <mc:Fallback>
-            <w:pict>
-              <v:shape w14:anchorId="1131E3EC" id="Chevron 6" o:spid="_x0000_s1026" type="#_x0000_t55" style="position:absolute;margin-left:351.6pt;margin-top:25.9pt;width:7.85pt;height:11.1pt;z-index:251663872;visibility:visible;mso-wrap-style:square;mso-wrap-distance-left:9pt;mso-wrap-distance-top:0;mso-wrap-distance-right:9pt;mso-wrap-distance-bottom:0;mso-position-horizontal:absolute;mso-position-horizontal-relative:text;mso-position-vertical:absolute;mso-position-vertical-relative:text;v-text-anchor:middle" o:gfxdata="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" adj="10800" fillcolor="#5b9bd5 [3204]" stroked="f" strokeweight="1pt">
-                <w10:wrap type="square"/>
-              </v:shape>
-            </w:pict>
-          </mc:Fallback>
-        </mc:AlternateContent>
-      </w:r>
     </w:p>
     <w:tbl>
       <w:tblPr>
@@ -1901,82 +1875,6 @@
       <w:r>
         <w:rPr>
           <w:rFonts w:ascii="Segoe UI Light" w:hAnsi="Segoe UI Light" w:cs="Segoe UI Light"/>
-          <w:noProof/>
-          <w:sz w:val="20"/>
-          <w:szCs w:val="20"/>
-        </w:rPr>
-        <mc:AlternateContent>
-          <mc:Choice Requires="wps">
-            <w:drawing>
-              <wp:anchor distT="0" distB="0" distL="114300" distR="114300" simplePos="0" relativeHeight="251664896" behindDoc="0" locked="0" layoutInCell="1" allowOverlap="1" wp14:anchorId="4A3D0D10" wp14:editId="1CBE04BA">
-                <wp:simplePos x="0" y="0"/>
-                <wp:positionH relativeFrom="column">
-                  <wp:posOffset>4465320</wp:posOffset>
-                </wp:positionH>
-                <wp:positionV relativeFrom="paragraph">
-                  <wp:posOffset>196850</wp:posOffset>
-                </wp:positionV>
-                <wp:extent cx="99695" cy="140970"/>
-                <wp:effectExtent l="0" t="0" r="0" b="0"/>
-                <wp:wrapSquare wrapText="bothSides"/>
-                <wp:docPr id="7" name="Chevron 7"/>
-                <wp:cNvGraphicFramePr/>
-                <a:graphic xmlns:a="http://schemas.openxmlformats.org/drawingml/2006/main">
-                  <a:graphicData uri="http://schemas.microsoft.com/office/word/2010/wordprocessingShape">
-                    <wps:wsp>
-                      <wps:cNvSpPr/>
-                      <wps:spPr>
-                        <a:xfrm>
-                          <a:off x="0" y="0"/>
-                          <a:ext cx="99695" cy="140970"/>
-                        </a:xfrm>
-                        <a:prstGeom prst="chevron">
-                          <a:avLst/>
-                        </a:prstGeom>
-                        <a:ln>
-                          <a:noFill/>
-                        </a:ln>
-                      </wps:spPr>
-                      <wps:style>
-                        <a:lnRef idx="2">
-                          <a:schemeClr val="accent1">
-                            <a:shade val="50000"/>
-                          </a:schemeClr>
-                        </a:lnRef>
-                        <a:fillRef idx="1">
-                          <a:schemeClr val="accent1"/>
-                        </a:fillRef>
-                        <a:effectRef idx="0">
-                          <a:schemeClr val="accent1"/>
-                        </a:effectRef>
-                        <a:fontRef idx="minor">
-                          <a:schemeClr val="lt1"/>
-                        </a:fontRef>
-                      </wps:style>
-                      <wps:bodyPr rot="0" spcFirstLastPara="0" vertOverflow="overflow" horzOverflow="overflow" vert="horz" wrap="square" lIns="91440" tIns="45720" rIns="91440" bIns="45720" numCol="1" spcCol="0" rtlCol="0" fromWordArt="0" anchor="ctr" anchorCtr="0" forceAA="0" compatLnSpc="1">
-                        <a:prstTxWarp prst="textNoShape">
-                          <a:avLst/>
-                        </a:prstTxWarp>
-                        <a:noAutofit/>
-                      </wps:bodyPr>
-                    </wps:wsp>
-                  </a:graphicData>
-                </a:graphic>
-              </wp:anchor>
-            </w:drawing>
-          </mc:Choice>
-          <mc:Fallback>
-            <w:pict>
-              <v:shape w14:anchorId="39CB85DF" id="Chevron 7" o:spid="_x0000_s1026" type="#_x0000_t55" style="position:absolute;margin-left:351.6pt;margin-top:15.5pt;width:7.85pt;height:11.1pt;z-index:251664896;visibility:visible;mso-wrap-style:square;mso-wrap-distance-left:9pt;mso-wrap-distance-top:0;mso-wrap-distance-right:9pt;mso-wrap-distance-bottom:0;mso-position-horizontal:absolute;mso-position-horizontal-relative:text;mso-position-vertical:absolute;mso-position-vertical-relative:text;v-text-anchor:middle" o:gfxdata="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" adj="10800" fillcolor="#5b9bd5 [3204]" stroked="f" strokeweight="1pt">
-                <w10:wrap type="square"/>
-              </v:shape>
-            </w:pict>
-          </mc:Fallback>
-        </mc:AlternateContent>
-      </w:r>
-      <w:r>
-        <w:rPr>
-          <w:rFonts w:ascii="Segoe UI Light" w:hAnsi="Segoe UI Light" w:cs="Segoe UI Light"/>
           <w:sz w:val="20"/>
           <w:szCs w:val="20"/>
         </w:rPr>
@@ -2047,82 +1945,6 @@
       <w:r>
         <w:rPr>
           <w:rFonts w:ascii="Segoe UI Light" w:hAnsi="Segoe UI Light" w:cs="Segoe UI Light"/>
-          <w:noProof/>
-          <w:sz w:val="20"/>
-          <w:szCs w:val="20"/>
-        </w:rPr>
-        <mc:AlternateContent>
-          <mc:Choice Requires="wps">
-            <w:drawing>
-              <wp:anchor distT="0" distB="0" distL="114300" distR="114300" simplePos="0" relativeHeight="251666944" behindDoc="0" locked="0" layoutInCell="1" allowOverlap="1" wp14:anchorId="490296C4" wp14:editId="37ECEF5A">
-                <wp:simplePos x="0" y="0"/>
-                <wp:positionH relativeFrom="column">
-                  <wp:posOffset>4472940</wp:posOffset>
-                </wp:positionH>
-                <wp:positionV relativeFrom="paragraph">
-                  <wp:posOffset>430530</wp:posOffset>
-                </wp:positionV>
-                <wp:extent cx="99695" cy="140335"/>
-                <wp:effectExtent l="0" t="0" r="0" b="0"/>
-                <wp:wrapSquare wrapText="bothSides"/>
-                <wp:docPr id="8" name="Chevron 8"/>
-                <wp:cNvGraphicFramePr/>
-                <a:graphic xmlns:a="http://schemas.openxmlformats.org/drawingml/2006/main">
-                  <a:graphicData uri="http://schemas.microsoft.com/office/word/2010/wordprocessingShape">
-                    <wps:wsp>
-                      <wps:cNvSpPr/>
-                      <wps:spPr>
-                        <a:xfrm>
-                          <a:off x="0" y="0"/>
-                          <a:ext cx="99695" cy="140335"/>
-                        </a:xfrm>
-                        <a:prstGeom prst="chevron">
-                          <a:avLst/>
-                        </a:prstGeom>
-                        <a:ln>
-                          <a:noFill/>
-                        </a:ln>
-                      </wps:spPr>
-                      <wps:style>
-                        <a:lnRef idx="2">
-                          <a:schemeClr val="accent1">
-                            <a:shade val="50000"/>
-                          </a:schemeClr>
-                        </a:lnRef>
-                        <a:fillRef idx="1">
-                          <a:schemeClr val="accent1"/>
-                        </a:fillRef>
-                        <a:effectRef idx="0">
-                          <a:schemeClr val="accent1"/>
-                        </a:effectRef>
-                        <a:fontRef idx="minor">
-                          <a:schemeClr val="lt1"/>
-                        </a:fontRef>
-                      </wps:style>
-                      <wps:bodyPr rot="0" spcFirstLastPara="0" vertOverflow="overflow" horzOverflow="overflow" vert="horz" wrap="square" lIns="91440" tIns="45720" rIns="91440" bIns="45720" numCol="1" spcCol="0" rtlCol="0" fromWordArt="0" anchor="ctr" anchorCtr="0" forceAA="0" compatLnSpc="1">
-                        <a:prstTxWarp prst="textNoShape">
-                          <a:avLst/>
-                        </a:prstTxWarp>
-                        <a:noAutofit/>
-                      </wps:bodyPr>
-                    </wps:wsp>
-                  </a:graphicData>
-                </a:graphic>
-              </wp:anchor>
-            </w:drawing>
-          </mc:Choice>
-          <mc:Fallback>
-            <w:pict>
-              <v:shape w14:anchorId="69DD56EB" id="Chevron 8" o:spid="_x0000_s1026" type="#_x0000_t55" style="position:absolute;margin-left:352.2pt;margin-top:33.9pt;width:7.85pt;height:11.05pt;z-index:251666944;visibility:visible;mso-wrap-style:square;mso-wrap-distance-left:9pt;mso-wrap-distance-top:0;mso-wrap-distance-right:9pt;mso-wrap-distance-bottom:0;mso-position-horizontal:absolute;mso-position-horizontal-relative:text;mso-position-vertical:absolute;mso-position-vertical-relative:text;v-text-anchor:middle" o:gfxdata="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" adj="10800" fillcolor="#5b9bd5 [3204]" stroked="f" strokeweight="1pt">
-                <w10:wrap type="square"/>
-              </v:shape>
-            </w:pict>
-          </mc:Fallback>
-        </mc:AlternateContent>
-      </w:r>
-      <w:r>
-        <w:rPr>
-          <w:rFonts w:ascii="Segoe UI Light" w:hAnsi="Segoe UI Light" w:cs="Segoe UI Light"/>
           <w:sz w:val="20"/>
           <w:szCs w:val="20"/>
         </w:rPr>
@@ -2247,82 +2069,6 @@
       <w:r>
         <w:rPr>
           <w:rFonts w:ascii="Segoe UI Light" w:hAnsi="Segoe UI Light" w:cs="Segoe UI Light"/>
-          <w:noProof/>
-          <w:sz w:val="20"/>
-          <w:szCs w:val="20"/>
-        </w:rPr>
-        <mc:AlternateContent>
-          <mc:Choice Requires="wps">
-            <w:drawing>
-              <wp:anchor distT="0" distB="0" distL="114300" distR="114300" simplePos="0" relativeHeight="251668992" behindDoc="0" locked="0" layoutInCell="1" allowOverlap="1" wp14:anchorId="313CCD01" wp14:editId="0313BCE5">
-                <wp:simplePos x="0" y="0"/>
-                <wp:positionH relativeFrom="column">
-                  <wp:posOffset>4465320</wp:posOffset>
-                </wp:positionH>
-                <wp:positionV relativeFrom="paragraph">
-                  <wp:posOffset>157480</wp:posOffset>
-                </wp:positionV>
-                <wp:extent cx="99695" cy="140335"/>
-                <wp:effectExtent l="0" t="0" r="0" b="0"/>
-                <wp:wrapSquare wrapText="bothSides"/>
-                <wp:docPr id="12" name="Chevron 8"/>
-                <wp:cNvGraphicFramePr/>
-                <a:graphic xmlns:a="http://schemas.openxmlformats.org/drawingml/2006/main">
-                  <a:graphicData uri="http://schemas.microsoft.com/office/word/2010/wordprocessingShape">
-                    <wps:wsp>
-                      <wps:cNvSpPr/>
-                      <wps:spPr>
-                        <a:xfrm>
-                          <a:off x="0" y="0"/>
-                          <a:ext cx="99695" cy="140335"/>
-                        </a:xfrm>
-                        <a:prstGeom prst="chevron">
-                          <a:avLst/>
-                        </a:prstGeom>
-                        <a:ln>
-                          <a:noFill/>
-                        </a:ln>
-                      </wps:spPr>
-                      <wps:style>
-                        <a:lnRef idx="2">
-                          <a:schemeClr val="accent1">
-                            <a:shade val="50000"/>
-                          </a:schemeClr>
-                        </a:lnRef>
-                        <a:fillRef idx="1">
-                          <a:schemeClr val="accent1"/>
-                        </a:fillRef>
-                        <a:effectRef idx="0">
-                          <a:schemeClr val="accent1"/>
-                        </a:effectRef>
-                        <a:fontRef idx="minor">
-                          <a:schemeClr val="lt1"/>
-                        </a:fontRef>
-                      </wps:style>
-                      <wps:bodyPr rot="0" spcFirstLastPara="0" vertOverflow="overflow" horzOverflow="overflow" vert="horz" wrap="square" lIns="91440" tIns="45720" rIns="91440" bIns="45720" numCol="1" spcCol="0" rtlCol="0" fromWordArt="0" anchor="ctr" anchorCtr="0" forceAA="0" compatLnSpc="1">
-                        <a:prstTxWarp prst="textNoShape">
-                          <a:avLst/>
-                        </a:prstTxWarp>
-                        <a:noAutofit/>
-                      </wps:bodyPr>
-                    </wps:wsp>
-                  </a:graphicData>
-                </a:graphic>
-              </wp:anchor>
-            </w:drawing>
-          </mc:Choice>
-          <mc:Fallback>
-            <w:pict>
-              <v:shape w14:anchorId="02E20C04" id="Chevron 8" o:spid="_x0000_s1026" type="#_x0000_t55" style="position:absolute;margin-left:351.6pt;margin-top:12.4pt;width:7.85pt;height:11.05pt;z-index:251668992;visibility:visible;mso-wrap-style:square;mso-wrap-distance-left:9pt;mso-wrap-distance-top:0;mso-wrap-distance-right:9pt;mso-wrap-distance-bottom:0;mso-position-horizontal:absolute;mso-position-horizontal-relative:text;mso-position-vertical:absolute;mso-position-vertical-relative:text;v-text-anchor:middle" o:gfxdata="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" adj="10800" fillcolor="#5b9bd5 [3204]" stroked="f" strokeweight="1pt">
-                <w10:wrap type="square"/>
-              </v:shape>
-            </w:pict>
-          </mc:Fallback>
-        </mc:AlternateContent>
-      </w:r>
-      <w:r>
-        <w:rPr>
-          <w:rFonts w:ascii="Segoe UI Light" w:hAnsi="Segoe UI Light" w:cs="Segoe UI Light"/>
           <w:sz w:val="20"/>
           <w:szCs w:val="20"/>
         </w:rPr>
@@ -2413,8 +2159,8 @@
           <w:color w:val="44546A" w:themeColor="text2"/>
         </w:rPr>
       </w:pPr>
-      <w:bookmarkStart w:id="0" w:name="OLE_LINK1"/>
-      <w:bookmarkStart w:id="1" w:name="OLE_LINK2"/>
+      <w:bookmarkStart w:id="1" w:name="OLE_LINK1"/>
+      <w:bookmarkStart w:id="2" w:name="OLE_LINK2"/>
       <w:r>
         <w:rPr>
           <w:rFonts w:ascii="Segoe UI Light" w:hAnsi="Segoe UI Light" w:cs="Segoe UI Light"/>
@@ -2424,7 +2170,7 @@
         <mc:AlternateContent>
           <mc:Choice Requires="wps">
             <w:drawing>
-              <wp:anchor distT="45720" distB="45720" distL="182880" distR="182880" simplePos="0" relativeHeight="251641344" behindDoc="1" locked="0" layoutInCell="1" allowOverlap="1" wp14:anchorId="227378CB" wp14:editId="53A4566A">
+              <wp:anchor distT="45720" distB="45720" distL="182880" distR="182880" simplePos="0" relativeHeight="251650048" behindDoc="1" locked="0" layoutInCell="1" allowOverlap="1" wp14:anchorId="227378CB" wp14:editId="290C2390">
                 <wp:simplePos x="0" y="0"/>
                 <wp:positionH relativeFrom="margin">
                   <wp:posOffset>4259580</wp:posOffset>
@@ -2561,7 +2307,7 @@
                                       <w:sz w:val="20"/>
                                       <w:szCs w:val="20"/>
                                     </w:rPr>
-                                    <w:t>Business/Publishing</w:t>
+                                    <w:t>Business Tools</w:t>
                                   </w:r>
                                 </w:p>
                               </w:tc>
@@ -2588,6 +2334,15 @@
                                       <w:szCs w:val="20"/>
                                     </w:rPr>
                                     <w:t>Development</w:t>
+                                  </w:r>
+                                  <w:r>
+                                    <w:rPr>
+                                      <w:rFonts w:ascii="Segoe UI Light" w:hAnsi="Segoe UI Light" w:cs="Segoe UI Light"/>
+                                      <w:color w:val="44546A" w:themeColor="text2"/>
+                                      <w:sz w:val="20"/>
+                                      <w:szCs w:val="20"/>
+                                    </w:rPr>
+                                    <w:t xml:space="preserve"> Tools</w:t>
                                   </w:r>
                                 </w:p>
                               </w:tc>
@@ -2787,8 +2542,28 @@
                                       <w:sz w:val="20"/>
                                       <w:szCs w:val="20"/>
                                     </w:rPr>
-                                    <w:t>Agile Development</w:t>
+                                    <w:t>Python</w:t>
                                   </w:r>
+                                  <w:r>
+                                    <w:rPr>
+                                      <w:rFonts w:ascii="Segoe UI Light" w:hAnsi="Segoe UI Light" w:cs="Segoe UI Light"/>
+                                      <w:color w:val="44546A" w:themeColor="text2"/>
+                                      <w:sz w:val="20"/>
+                                      <w:szCs w:val="20"/>
+                                    </w:rPr>
+                                    <w:t>/</w:t>
+                                  </w:r>
+                                  <w:proofErr w:type="spellStart"/>
+                                  <w:r>
+                                    <w:rPr>
+                                      <w:rFonts w:ascii="Segoe UI Light" w:hAnsi="Segoe UI Light" w:cs="Segoe UI Light"/>
+                                      <w:color w:val="44546A" w:themeColor="text2"/>
+                                      <w:sz w:val="20"/>
+                                      <w:szCs w:val="20"/>
+                                    </w:rPr>
+                                    <w:t>Jupyter</w:t>
+                                  </w:r>
+                                  <w:proofErr w:type="spellEnd"/>
                                 </w:p>
                               </w:tc>
                             </w:tr>
@@ -2846,28 +2621,8 @@
                                       <w:sz w:val="20"/>
                                       <w:szCs w:val="20"/>
                                     </w:rPr>
-                                    <w:t>Python</w:t>
+                                    <w:t>HTML</w:t>
                                   </w:r>
-                                  <w:r>
-                                    <w:rPr>
-                                      <w:rFonts w:ascii="Segoe UI Light" w:hAnsi="Segoe UI Light" w:cs="Segoe UI Light"/>
-                                      <w:color w:val="44546A" w:themeColor="text2"/>
-                                      <w:sz w:val="20"/>
-                                      <w:szCs w:val="20"/>
-                                    </w:rPr>
-                                    <w:t>/</w:t>
-                                  </w:r>
-                                  <w:proofErr w:type="spellStart"/>
-                                  <w:r>
-                                    <w:rPr>
-                                      <w:rFonts w:ascii="Segoe UI Light" w:hAnsi="Segoe UI Light" w:cs="Segoe UI Light"/>
-                                      <w:color w:val="44546A" w:themeColor="text2"/>
-                                      <w:sz w:val="20"/>
-                                      <w:szCs w:val="20"/>
-                                    </w:rPr>
-                                    <w:t>Jupyter</w:t>
-                                  </w:r>
-                                  <w:proofErr w:type="spellEnd"/>
                                 </w:p>
                               </w:tc>
                             </w:tr>
@@ -2938,7 +2693,7 @@
                                       <w:sz w:val="20"/>
                                       <w:szCs w:val="20"/>
                                     </w:rPr>
-                                    <w:t>HTML</w:t>
+                                    <w:t>VBA</w:t>
                                   </w:r>
                                 </w:p>
                               </w:tc>
@@ -2997,7 +2752,7 @@
                                       <w:sz w:val="20"/>
                                       <w:szCs w:val="20"/>
                                     </w:rPr>
-                                    <w:t>VBA</w:t>
+                                    <w:t>Visual Studio</w:t>
                                   </w:r>
                                 </w:p>
                               </w:tc>
@@ -3069,7 +2824,7 @@
                                       <w:sz w:val="20"/>
                                       <w:szCs w:val="20"/>
                                     </w:rPr>
-                                    <w:t>Visual Studio</w:t>
+                                    <w:t>Android Studio</w:t>
                                   </w:r>
                                 </w:p>
                               </w:tc>
@@ -3128,7 +2883,7 @@
                                       <w:sz w:val="20"/>
                                       <w:szCs w:val="20"/>
                                     </w:rPr>
-                                    <w:t>Android Studio</w:t>
+                                    <w:t>Unity</w:t>
                                   </w:r>
                                 </w:p>
                               </w:tc>
@@ -3154,6 +2909,16 @@
                                       <w:szCs w:val="20"/>
                                     </w:rPr>
                                   </w:pPr>
+                                  <w:r>
+                                    <w:rPr>
+                                      <w:rFonts w:ascii="Segoe UI Light" w:hAnsi="Segoe UI Light" w:cs="Segoe UI Light"/>
+                                      <w:b w:val="0"/>
+                                      <w:color w:val="44546A" w:themeColor="text2"/>
+                                      <w:sz w:val="20"/>
+                                      <w:szCs w:val="20"/>
+                                    </w:rPr>
+                                    <w:t>Agile Development</w:t>
+                                  </w:r>
                                 </w:p>
                               </w:tc>
                               <w:tc>
@@ -3178,7 +2943,7 @@
                                       <w:sz w:val="20"/>
                                       <w:szCs w:val="20"/>
                                     </w:rPr>
-                                    <w:t>Unity</w:t>
+                                    <w:t>Team Foundation Server</w:t>
                                   </w:r>
                                 </w:p>
                               </w:tc>
@@ -3227,7 +2992,7 @@
                                       <w:sz w:val="20"/>
                                       <w:szCs w:val="20"/>
                                     </w:rPr>
-                                    <w:t>Team Foundation Server</w:t>
+                                    <w:t>JavaScript</w:t>
                                   </w:r>
                                 </w:p>
                               </w:tc>
@@ -3276,7 +3041,7 @@
                                       <w:sz w:val="20"/>
                                       <w:szCs w:val="20"/>
                                     </w:rPr>
-                                    <w:t>JavaScript</w:t>
+                                    <w:t>C3/D3</w:t>
                                   </w:r>
                                 </w:p>
                               </w:tc>
@@ -3317,15 +3082,6 @@
                                       <w:szCs w:val="20"/>
                                     </w:rPr>
                                   </w:pPr>
-                                  <w:r>
-                                    <w:rPr>
-                                      <w:rFonts w:ascii="Segoe UI Light" w:hAnsi="Segoe UI Light" w:cs="Segoe UI Light"/>
-                                      <w:color w:val="44546A" w:themeColor="text2"/>
-                                      <w:sz w:val="20"/>
-                                      <w:szCs w:val="20"/>
-                                    </w:rPr>
-                                    <w:t>C3/D3</w:t>
-                                  </w:r>
                                 </w:p>
                               </w:tc>
                             </w:tr>
@@ -3362,7 +3118,7 @@
                 <v:stroke joinstyle="miter"/>
                 <v:path gradientshapeok="t" o:connecttype="rect"/>
               </v:shapetype>
-              <v:shape id="Text Box 2" o:spid="_x0000_s1029" type="#_x0000_t202" style="position:absolute;margin-left:335.4pt;margin-top:34.9pt;width:213.45pt;height:234.6pt;z-index:-251675136;visibility:visible;mso-wrap-style:square;mso-width-percent:0;mso-height-percent:0;mso-wrap-distance-left:14.4pt;mso-wrap-distance-top:3.6pt;mso-wrap-distance-right:14.4pt;mso-wrap-distance-bottom:3.6pt;mso-position-horizontal:absolute;mso-position-horizontal-relative:margin;mso-position-vertical:absolute;mso-position-vertical-relative:text;mso-width-percent:0;mso-height-percent:0;mso-width-relative:margin;mso-height-relative:margin;v-text-anchor:top" o:gfxdata="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" strokecolor="#44546a [3215]" strokeweight="1.25pt">
+              <v:shape id="Text Box 2" o:spid="_x0000_s1037" type="#_x0000_t202" style="position:absolute;margin-left:335.4pt;margin-top:34.9pt;width:213.45pt;height:234.6pt;z-index:-251666432;visibility:visible;mso-wrap-style:square;mso-width-percent:0;mso-height-percent:0;mso-wrap-distance-left:14.4pt;mso-wrap-distance-top:3.6pt;mso-wrap-distance-right:14.4pt;mso-wrap-distance-bottom:3.6pt;mso-position-horizontal:absolute;mso-position-horizontal-relative:margin;mso-position-vertical:absolute;mso-position-vertical-relative:text;mso-width-percent:0;mso-height-percent:0;mso-width-relative:margin;mso-height-relative:margin;v-text-anchor:top" o:gfxdata="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" strokecolor="#44546a [3215]" strokeweight="1.25pt">
                 <v:textbox>
                   <w:txbxContent>
                     <w:p>
@@ -3451,7 +3207,7 @@
                                 <w:sz w:val="20"/>
                                 <w:szCs w:val="20"/>
                               </w:rPr>
-                              <w:t>Business/Publishing</w:t>
+                              <w:t>Business Tools</w:t>
                             </w:r>
                           </w:p>
                         </w:tc>
@@ -3478,6 +3234,15 @@
                                 <w:szCs w:val="20"/>
                               </w:rPr>
                               <w:t>Development</w:t>
+                            </w:r>
+                            <w:r>
+                              <w:rPr>
+                                <w:rFonts w:ascii="Segoe UI Light" w:hAnsi="Segoe UI Light" w:cs="Segoe UI Light"/>
+                                <w:color w:val="44546A" w:themeColor="text2"/>
+                                <w:sz w:val="20"/>
+                                <w:szCs w:val="20"/>
+                              </w:rPr>
+                              <w:t xml:space="preserve"> Tools</w:t>
                             </w:r>
                           </w:p>
                         </w:tc>
@@ -3677,8 +3442,28 @@
                                 <w:sz w:val="20"/>
                                 <w:szCs w:val="20"/>
                               </w:rPr>
-                              <w:t>Agile Development</w:t>
+                              <w:t>Python</w:t>
                             </w:r>
+                            <w:r>
+                              <w:rPr>
+                                <w:rFonts w:ascii="Segoe UI Light" w:hAnsi="Segoe UI Light" w:cs="Segoe UI Light"/>
+                                <w:color w:val="44546A" w:themeColor="text2"/>
+                                <w:sz w:val="20"/>
+                                <w:szCs w:val="20"/>
+                              </w:rPr>
+                              <w:t>/</w:t>
+                            </w:r>
+                            <w:proofErr w:type="spellStart"/>
+                            <w:r>
+                              <w:rPr>
+                                <w:rFonts w:ascii="Segoe UI Light" w:hAnsi="Segoe UI Light" w:cs="Segoe UI Light"/>
+                                <w:color w:val="44546A" w:themeColor="text2"/>
+                                <w:sz w:val="20"/>
+                                <w:szCs w:val="20"/>
+                              </w:rPr>
+                              <w:t>Jupyter</w:t>
+                            </w:r>
+                            <w:proofErr w:type="spellEnd"/>
                           </w:p>
                         </w:tc>
                       </w:tr>
@@ -3736,28 +3521,8 @@
                                 <w:sz w:val="20"/>
                                 <w:szCs w:val="20"/>
                               </w:rPr>
-                              <w:t>Python</w:t>
+                              <w:t>HTML</w:t>
                             </w:r>
-                            <w:r>
-                              <w:rPr>
-                                <w:rFonts w:ascii="Segoe UI Light" w:hAnsi="Segoe UI Light" w:cs="Segoe UI Light"/>
-                                <w:color w:val="44546A" w:themeColor="text2"/>
-                                <w:sz w:val="20"/>
-                                <w:szCs w:val="20"/>
-                              </w:rPr>
-                              <w:t>/</w:t>
-                            </w:r>
-                            <w:proofErr w:type="spellStart"/>
-                            <w:r>
-                              <w:rPr>
-                                <w:rFonts w:ascii="Segoe UI Light" w:hAnsi="Segoe UI Light" w:cs="Segoe UI Light"/>
-                                <w:color w:val="44546A" w:themeColor="text2"/>
-                                <w:sz w:val="20"/>
-                                <w:szCs w:val="20"/>
-                              </w:rPr>
-                              <w:t>Jupyter</w:t>
-                            </w:r>
-                            <w:proofErr w:type="spellEnd"/>
                           </w:p>
                         </w:tc>
                       </w:tr>
@@ -3828,7 +3593,7 @@
                                 <w:sz w:val="20"/>
                                 <w:szCs w:val="20"/>
                               </w:rPr>
-                              <w:t>HTML</w:t>
+                              <w:t>VBA</w:t>
                             </w:r>
                           </w:p>
                         </w:tc>
@@ -3887,7 +3652,7 @@
                                 <w:sz w:val="20"/>
                                 <w:szCs w:val="20"/>
                               </w:rPr>
-                              <w:t>VBA</w:t>
+                              <w:t>Visual Studio</w:t>
                             </w:r>
                           </w:p>
                         </w:tc>
@@ -3959,7 +3724,7 @@
                                 <w:sz w:val="20"/>
                                 <w:szCs w:val="20"/>
                               </w:rPr>
-                              <w:t>Visual Studio</w:t>
+                              <w:t>Android Studio</w:t>
                             </w:r>
                           </w:p>
                         </w:tc>
@@ -4018,7 +3783,7 @@
                                 <w:sz w:val="20"/>
                                 <w:szCs w:val="20"/>
                               </w:rPr>
-                              <w:t>Android Studio</w:t>
+                              <w:t>Unity</w:t>
                             </w:r>
                           </w:p>
                         </w:tc>
@@ -4044,6 +3809,16 @@
                                 <w:szCs w:val="20"/>
                               </w:rPr>
                             </w:pPr>
+                            <w:r>
+                              <w:rPr>
+                                <w:rFonts w:ascii="Segoe UI Light" w:hAnsi="Segoe UI Light" w:cs="Segoe UI Light"/>
+                                <w:b w:val="0"/>
+                                <w:color w:val="44546A" w:themeColor="text2"/>
+                                <w:sz w:val="20"/>
+                                <w:szCs w:val="20"/>
+                              </w:rPr>
+                              <w:t>Agile Development</w:t>
+                            </w:r>
                           </w:p>
                         </w:tc>
                         <w:tc>
@@ -4068,7 +3843,7 @@
                                 <w:sz w:val="20"/>
                                 <w:szCs w:val="20"/>
                               </w:rPr>
-                              <w:t>Unity</w:t>
+                              <w:t>Team Foundation Server</w:t>
                             </w:r>
                           </w:p>
                         </w:tc>
@@ -4117,7 +3892,7 @@
                                 <w:sz w:val="20"/>
                                 <w:szCs w:val="20"/>
                               </w:rPr>
-                              <w:t>Team Foundation Server</w:t>
+                              <w:t>JavaScript</w:t>
                             </w:r>
                           </w:p>
                         </w:tc>
@@ -4166,7 +3941,7 @@
                                 <w:sz w:val="20"/>
                                 <w:szCs w:val="20"/>
                               </w:rPr>
-                              <w:t>JavaScript</w:t>
+                              <w:t>C3/D3</w:t>
                             </w:r>
                           </w:p>
                         </w:tc>
@@ -4207,15 +3982,6 @@
                                 <w:szCs w:val="20"/>
                               </w:rPr>
                             </w:pPr>
-                            <w:r>
-                              <w:rPr>
-                                <w:rFonts w:ascii="Segoe UI Light" w:hAnsi="Segoe UI Light" w:cs="Segoe UI Light"/>
-                                <w:color w:val="44546A" w:themeColor="text2"/>
-                                <w:sz w:val="20"/>
-                                <w:szCs w:val="20"/>
-                              </w:rPr>
-                              <w:t>C3/D3</w:t>
-                            </w:r>
                           </w:p>
                         </w:tc>
                       </w:tr>
@@ -4550,8 +4316,8 @@
         <w:t>erves as a liaison between Manila and US teams.</w:t>
       </w:r>
     </w:p>
-    <w:bookmarkEnd w:id="0"/>
     <w:bookmarkEnd w:id="1"/>
+    <w:bookmarkEnd w:id="2"/>
     <w:p>
       <w:pPr>
         <w:pStyle w:val="ListParagraph"/>
@@ -4661,15 +4427,7 @@
           <w:sz w:val="20"/>
           <w:szCs w:val="20"/>
         </w:rPr>
-        <w:t>D</w:t>
-      </w:r>
-      <w:r>
-        <w:rPr>
-          <w:rFonts w:ascii="Segoe UI Light" w:hAnsi="Segoe UI Light" w:cs="Segoe UI Light"/>
-          <w:sz w:val="20"/>
-          <w:szCs w:val="20"/>
-        </w:rPr>
-        <w:t>eveloped</w:t>
+        <w:t>Developed</w:t>
       </w:r>
       <w:r>
         <w:rPr>
@@ -4835,18 +4593,7 @@
                 <w:sz w:val="20"/>
                 <w:szCs w:val="20"/>
               </w:rPr>
-              <w:t xml:space="preserve"> (Par</w:t>
-            </w:r>
-            <w:bookmarkStart w:id="2" w:name="_GoBack"/>
-            <w:bookmarkEnd w:id="2"/>
-            <w:r>
-              <w:rPr>
-                <w:rFonts w:ascii="Segoe UI Light" w:hAnsi="Segoe UI Light" w:cs="Segoe UI Light"/>
-                <w:color w:val="FFFFFF" w:themeColor="background1"/>
-                <w:sz w:val="20"/>
-                <w:szCs w:val="20"/>
-              </w:rPr>
-              <w:t>t time)</w:t>
+              <w:t xml:space="preserve"> (Part time)</w:t>
             </w:r>
           </w:p>
         </w:tc>
@@ -4954,7 +4701,7 @@
         <mc:AlternateContent>
           <mc:Choice Requires="wps">
             <w:drawing>
-              <wp:anchor distT="0" distB="0" distL="114300" distR="114300" simplePos="0" relativeHeight="251647488" behindDoc="0" locked="0" layoutInCell="1" allowOverlap="1" wp14:anchorId="3877AAE4" wp14:editId="62940848">
+              <wp:anchor distT="0" distB="0" distL="114300" distR="114300" simplePos="0" relativeHeight="251655168" behindDoc="0" locked="0" layoutInCell="1" allowOverlap="1" wp14:anchorId="3877AAE4" wp14:editId="51BD1830">
                 <wp:simplePos x="0" y="0"/>
                 <wp:positionH relativeFrom="column">
                   <wp:posOffset>4488815</wp:posOffset>
@@ -5016,7 +4763,7 @@
           </mc:Choice>
           <mc:Fallback>
             <w:pict>
-              <v:shape w14:anchorId="2C84401F" id="Chevron 5" o:spid="_x0000_s1026" type="#_x0000_t55" style="position:absolute;margin-left:353.45pt;margin-top:14.1pt;width:8.05pt;height:16.3pt;z-index:251647488;visibility:visible;mso-wrap-style:square;mso-wrap-distance-left:9pt;mso-wrap-distance-top:0;mso-wrap-distance-right:9pt;mso-wrap-distance-bottom:0;mso-position-horizontal:absolute;mso-position-horizontal-relative:text;mso-position-vertical:absolute;mso-position-vertical-relative:text;v-text-anchor:middle" o:gfxdata="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" adj="10800" fillcolor="#ed7d31 [3205]" stroked="f" strokeweight="1pt">
+              <v:shape w14:anchorId="44D956B8" id="Chevron 5" o:spid="_x0000_s1026" type="#_x0000_t55" style="position:absolute;margin-left:353.45pt;margin-top:14.1pt;width:8.05pt;height:16.3pt;z-index:251655168;visibility:visible;mso-wrap-style:square;mso-wrap-distance-left:9pt;mso-wrap-distance-top:0;mso-wrap-distance-right:9pt;mso-wrap-distance-bottom:0;mso-position-horizontal:absolute;mso-position-horizontal-relative:text;mso-position-vertical:absolute;mso-position-vertical-relative:text;v-text-anchor:middle" o:gfxdata="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" adj="10800" fillcolor="#ed7d31 [3205]" stroked="f" strokeweight="1pt">
                 <w10:wrap type="square"/>
               </v:shape>
             </w:pict>
@@ -5033,7 +4780,7 @@
         <mc:AlternateContent>
           <mc:Choice Requires="wps">
             <w:drawing>
-              <wp:anchor distT="0" distB="0" distL="114300" distR="114300" simplePos="0" relativeHeight="251644416" behindDoc="0" locked="0" layoutInCell="1" allowOverlap="1" wp14:anchorId="7A7D1D76" wp14:editId="640EA1F3">
+              <wp:anchor distT="0" distB="0" distL="114300" distR="114300" simplePos="0" relativeHeight="251652096" behindDoc="0" locked="0" layoutInCell="1" allowOverlap="1" wp14:anchorId="7A7D1D76" wp14:editId="5E55D136">
                 <wp:simplePos x="0" y="0"/>
                 <wp:positionH relativeFrom="column">
                   <wp:posOffset>4295140</wp:posOffset>
@@ -5214,7 +4961,7 @@
           </mc:Choice>
           <mc:Fallback>
             <w:pict>
-              <v:rect w14:anchorId="7A7D1D76" id="_x0000_s1030" style="position:absolute;left:0;text-align:left;margin-left:338.2pt;margin-top:-26.6pt;width:207.2pt;height:290.7pt;z-index:251644416;visibility:visible;mso-wrap-style:square;mso-wrap-distance-left:9pt;mso-wrap-distance-top:0;mso-wrap-distance-right:9pt;mso-wrap-distance-bottom:0;mso-position-horizontal:absolute;mso-position-horizontal-relative:text;mso-position-vertical:absolute;mso-position-vertical-relative:text;v-text-anchor:top" o:gfxdata="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" fillcolor="white [3212]" strokecolor="#747070 [1614]" strokeweight="1.25pt">
+              <v:rect w14:anchorId="7A7D1D76" id="_x0000_s1038" style="position:absolute;left:0;text-align:left;margin-left:338.2pt;margin-top:-26.6pt;width:207.2pt;height:290.7pt;z-index:251652096;visibility:visible;mso-wrap-style:square;mso-wrap-distance-left:9pt;mso-wrap-distance-top:0;mso-wrap-distance-right:9pt;mso-wrap-distance-bottom:0;mso-position-horizontal:absolute;mso-position-horizontal-relative:text;mso-position-vertical:absolute;mso-position-vertical-relative:text;v-text-anchor:top" o:gfxdata="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" fillcolor="white [3212]" strokecolor="#747070 [1614]" strokeweight="1.25pt">
                 <v:textbox inset="28.8pt,14.4pt,14.4pt,14.4pt">
                   <w:txbxContent>
                     <w:p>
@@ -5405,7 +5152,7 @@
         <mc:AlternateContent>
           <mc:Choice Requires="wps">
             <w:drawing>
-              <wp:anchor distT="0" distB="0" distL="114300" distR="114300" simplePos="0" relativeHeight="251645440" behindDoc="0" locked="0" layoutInCell="1" allowOverlap="1" wp14:anchorId="312458AA" wp14:editId="2067C16B">
+              <wp:anchor distT="0" distB="0" distL="114300" distR="114300" simplePos="0" relativeHeight="251653120" behindDoc="0" locked="0" layoutInCell="1" allowOverlap="1" wp14:anchorId="312458AA" wp14:editId="1D47F46A">
                 <wp:simplePos x="0" y="0"/>
                 <wp:positionH relativeFrom="column">
                   <wp:posOffset>4485640</wp:posOffset>
@@ -5467,7 +5214,7 @@
           </mc:Choice>
           <mc:Fallback>
             <w:pict>
-              <v:shape w14:anchorId="4E3F03DA" id="Chevron 24" o:spid="_x0000_s1026" type="#_x0000_t55" style="position:absolute;margin-left:353.2pt;margin-top:16.2pt;width:8.05pt;height:16.3pt;z-index:251645440;visibility:visible;mso-wrap-style:square;mso-wrap-distance-left:9pt;mso-wrap-distance-top:0;mso-wrap-distance-right:9pt;mso-wrap-distance-bottom:0;mso-position-horizontal:absolute;mso-position-horizontal-relative:text;mso-position-vertical:absolute;mso-position-vertical-relative:text;v-text-anchor:middle" o:gfxdata="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" adj="10800" fillcolor="#ed7d31 [3205]" stroked="f" strokeweight="1pt">
+              <v:shape w14:anchorId="6DCD23B1" id="Chevron 24" o:spid="_x0000_s1026" type="#_x0000_t55" style="position:absolute;margin-left:353.2pt;margin-top:16.2pt;width:8.05pt;height:16.3pt;z-index:251653120;visibility:visible;mso-wrap-style:square;mso-wrap-distance-left:9pt;mso-wrap-distance-top:0;mso-wrap-distance-right:9pt;mso-wrap-distance-bottom:0;mso-position-horizontal:absolute;mso-position-horizontal-relative:text;mso-position-vertical:absolute;mso-position-vertical-relative:text;v-text-anchor:middle" o:gfxdata="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" adj="10800" fillcolor="#ed7d31 [3205]" stroked="f" strokeweight="1pt">
                 <w10:wrap type="square"/>
               </v:shape>
             </w:pict>
@@ -5594,7 +5341,7 @@
         <mc:AlternateContent>
           <mc:Choice Requires="wps">
             <w:drawing>
-              <wp:anchor distT="0" distB="0" distL="114300" distR="114300" simplePos="0" relativeHeight="251670016" behindDoc="0" locked="0" layoutInCell="1" allowOverlap="1" wp14:anchorId="32293E6B" wp14:editId="4773ED0E">
+              <wp:anchor distT="0" distB="0" distL="114300" distR="114300" simplePos="0" relativeHeight="251666432" behindDoc="0" locked="0" layoutInCell="1" allowOverlap="1" wp14:anchorId="32293E6B" wp14:editId="6C783A48">
                 <wp:simplePos x="0" y="0"/>
                 <wp:positionH relativeFrom="column">
                   <wp:posOffset>4491990</wp:posOffset>
@@ -5662,7 +5409,7 @@
           </mc:Choice>
           <mc:Fallback>
             <w:pict>
-              <v:shape w14:anchorId="3D5EE710" id="Chevron 25" o:spid="_x0000_s1026" type="#_x0000_t55" style="position:absolute;margin-left:353.7pt;margin-top:40.55pt;width:8.05pt;height:13.15pt;z-index:251670016;visibility:visible;mso-wrap-style:square;mso-width-percent:0;mso-height-percent:0;mso-wrap-distance-left:9pt;mso-wrap-distance-top:0;mso-wrap-distance-right:9pt;mso-wrap-distance-bottom:0;mso-position-horizontal:absolute;mso-position-horizontal-relative:text;mso-position-vertical:absolute;mso-position-vertical-relative:text;mso-width-percent:0;mso-height-percent:0;mso-width-relative:margin;mso-height-relative:margin;v-text-anchor:middle" o:gfxdata="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" adj="10800" fillcolor="#ed7d31 [3205]" stroked="f" strokeweight="1pt">
+              <v:shape w14:anchorId="6701FB26" id="Chevron 25" o:spid="_x0000_s1026" type="#_x0000_t55" style="position:absolute;margin-left:353.7pt;margin-top:40.55pt;width:8.05pt;height:13.15pt;z-index:251666432;visibility:visible;mso-wrap-style:square;mso-width-percent:0;mso-height-percent:0;mso-wrap-distance-left:9pt;mso-wrap-distance-top:0;mso-wrap-distance-right:9pt;mso-wrap-distance-bottom:0;mso-position-horizontal:absolute;mso-position-horizontal-relative:text;mso-position-vertical:absolute;mso-position-vertical-relative:text;mso-width-percent:0;mso-height-percent:0;mso-width-relative:margin;mso-height-relative:margin;v-text-anchor:middle" o:gfxdata="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" adj="10800" fillcolor="#ed7d31 [3205]" stroked="f" strokeweight="1pt">
                 <w10:wrap type="square"/>
               </v:shape>
             </w:pict>
@@ -5679,7 +5426,7 @@
         <mc:AlternateContent>
           <mc:Choice Requires="wps">
             <w:drawing>
-              <wp:anchor distT="0" distB="0" distL="114300" distR="114300" simplePos="0" relativeHeight="251646464" behindDoc="0" locked="0" layoutInCell="1" allowOverlap="1" wp14:anchorId="3BD19385" wp14:editId="4559FAFE">
+              <wp:anchor distT="0" distB="0" distL="114300" distR="114300" simplePos="0" relativeHeight="251654144" behindDoc="0" locked="0" layoutInCell="1" allowOverlap="1" wp14:anchorId="3BD19385" wp14:editId="5B60C9B3">
                 <wp:simplePos x="0" y="0"/>
                 <wp:positionH relativeFrom="column">
                   <wp:posOffset>4485640</wp:posOffset>
@@ -5741,7 +5488,7 @@
           </mc:Choice>
           <mc:Fallback>
             <w:pict>
-              <v:shape w14:anchorId="019DF971" id="Chevron 26" o:spid="_x0000_s1026" type="#_x0000_t55" style="position:absolute;margin-left:353.2pt;margin-top:3.2pt;width:8.05pt;height:16.3pt;z-index:251646464;visibility:visible;mso-wrap-style:square;mso-wrap-distance-left:9pt;mso-wrap-distance-top:0;mso-wrap-distance-right:9pt;mso-wrap-distance-bottom:0;mso-position-horizontal:absolute;mso-position-horizontal-relative:text;mso-position-vertical:absolute;mso-position-vertical-relative:text;v-text-anchor:middle" o:gfxdata="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" adj="10800" fillcolor="#ed7d31 [3205]" stroked="f" strokeweight="1pt">
+              <v:shape w14:anchorId="08FC0A5E" id="Chevron 26" o:spid="_x0000_s1026" type="#_x0000_t55" style="position:absolute;margin-left:353.2pt;margin-top:3.2pt;width:8.05pt;height:16.3pt;z-index:251654144;visibility:visible;mso-wrap-style:square;mso-wrap-distance-left:9pt;mso-wrap-distance-top:0;mso-wrap-distance-right:9pt;mso-wrap-distance-bottom:0;mso-position-horizontal:absolute;mso-position-horizontal-relative:text;mso-position-vertical:absolute;mso-position-vertical-relative:text;v-text-anchor:middle" o:gfxdata="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" adj="10800" fillcolor="#ed7d31 [3205]" stroked="f" strokeweight="1pt">
                 <w10:wrap type="square"/>
               </v:shape>
             </w:pict>
@@ -5802,7 +5549,7 @@
         <mc:AlternateContent>
           <mc:Choice Requires="wps">
             <w:drawing>
-              <wp:anchor distT="0" distB="0" distL="114300" distR="114300" simplePos="0" relativeHeight="251648512" behindDoc="0" locked="0" layoutInCell="1" allowOverlap="1" wp14:anchorId="5570DEC1" wp14:editId="27FEB200">
+              <wp:anchor distT="0" distB="0" distL="114300" distR="114300" simplePos="0" relativeHeight="251656192" behindDoc="0" locked="0" layoutInCell="1" allowOverlap="1" wp14:anchorId="5570DEC1" wp14:editId="2B26C773">
                 <wp:simplePos x="0" y="0"/>
                 <wp:positionH relativeFrom="column">
                   <wp:posOffset>4473575</wp:posOffset>
@@ -5864,7 +5611,7 @@
           </mc:Choice>
           <mc:Fallback>
             <w:pict>
-              <v:shape w14:anchorId="1E0DC6E6" id="Chevron 27" o:spid="_x0000_s1026" type="#_x0000_t55" style="position:absolute;margin-left:352.25pt;margin-top:12.8pt;width:8.05pt;height:16.3pt;z-index:251648512;visibility:visible;mso-wrap-style:square;mso-wrap-distance-left:9pt;mso-wrap-distance-top:0;mso-wrap-distance-right:9pt;mso-wrap-distance-bottom:0;mso-position-horizontal:absolute;mso-position-horizontal-relative:text;mso-position-vertical:absolute;mso-position-vertical-relative:text;v-text-anchor:middle" o:gfxdata="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" adj="10800" fillcolor="#ed7d31 [3205]" stroked="f" strokeweight="1pt">
+              <v:shape w14:anchorId="3591AE4E" id="Chevron 27" o:spid="_x0000_s1026" type="#_x0000_t55" style="position:absolute;margin-left:352.25pt;margin-top:12.8pt;width:8.05pt;height:16.3pt;z-index:251656192;visibility:visible;mso-wrap-style:square;mso-wrap-distance-left:9pt;mso-wrap-distance-top:0;mso-wrap-distance-right:9pt;mso-wrap-distance-bottom:0;mso-position-horizontal:absolute;mso-position-horizontal-relative:text;mso-position-vertical:absolute;mso-position-vertical-relative:text;v-text-anchor:middle" o:gfxdata="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" adj="10800" fillcolor="#ed7d31 [3205]" stroked="f" strokeweight="1pt">
                 <w10:wrap type="square"/>
               </v:shape>
             </w:pict>
@@ -5912,7 +5659,7 @@
         <mc:AlternateContent>
           <mc:Choice Requires="wps">
             <w:drawing>
-              <wp:anchor distT="45720" distB="45720" distL="182880" distR="182880" simplePos="0" relativeHeight="251643392" behindDoc="1" locked="0" layoutInCell="1" allowOverlap="1" wp14:anchorId="38E3B885" wp14:editId="70FF67AA">
+              <wp:anchor distT="45720" distB="45720" distL="182880" distR="182880" simplePos="0" relativeHeight="251651072" behindDoc="1" locked="0" layoutInCell="1" allowOverlap="1" wp14:anchorId="38E3B885" wp14:editId="09BE3E14">
                 <wp:simplePos x="0" y="0"/>
                 <wp:positionH relativeFrom="margin">
                   <wp:posOffset>4297680</wp:posOffset>
@@ -6269,7 +6016,7 @@
           </mc:Choice>
           <mc:Fallback>
             <w:pict>
-              <v:shape w14:anchorId="38E3B885" id="_x0000_s1031" type="#_x0000_t202" style="position:absolute;margin-left:338.4pt;margin-top:36.9pt;width:207.15pt;height:356.4pt;z-index:-251673088;visibility:visible;mso-wrap-style:square;mso-width-percent:0;mso-height-percent:0;mso-wrap-distance-left:14.4pt;mso-wrap-distance-top:3.6pt;mso-wrap-distance-right:14.4pt;mso-wrap-distance-bottom:3.6pt;mso-position-horizontal:absolute;mso-position-horizontal-relative:margin;mso-position-vertical:absolute;mso-position-vertical-relative:text;mso-width-percent:0;mso-height-percent:0;mso-width-relative:margin;mso-height-relative:margin;v-text-anchor:top" o:gfxdata="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" strokecolor="#44546a [3215]" strokeweight="1.25pt">
+              <v:shape w14:anchorId="38E3B885" id="_x0000_s1039" type="#_x0000_t202" style="position:absolute;margin-left:338.4pt;margin-top:36.9pt;width:207.15pt;height:356.4pt;z-index:-251665408;visibility:visible;mso-wrap-style:square;mso-width-percent:0;mso-height-percent:0;mso-wrap-distance-left:14.4pt;mso-wrap-distance-top:3.6pt;mso-wrap-distance-right:14.4pt;mso-wrap-distance-bottom:3.6pt;mso-position-horizontal:absolute;mso-position-horizontal-relative:margin;mso-position-vertical:absolute;mso-position-vertical-relative:text;mso-width-percent:0;mso-height-percent:0;mso-width-relative:margin;mso-height-relative:margin;v-text-anchor:top" o:gfxdata="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" strokecolor="#44546a [3215]" strokeweight="1.25pt">
                 <v:textbox>
                   <w:txbxContent>
                     <w:p>
@@ -7384,7 +7131,7 @@
 <w:numbering xmlns:wpc="http://schemas.microsoft.com/office/word/2010/wordprocessingCanvas" xmlns:cx="http://schemas.microsoft.com/office/drawing/2014/chartex" xmlns:cx1="http://schemas.microsoft.com/office/drawing/2015/9/8/chartex" xmlns:cx2="http://schemas.microsoft.com/office/drawing/2015/10/21/chartex" xmlns:cx3="http://schemas.microsoft.com/office/drawing/2016/5/9/chartex" xmlns:cx4="http://schemas.microsoft.com/office/drawing/2016/5/10/chartex" xmlns:cx5="http://schemas.microsoft.com/office/drawing/2016/5/11/chartex" xmlns:cx6="http://schemas.microsoft.com/office/drawing/2016/5/12/chartex" xmlns:cx7="http://schemas.microsoft.com/office/drawing/2016/5/13/chartex" xmlns:cx8="http://schemas.microsoft.com/office/drawing/2016/5/14/chartex" xmlns:mc="http://schemas.openxmlformats.org/markup-compatibility/2006" xmlns:aink="http://schemas.microsoft.com/office/drawing/2016/ink" xmlns:am3d="http://schemas.microsoft.com/office/drawing/2017/model3d" xmlns:o="urn:schemas-microsoft-com:office:office" xmlns:r="http://schemas.openxmlformats.org/officeDocument/2006/relationships" xmlns:m="http://schemas.openxmlformats.org/officeDocument/2006/math" xmlns:v="urn:schemas-microsoft-com:vml" xmlns:wp14="http://schemas.microsoft.com/office/word/2010/wordprocessingDrawing" xmlns:wp="http://schemas.openxmlformats.org/drawingml/2006/wordprocessingDrawing" xmlns:w10="urn:schemas-microsoft-com:office:word" xmlns:w="http://schemas.openxmlformats.org/wordprocessingml/2006/main" xmlns:w14="http://schemas.microsoft.com/office/word/2010/wordml" xmlns:w15="http://schemas.microsoft.com/office/word/2012/wordml" xmlns:w16cid="http://schemas.microsoft.com/office/word/2016/wordml/cid" xmlns:w16se="http://schemas.microsoft.com/office/word/2015/wordml/symex" xmlns:wpg="http://schemas.microsoft.com/office/word/2010/wordprocessingGroup" xmlns:wpi="http://schemas.microsoft.com/office/word/2010/wordprocessingInk" xmlns:wne="http://schemas.microsoft.com/office/word/2006/wordml" xmlns:wps="http://schemas.microsoft.com/office/word/2010/wordprocessingShape" mc:Ignorable="w14 w15 w16se w16cid wp14">
   <w:numPicBullet w:numPicBulletId="0">
     <w:pict>
-      <v:shapetype id="_x0000_t75" coordsize="21600,21600" o:spt="75" o:preferrelative="t" path="m@4@5l@4@11@9@11@9@5xe" filled="f" stroked="f">
+      <v:shapetype w14:anchorId="09F15454" id="_x0000_t75" coordsize="21600,21600" o:spt="75" o:preferrelative="t" path="m@4@5l@4@11@9@11@9@5xe" filled="f" stroked="f">
         <v:stroke joinstyle="miter"/>
         <v:formulas>
           <v:f eqn="if lineDrawn pixelLineWidth 0"/>
@@ -7403,14 +7150,14 @@
         <v:path o:extrusionok="f" gradientshapeok="t" o:connecttype="rect"/>
         <o:lock v:ext="edit" aspectratio="t"/>
       </v:shapetype>
-      <v:shape id="_x0000_i1062" type="#_x0000_t75" style="width:7.2pt;height:10.8pt;visibility:visible;mso-wrap-style:square" o:bullet="t">
+      <v:shape id="_x0000_i1028" type="#_x0000_t75" style="width:7pt;height:11pt;visibility:visible;mso-wrap-style:square" o:bullet="t">
         <v:imagedata r:id="rId1" o:title=""/>
       </v:shape>
     </w:pict>
   </w:numPicBullet>
   <w:numPicBullet w:numPicBulletId="1">
     <w:pict>
-      <v:shape id="_x0000_i1063" type="#_x0000_t75" style="width:7.2pt;height:10.8pt;visibility:visible;mso-wrap-style:square" o:bullet="t">
+      <v:shape id="_x0000_i1029" type="#_x0000_t75" style="width:7pt;height:11pt;visibility:visible;mso-wrap-style:square" o:bullet="t">
         <v:imagedata r:id="rId2" o:title=""/>
       </v:shape>
     </w:pict>
@@ -11485,7 +11232,7 @@
 </file>
 
 <file path=customXml/itemProps1.xml><?xml version="1.0" encoding="utf-8"?>
-<ds:datastoreItem xmlns:ds="http://schemas.openxmlformats.org/officeDocument/2006/customXml" ds:itemID="{7F928B1B-D0E2-4C10-B476-D0CC69FD2637}">
+<ds:datastoreItem xmlns:ds="http://schemas.openxmlformats.org/officeDocument/2006/customXml" ds:itemID="{357E2A15-964F-44E6-AE15-9E91B44D8514}">
   <ds:schemaRefs>
     <ds:schemaRef ds:uri="http://schemas.openxmlformats.org/officeDocument/2006/bibliography"/>
   </ds:schemaRefs>

</xml_diff>

<commit_message>
applied changes to docx
</commit_message>
<xml_diff>
--- a/resources/documents/Jesus Chua Jr - CV.docx
+++ b/resources/documents/Jesus Chua Jr - CV.docx
@@ -1,6 +1,6 @@
 
 <file path=word/document.xml><?xml version="1.0" encoding="utf-8"?>
-<w:document xmlns:wpc="http://schemas.microsoft.com/office/word/2010/wordprocessingCanvas" xmlns:cx="http://schemas.microsoft.com/office/drawing/2014/chartex" xmlns:cx1="http://schemas.microsoft.com/office/drawing/2015/9/8/chartex" xmlns:cx2="http://schemas.microsoft.com/office/drawing/2015/10/21/chartex" xmlns:cx3="http://schemas.microsoft.com/office/drawing/2016/5/9/chartex" xmlns:cx4="http://schemas.microsoft.com/office/drawing/2016/5/10/chartex" xmlns:cx5="http://schemas.microsoft.com/office/drawing/2016/5/11/chartex" xmlns:cx6="http://schemas.microsoft.com/office/drawing/2016/5/12/chartex" xmlns:cx7="http://schemas.microsoft.com/office/drawing/2016/5/13/chartex" xmlns:cx8="http://schemas.microsoft.com/office/drawing/2016/5/14/chartex" xmlns:mc="http://schemas.openxmlformats.org/markup-compatibility/2006" xmlns:aink="http://schemas.microsoft.com/office/drawing/2016/ink" xmlns:am3d="http://schemas.microsoft.com/office/drawing/2017/model3d" xmlns:o="urn:schemas-microsoft-com:office:office" xmlns:r="http://schemas.openxmlformats.org/officeDocument/2006/relationships" xmlns:m="http://schemas.openxmlformats.org/officeDocument/2006/math" xmlns:v="urn:schemas-microsoft-com:vml" xmlns:wp14="http://schemas.microsoft.com/office/word/2010/wordprocessingDrawing" xmlns:wp="http://schemas.openxmlformats.org/drawingml/2006/wordprocessingDrawing" xmlns:w10="urn:schemas-microsoft-com:office:word" xmlns:w="http://schemas.openxmlformats.org/wordprocessingml/2006/main" xmlns:w14="http://schemas.microsoft.com/office/word/2010/wordml" xmlns:w15="http://schemas.microsoft.com/office/word/2012/wordml" xmlns:w16cex="http://schemas.microsoft.com/office/word/2018/wordml/cex" xmlns:w16cid="http://schemas.microsoft.com/office/word/2016/wordml/cid" xmlns:w16="http://schemas.microsoft.com/office/word/2018/wordml" xmlns:w16se="http://schemas.microsoft.com/office/word/2015/wordml/symex" xmlns:wpg="http://schemas.microsoft.com/office/word/2010/wordprocessingGroup" xmlns:wpi="http://schemas.microsoft.com/office/word/2010/wordprocessingInk" xmlns:wne="http://schemas.microsoft.com/office/word/2006/wordml" xmlns:wps="http://schemas.microsoft.com/office/word/2010/wordprocessingShape" mc:Ignorable="w14 w15 w16se w16cid w16 w16cex wp14">
+<w:document xmlns:wpc="http://schemas.microsoft.com/office/word/2010/wordprocessingCanvas" xmlns:cx="http://schemas.microsoft.com/office/drawing/2014/chartex" xmlns:cx1="http://schemas.microsoft.com/office/drawing/2015/9/8/chartex" xmlns:cx2="http://schemas.microsoft.com/office/drawing/2015/10/21/chartex" xmlns:cx3="http://schemas.microsoft.com/office/drawing/2016/5/9/chartex" xmlns:cx4="http://schemas.microsoft.com/office/drawing/2016/5/10/chartex" xmlns:cx5="http://schemas.microsoft.com/office/drawing/2016/5/11/chartex" xmlns:cx6="http://schemas.microsoft.com/office/drawing/2016/5/12/chartex" xmlns:cx7="http://schemas.microsoft.com/office/drawing/2016/5/13/chartex" xmlns:cx8="http://schemas.microsoft.com/office/drawing/2016/5/14/chartex" xmlns:mc="http://schemas.openxmlformats.org/markup-compatibility/2006" xmlns:aink="http://schemas.microsoft.com/office/drawing/2016/ink" xmlns:am3d="http://schemas.microsoft.com/office/drawing/2017/model3d" xmlns:o="urn:schemas-microsoft-com:office:office" xmlns:oel="http://schemas.microsoft.com/office/2019/extlst" xmlns:r="http://schemas.openxmlformats.org/officeDocument/2006/relationships" xmlns:m="http://schemas.openxmlformats.org/officeDocument/2006/math" xmlns:v="urn:schemas-microsoft-com:vml" xmlns:wp14="http://schemas.microsoft.com/office/word/2010/wordprocessingDrawing" xmlns:wp="http://schemas.openxmlformats.org/drawingml/2006/wordprocessingDrawing" xmlns:w10="urn:schemas-microsoft-com:office:word" xmlns:w="http://schemas.openxmlformats.org/wordprocessingml/2006/main" xmlns:w14="http://schemas.microsoft.com/office/word/2010/wordml" xmlns:w15="http://schemas.microsoft.com/office/word/2012/wordml" xmlns:w16cex="http://schemas.microsoft.com/office/word/2018/wordml/cex" xmlns:w16cid="http://schemas.microsoft.com/office/word/2016/wordml/cid" xmlns:w16="http://schemas.microsoft.com/office/word/2018/wordml" xmlns:w16sdtdh="http://schemas.microsoft.com/office/word/2020/wordml/sdtdatahash" xmlns:w16se="http://schemas.microsoft.com/office/word/2015/wordml/symex" xmlns:wpg="http://schemas.microsoft.com/office/word/2010/wordprocessingGroup" xmlns:wpi="http://schemas.microsoft.com/office/word/2010/wordprocessingInk" xmlns:wne="http://schemas.microsoft.com/office/word/2006/wordml" xmlns:wps="http://schemas.microsoft.com/office/word/2010/wordprocessingShape" mc:Ignorable="w14 w15 w16se w16cid w16 w16cex w16sdtdh wp14">
   <w:body>
     <w:p>
       <w:pPr>
@@ -27,25 +27,25 @@
         <w:rPr>
           <w:lang w:val="en-US"/>
         </w:rPr>
-        <w:t xml:space="preserve">Business </w:t>
+        <w:t>IT Consultant</w:t>
       </w:r>
       <w:r>
         <w:rPr>
           <w:lang w:val="en-US"/>
         </w:rPr>
-        <w:t xml:space="preserve">Analysis </w:t>
+        <w:t xml:space="preserve"> for</w:t>
       </w:r>
       <w:r>
         <w:rPr>
           <w:lang w:val="en-US"/>
         </w:rPr>
-        <w:t>/</w:t>
+        <w:t xml:space="preserve"> </w:t>
       </w:r>
       <w:r>
         <w:rPr>
           <w:lang w:val="en-US"/>
         </w:rPr>
-        <w:t xml:space="preserve"> IT Development / Process Architecture / Reports Development</w:t>
+        <w:t>Test and Process Automation</w:t>
       </w:r>
     </w:p>
     <w:p>
@@ -246,31 +246,6 @@
               <w:t>Nobia Denmark</w:t>
             </w:r>
           </w:p>
-          <w:p>
-            <w:pPr>
-              <w:rPr>
-                <w:lang w:val="en-US"/>
-              </w:rPr>
-            </w:pPr>
-            <w:r>
-              <w:rPr>
-                <w:lang w:val="en-US"/>
-              </w:rPr>
-              <w:t>(As a direct</w:t>
-            </w:r>
-            <w:r>
-              <w:rPr>
-                <w:lang w:val="en-US"/>
-              </w:rPr>
-              <w:t>-</w:t>
-            </w:r>
-            <w:r>
-              <w:rPr>
-                <w:lang w:val="en-US"/>
-              </w:rPr>
-              <w:t>hire in Denmark)</w:t>
-            </w:r>
-          </w:p>
         </w:tc>
         <w:tc>
           <w:tcPr>
@@ -288,6 +263,12 @@
               </w:rPr>
               <w:t>IT System Consultant</w:t>
             </w:r>
+            <w:r>
+              <w:rPr>
+                <w:lang w:val="en-US"/>
+              </w:rPr>
+              <w:t xml:space="preserve"> and Tooling Lead for Automated Test Team</w:t>
+            </w:r>
           </w:p>
         </w:tc>
         <w:tc>
@@ -322,19 +303,7 @@
               <w:rPr>
                 <w:lang w:val="en-US"/>
               </w:rPr>
-              <w:t xml:space="preserve">Nobia is Europe’s largest kitchen specialist. I work for one of its subsidiaries, Nobia Denmark. I already worked for this company while I was a part of the </w:t>
-            </w:r>
-            <w:r>
-              <w:rPr>
-                <w:lang w:val="en-US"/>
-              </w:rPr>
-              <w:t xml:space="preserve">offshore team, so my responsibilities are similar, but with more </w:t>
-            </w:r>
-            <w:r>
-              <w:rPr>
-                <w:lang w:val="en-US"/>
-              </w:rPr>
-              <w:t>depth and applications in scope.</w:t>
+              <w:t>Nobia is Europe’s largest kitchen specialist. I work for one of its subsidiaries, Nobia Denmark.</w:t>
             </w:r>
           </w:p>
           <w:p>
@@ -349,7 +318,7 @@
               <w:pStyle w:val="ListParagraph"/>
               <w:numPr>
                 <w:ilvl w:val="0"/>
-                <w:numId w:val="15"/>
+                <w:numId w:val="17"/>
               </w:numPr>
               <w:rPr>
                 <w:lang w:val="en-US"/>
@@ -359,19 +328,7 @@
               <w:rPr>
                 <w:lang w:val="en-US"/>
               </w:rPr>
-              <w:t>Analysis</w:t>
-            </w:r>
-            <w:r>
-              <w:rPr>
-                <w:lang w:val="en-US"/>
-              </w:rPr>
-              <w:t xml:space="preserve"> and estimation</w:t>
-            </w:r>
-            <w:r>
-              <w:rPr>
-                <w:lang w:val="en-US"/>
-              </w:rPr>
-              <w:t xml:space="preserve"> of change requests</w:t>
+              <w:t>CICD for legacy sales system</w:t>
             </w:r>
           </w:p>
           <w:p>
@@ -379,7 +336,7 @@
               <w:pStyle w:val="ListParagraph"/>
               <w:numPr>
                 <w:ilvl w:val="0"/>
-                <w:numId w:val="15"/>
+                <w:numId w:val="17"/>
               </w:numPr>
               <w:rPr>
                 <w:lang w:val="en-US"/>
@@ -389,19 +346,21 @@
               <w:rPr>
                 <w:lang w:val="en-US"/>
               </w:rPr>
-              <w:t>Quality assurance scoping and preparation of</w:t>
-            </w:r>
-            <w:r>
-              <w:rPr>
-                <w:lang w:val="en-US"/>
-              </w:rPr>
-              <w:t xml:space="preserve"> test</w:t>
-            </w:r>
-            <w:r>
-              <w:rPr>
-                <w:lang w:val="en-US"/>
-              </w:rPr>
-              <w:t xml:space="preserve"> environments</w:t>
+              <w:t xml:space="preserve">Migration from ALM to Azure </w:t>
+            </w:r>
+            <w:proofErr w:type="spellStart"/>
+            <w:r>
+              <w:rPr>
+                <w:lang w:val="en-US"/>
+              </w:rPr>
+              <w:t>Devops</w:t>
+            </w:r>
+            <w:proofErr w:type="spellEnd"/>
+            <w:r>
+              <w:rPr>
+                <w:lang w:val="en-US"/>
+              </w:rPr>
+              <w:t xml:space="preserve"> Test Plans</w:t>
             </w:r>
           </w:p>
           <w:p>
@@ -409,7 +368,7 @@
               <w:pStyle w:val="ListParagraph"/>
               <w:numPr>
                 <w:ilvl w:val="0"/>
-                <w:numId w:val="15"/>
+                <w:numId w:val="17"/>
               </w:numPr>
               <w:rPr>
                 <w:lang w:val="en-US"/>
@@ -419,19 +378,7 @@
               <w:rPr>
                 <w:lang w:val="en-US"/>
               </w:rPr>
-              <w:t xml:space="preserve">Process </w:t>
-            </w:r>
-            <w:r>
-              <w:rPr>
-                <w:lang w:val="en-US"/>
-              </w:rPr>
-              <w:t>mapping and m</w:t>
-            </w:r>
-            <w:r>
-              <w:rPr>
-                <w:lang w:val="en-US"/>
-              </w:rPr>
-              <w:t>onitoring</w:t>
+              <w:t>Custom GDPR compliance tool for legacy sales system</w:t>
             </w:r>
           </w:p>
           <w:p>
@@ -439,7 +386,7 @@
               <w:pStyle w:val="ListParagraph"/>
               <w:numPr>
                 <w:ilvl w:val="0"/>
-                <w:numId w:val="15"/>
+                <w:numId w:val="17"/>
               </w:numPr>
               <w:rPr>
                 <w:lang w:val="en-US"/>
@@ -449,13 +396,7 @@
               <w:rPr>
                 <w:lang w:val="en-US"/>
               </w:rPr>
-              <w:t>Online r</w:t>
-            </w:r>
-            <w:r>
-              <w:rPr>
-                <w:lang w:val="en-US"/>
-              </w:rPr>
-              <w:t>eports generation</w:t>
+              <w:t>Migration from SVN to git version control</w:t>
             </w:r>
           </w:p>
           <w:p>
@@ -463,7 +404,7 @@
               <w:pStyle w:val="ListParagraph"/>
               <w:numPr>
                 <w:ilvl w:val="0"/>
-                <w:numId w:val="15"/>
+                <w:numId w:val="17"/>
               </w:numPr>
               <w:rPr>
                 <w:lang w:val="en-US"/>
@@ -473,41 +414,33 @@
               <w:rPr>
                 <w:lang w:val="en-US"/>
               </w:rPr>
-              <w:t>2</w:t>
-            </w:r>
-            <w:r>
-              <w:rPr>
-                <w:vertAlign w:val="superscript"/>
-                <w:lang w:val="en-US"/>
-              </w:rPr>
-              <w:t>nd</w:t>
-            </w:r>
-            <w:r>
-              <w:rPr>
-                <w:lang w:val="en-US"/>
-              </w:rPr>
-              <w:t xml:space="preserve"> level support for incidents and problems</w:t>
-            </w:r>
-          </w:p>
-          <w:p>
-            <w:pPr>
-              <w:rPr>
-                <w:lang w:val="en-US"/>
-              </w:rPr>
-            </w:pPr>
-          </w:p>
-          <w:p>
-            <w:pPr>
-              <w:rPr>
-                <w:lang w:val="en-US"/>
-              </w:rPr>
-            </w:pPr>
-            <w:r>
-              <w:rPr>
-                <w:lang w:val="en-US"/>
-              </w:rPr>
-              <w:t>I go into detail about ‘My current tasks’ in the last page.</w:t>
-            </w:r>
+              <w:t>End-to-end testing strategy for SAP systems</w:t>
+            </w:r>
+          </w:p>
+          <w:p>
+            <w:pPr>
+              <w:pStyle w:val="ListParagraph"/>
+              <w:numPr>
+                <w:ilvl w:val="0"/>
+                <w:numId w:val="17"/>
+              </w:numPr>
+              <w:rPr>
+                <w:lang w:val="en-US"/>
+              </w:rPr>
+            </w:pPr>
+            <w:r>
+              <w:rPr>
+                <w:lang w:val="en-US"/>
+              </w:rPr>
+              <w:t>Self-updating ADO Test Plan reports and dashboards</w:t>
+            </w:r>
+          </w:p>
+          <w:p>
+            <w:pPr>
+              <w:rPr>
+                <w:lang w:val="en-US"/>
+              </w:rPr>
+            </w:pPr>
           </w:p>
         </w:tc>
       </w:tr>
@@ -1028,11 +961,19 @@
                 <w:lang w:val="en-US"/>
               </w:rPr>
             </w:pPr>
-            <w:r>
-              <w:rPr>
-                <w:lang w:val="en-US"/>
-              </w:rPr>
-              <w:t>Zybi Tech Inc.</w:t>
+            <w:proofErr w:type="spellStart"/>
+            <w:r>
+              <w:rPr>
+                <w:lang w:val="en-US"/>
+              </w:rPr>
+              <w:t>Zybi</w:t>
+            </w:r>
+            <w:proofErr w:type="spellEnd"/>
+            <w:r>
+              <w:rPr>
+                <w:lang w:val="en-US"/>
+              </w:rPr>
+              <w:t xml:space="preserve"> Tech Inc.</w:t>
             </w:r>
           </w:p>
         </w:tc>
@@ -1253,38 +1194,44 @@
               <w:rPr>
                 <w:lang w:val="en-US"/>
               </w:rPr>
+              <w:t>Later</w:t>
+            </w:r>
+            <w:r>
+              <w:rPr>
+                <w:lang w:val="en-US"/>
+              </w:rPr>
+              <w:t>,</w:t>
+            </w:r>
+            <w:r>
+              <w:rPr>
+                <w:lang w:val="en-US"/>
+              </w:rPr>
+              <w:t xml:space="preserve"> I </w:t>
+            </w:r>
+            <w:r>
+              <w:rPr>
+                <w:lang w:val="en-US"/>
+              </w:rPr>
+              <w:t>served as both Chief Risk Officer and Head of Compliance</w:t>
+            </w:r>
+            <w:r>
+              <w:rPr>
+                <w:lang w:val="en-US"/>
+              </w:rPr>
+              <w:t xml:space="preserve"> where </w:t>
+            </w:r>
+            <w:r>
+              <w:rPr>
+                <w:lang w:val="en-US"/>
+              </w:rPr>
+              <w:t xml:space="preserve">I created risk mitigation plans and other </w:t>
+            </w:r>
+            <w:r>
+              <w:rPr>
+                <w:lang w:val="en-US"/>
+              </w:rPr>
               <w:lastRenderedPageBreak/>
-              <w:t>Later</w:t>
-            </w:r>
-            <w:r>
-              <w:rPr>
-                <w:lang w:val="en-US"/>
-              </w:rPr>
-              <w:t>,</w:t>
-            </w:r>
-            <w:r>
-              <w:rPr>
-                <w:lang w:val="en-US"/>
-              </w:rPr>
-              <w:t xml:space="preserve"> I </w:t>
-            </w:r>
-            <w:r>
-              <w:rPr>
-                <w:lang w:val="en-US"/>
-              </w:rPr>
-              <w:t>served as both Chief Risk Officer and Head of Compliance</w:t>
-            </w:r>
-            <w:r>
-              <w:rPr>
-                <w:lang w:val="en-US"/>
-              </w:rPr>
-              <w:t xml:space="preserve"> where </w:t>
-            </w:r>
-            <w:r>
-              <w:rPr>
-                <w:lang w:val="en-US"/>
-              </w:rPr>
-              <w:t>I created risk mitigation plans and other anti-fraud processes, leading a team of two compliance</w:t>
+              <w:t>anti-fraud processes, leading a team of two compliance</w:t>
             </w:r>
             <w:r>
               <w:rPr>
@@ -1984,7 +1931,13 @@
         <w:rPr>
           <w:lang w:val="en-US"/>
         </w:rPr>
-        <w:t>Tools</w:t>
+        <w:t>T</w:t>
+      </w:r>
+      <w:r>
+        <w:rPr>
+          <w:lang w:val="en-US"/>
+        </w:rPr>
+        <w:t>echnologies and Tools</w:t>
       </w:r>
     </w:p>
     <w:tbl>
@@ -2052,19 +2005,7 @@
               <w:rPr>
                 <w:lang w:val="en-US"/>
               </w:rPr>
-              <w:t>MS</w:t>
-            </w:r>
-            <w:r>
-              <w:rPr>
-                <w:lang w:val="en-US"/>
-              </w:rPr>
-              <w:t xml:space="preserve"> </w:t>
-            </w:r>
-            <w:r>
-              <w:rPr>
-                <w:lang w:val="en-US"/>
-              </w:rPr>
-              <w:t>SQL</w:t>
+              <w:t xml:space="preserve">YAML </w:t>
             </w:r>
           </w:p>
         </w:tc>
@@ -2082,7 +2023,13 @@
               <w:rPr>
                 <w:lang w:val="en-US"/>
               </w:rPr>
-              <w:t>Creating reports and queries</w:t>
+              <w:t>Orchestrating</w:t>
+            </w:r>
+            <w:r>
+              <w:rPr>
+                <w:lang w:val="en-US"/>
+              </w:rPr>
+              <w:t xml:space="preserve"> Azure DevOps Pipelines</w:t>
             </w:r>
           </w:p>
         </w:tc>
@@ -2093,16 +2040,20 @@
             <w:tcW w:w="4868" w:type="dxa"/>
           </w:tcPr>
           <w:p>
-            <w:pPr>
-              <w:rPr>
-                <w:lang w:val="en-US"/>
-              </w:rPr>
-            </w:pPr>
-            <w:r>
-              <w:rPr>
-                <w:lang w:val="en-US"/>
-              </w:rPr>
-              <w:t>Delphi IDE</w:t>
+            <w:r>
+              <w:rPr>
+                <w:lang w:val="en-US"/>
+              </w:rPr>
+              <w:t xml:space="preserve">Test Complete </w:t>
+            </w:r>
+            <w:r>
+              <w:t>(</w:t>
+            </w:r>
+            <w:r>
+              <w:t>JavaScript</w:t>
+            </w:r>
+            <w:r>
+              <w:t>)</w:t>
             </w:r>
           </w:p>
         </w:tc>
@@ -2120,7 +2071,7 @@
               <w:rPr>
                 <w:lang w:val="en-US"/>
               </w:rPr>
-              <w:t>Debugging and code analysis</w:t>
+              <w:t>Automated Testing</w:t>
             </w:r>
           </w:p>
         </w:tc>
@@ -2140,13 +2091,7 @@
               <w:rPr>
                 <w:lang w:val="en-US"/>
               </w:rPr>
-              <w:t xml:space="preserve">Microsoft </w:t>
-            </w:r>
-            <w:r>
-              <w:rPr>
-                <w:lang w:val="en-US"/>
-              </w:rPr>
-              <w:t>Visio</w:t>
+              <w:t>SQL</w:t>
             </w:r>
           </w:p>
         </w:tc>
@@ -2164,19 +2109,7 @@
               <w:rPr>
                 <w:lang w:val="en-US"/>
               </w:rPr>
-              <w:t>Creating d</w:t>
-            </w:r>
-            <w:r>
-              <w:rPr>
-                <w:lang w:val="en-US"/>
-              </w:rPr>
-              <w:t>iagram</w:t>
-            </w:r>
-            <w:r>
-              <w:rPr>
-                <w:lang w:val="en-US"/>
-              </w:rPr>
-              <w:t>s and flowcharts</w:t>
+              <w:t>Creating reports and queries</w:t>
             </w:r>
           </w:p>
         </w:tc>
@@ -2196,13 +2129,7 @@
               <w:rPr>
                 <w:lang w:val="en-US"/>
               </w:rPr>
-              <w:t xml:space="preserve">Python with Jupyter and </w:t>
-            </w:r>
-            <w:r>
-              <w:rPr>
-                <w:lang w:val="en-US"/>
-              </w:rPr>
-              <w:t>Pandas</w:t>
+              <w:t>Delphi</w:t>
             </w:r>
           </w:p>
         </w:tc>
@@ -2220,19 +2147,7 @@
               <w:rPr>
                 <w:lang w:val="en-US"/>
               </w:rPr>
-              <w:t>Creating data extraction</w:t>
-            </w:r>
-            <w:r>
-              <w:rPr>
-                <w:lang w:val="en-US"/>
-              </w:rPr>
-              <w:t>, analysis,</w:t>
-            </w:r>
-            <w:r>
-              <w:rPr>
-                <w:lang w:val="en-US"/>
-              </w:rPr>
-              <w:t xml:space="preserve"> and testing tools</w:t>
+              <w:t>Debugging and code analysis</w:t>
             </w:r>
           </w:p>
         </w:tc>
@@ -2252,7 +2167,7 @@
               <w:rPr>
                 <w:lang w:val="en-US"/>
               </w:rPr>
-              <w:t>Xmind</w:t>
+              <w:t>PowerShell</w:t>
             </w:r>
           </w:p>
         </w:tc>
@@ -2270,7 +2185,7 @@
               <w:rPr>
                 <w:lang w:val="en-US"/>
               </w:rPr>
-              <w:t>Creating mind maps</w:t>
+              <w:t>Task scripting for Windows Systems</w:t>
             </w:r>
           </w:p>
         </w:tc>
@@ -2290,7 +2205,13 @@
               <w:rPr>
                 <w:lang w:val="en-US"/>
               </w:rPr>
-              <w:t>Microsoft Excel</w:t>
+              <w:t xml:space="preserve">Microsoft </w:t>
+            </w:r>
+            <w:r>
+              <w:rPr>
+                <w:lang w:val="en-US"/>
+              </w:rPr>
+              <w:t>Visio</w:t>
             </w:r>
           </w:p>
         </w:tc>
@@ -2308,7 +2229,19 @@
               <w:rPr>
                 <w:lang w:val="en-US"/>
               </w:rPr>
-              <w:t>Data analysis and presentation</w:t>
+              <w:t>Creating d</w:t>
+            </w:r>
+            <w:r>
+              <w:rPr>
+                <w:lang w:val="en-US"/>
+              </w:rPr>
+              <w:t>iagram</w:t>
+            </w:r>
+            <w:r>
+              <w:rPr>
+                <w:lang w:val="en-US"/>
+              </w:rPr>
+              <w:t>s and flowcharts</w:t>
             </w:r>
           </w:p>
         </w:tc>
@@ -2328,7 +2261,7 @@
               <w:rPr>
                 <w:lang w:val="en-US"/>
               </w:rPr>
-              <w:t>Android Studio</w:t>
+              <w:t>Python</w:t>
             </w:r>
           </w:p>
         </w:tc>
@@ -2346,7 +2279,19 @@
               <w:rPr>
                 <w:lang w:val="en-US"/>
               </w:rPr>
-              <w:t>Hobby mobile development</w:t>
+              <w:t xml:space="preserve">General purpose application for when </w:t>
+            </w:r>
+            <w:r>
+              <w:rPr>
+                <w:lang w:val="en-US"/>
+              </w:rPr>
+              <w:t>PowerShell</w:t>
+            </w:r>
+            <w:r>
+              <w:rPr>
+                <w:lang w:val="en-US"/>
+              </w:rPr>
+              <w:t xml:space="preserve"> is not flexible enough</w:t>
             </w:r>
           </w:p>
         </w:tc>
@@ -2993,1054 +2938,11 @@
         <w:t xml:space="preserve"> 2004</w:t>
       </w:r>
     </w:p>
-    <w:p>
-      <w:pPr>
-        <w:rPr>
-          <w:lang w:val="en-US"/>
-        </w:rPr>
-      </w:pPr>
-    </w:p>
-    <w:p>
-      <w:pPr>
-        <w:pStyle w:val="Heading2"/>
-        <w:rPr>
-          <w:lang w:val="en-US"/>
-        </w:rPr>
-      </w:pPr>
-      <w:r>
-        <w:rPr>
-          <w:lang w:val="en-US"/>
-        </w:rPr>
-        <w:br w:type="page"/>
-      </w:r>
-    </w:p>
-    <w:p>
-      <w:pPr>
-        <w:pStyle w:val="Title"/>
-        <w:rPr>
-          <w:lang w:val="en-US"/>
-        </w:rPr>
-      </w:pPr>
-      <w:r>
-        <w:rPr>
-          <w:lang w:val="en-US"/>
-        </w:rPr>
-        <w:lastRenderedPageBreak/>
-        <w:t>My current tasks</w:t>
-      </w:r>
-    </w:p>
-    <w:p>
-      <w:pPr>
-        <w:rPr>
-          <w:lang w:val="en-US"/>
-        </w:rPr>
-        <w:sectPr>
-          <w:type w:val="continuous"/>
-          <w:pgSz w:w="11906" w:h="16838"/>
-          <w:pgMar w:top="1440" w:right="1080" w:bottom="1440" w:left="1080" w:header="708" w:footer="708" w:gutter="0"/>
-          <w:cols w:space="708"/>
-          <w:docGrid w:linePitch="360"/>
-        </w:sectPr>
-      </w:pPr>
-    </w:p>
-    <w:p>
-      <w:pPr>
-        <w:pStyle w:val="Heading1"/>
-        <w:rPr>
-          <w:lang w:val="en-US"/>
-        </w:rPr>
-      </w:pPr>
-      <w:r>
-        <w:rPr>
-          <w:lang w:val="en-US"/>
-        </w:rPr>
-        <w:t>Analysis</w:t>
-      </w:r>
-      <w:r>
-        <w:rPr>
-          <w:lang w:val="en-US"/>
-        </w:rPr>
-        <w:t xml:space="preserve"> and Estimation of Incoming Changes</w:t>
-      </w:r>
-    </w:p>
-    <w:p>
-      <w:pPr>
-        <w:rPr>
-          <w:lang w:val="en-US"/>
-        </w:rPr>
-      </w:pPr>
-      <w:r>
-        <w:rPr>
-          <w:lang w:val="en-US"/>
-        </w:rPr>
-        <w:t xml:space="preserve">I </w:t>
-      </w:r>
-      <w:r>
-        <w:rPr>
-          <w:lang w:val="en-US"/>
-        </w:rPr>
-        <w:t>estimate the</w:t>
-      </w:r>
-      <w:r>
-        <w:rPr>
-          <w:lang w:val="en-US"/>
-        </w:rPr>
-        <w:t xml:space="preserve"> development and testing cost </w:t>
-      </w:r>
-      <w:r>
-        <w:rPr>
-          <w:lang w:val="en-US"/>
-        </w:rPr>
-        <w:t>of</w:t>
-      </w:r>
-      <w:r>
-        <w:rPr>
-          <w:lang w:val="en-US"/>
-        </w:rPr>
-        <w:t xml:space="preserve"> incoming </w:t>
-      </w:r>
-      <w:r>
-        <w:rPr>
-          <w:lang w:val="en-US"/>
-        </w:rPr>
-        <w:t xml:space="preserve">software </w:t>
-      </w:r>
-      <w:r>
-        <w:rPr>
-          <w:lang w:val="en-US"/>
-        </w:rPr>
-        <w:t>changes. The changes could be proce</w:t>
-      </w:r>
-      <w:r>
-        <w:rPr>
-          <w:lang w:val="en-US"/>
-        </w:rPr>
-        <w:t>dural</w:t>
-      </w:r>
-      <w:r>
-        <w:rPr>
-          <w:lang w:val="en-US"/>
-        </w:rPr>
-        <w:t xml:space="preserve">, technical, or administrative. </w:t>
-      </w:r>
-      <w:r>
-        <w:rPr>
-          <w:lang w:val="en-US"/>
-        </w:rPr>
-        <w:t>If they need to be challenged, I make the assertions</w:t>
-      </w:r>
-      <w:r>
-        <w:rPr>
-          <w:lang w:val="en-US"/>
-        </w:rPr>
-        <w:t xml:space="preserve"> clearly and politely</w:t>
-      </w:r>
-      <w:r>
-        <w:rPr>
-          <w:lang w:val="en-US"/>
-        </w:rPr>
-        <w:t>.</w:t>
-      </w:r>
-    </w:p>
-    <w:p>
-      <w:pPr>
-        <w:rPr>
-          <w:lang w:val="en-US"/>
-        </w:rPr>
-      </w:pPr>
-      <w:r>
-        <w:rPr>
-          <w:lang w:val="en-US"/>
-        </w:rPr>
-        <w:t>I ask questions, and translate the answers into realistic and</w:t>
-      </w:r>
-      <w:r>
-        <w:rPr>
-          <w:lang w:val="en-US"/>
-        </w:rPr>
-        <w:t xml:space="preserve"> </w:t>
-      </w:r>
-      <w:r>
-        <w:rPr>
-          <w:lang w:val="en-US"/>
-        </w:rPr>
-        <w:t>understandable</w:t>
-      </w:r>
-      <w:r>
-        <w:rPr>
-          <w:lang w:val="en-US"/>
-        </w:rPr>
-        <w:t xml:space="preserve"> reports:</w:t>
-      </w:r>
-    </w:p>
-    <w:p>
-      <w:pPr>
-        <w:pStyle w:val="ListParagraph"/>
-        <w:numPr>
-          <w:ilvl w:val="0"/>
-          <w:numId w:val="16"/>
-        </w:numPr>
-        <w:rPr>
-          <w:lang w:val="en-US"/>
-        </w:rPr>
-      </w:pPr>
-      <w:r>
-        <w:rPr>
-          <w:lang w:val="en-US"/>
-        </w:rPr>
-        <w:t xml:space="preserve">How complex is this </w:t>
-      </w:r>
-      <w:r>
-        <w:rPr>
-          <w:lang w:val="en-US"/>
-        </w:rPr>
-        <w:t>change,</w:t>
-      </w:r>
-      <w:r>
-        <w:rPr>
-          <w:lang w:val="en-US"/>
-        </w:rPr>
-        <w:t xml:space="preserve"> and can it produce issues just because of complexity?</w:t>
-      </w:r>
-    </w:p>
-    <w:p>
-      <w:pPr>
-        <w:pStyle w:val="ListParagraph"/>
-        <w:numPr>
-          <w:ilvl w:val="0"/>
-          <w:numId w:val="16"/>
-        </w:numPr>
-        <w:rPr>
-          <w:lang w:val="en-US"/>
-        </w:rPr>
-      </w:pPr>
-      <w:r>
-        <w:rPr>
-          <w:lang w:val="en-US"/>
-        </w:rPr>
-        <w:t xml:space="preserve">How much testing can be put into the change, </w:t>
-      </w:r>
-      <w:r>
-        <w:rPr>
-          <w:lang w:val="en-US"/>
-        </w:rPr>
-        <w:t xml:space="preserve">and how </w:t>
-      </w:r>
-      <w:r>
-        <w:rPr>
-          <w:lang w:val="en-US"/>
-        </w:rPr>
-        <w:t>will it ensure stability and correctness in the outputs?</w:t>
-      </w:r>
-    </w:p>
-    <w:p>
-      <w:pPr>
-        <w:pStyle w:val="ListParagraph"/>
-        <w:numPr>
-          <w:ilvl w:val="0"/>
-          <w:numId w:val="16"/>
-        </w:numPr>
-        <w:rPr>
-          <w:lang w:val="en-US"/>
-        </w:rPr>
-      </w:pPr>
-      <w:r>
-        <w:rPr>
-          <w:lang w:val="en-US"/>
-        </w:rPr>
-        <w:t>Can we use factors that we already know to further bring down this change’s complexity?</w:t>
-      </w:r>
-    </w:p>
-    <w:p>
-      <w:pPr>
-        <w:pStyle w:val="ListParagraph"/>
-        <w:numPr>
-          <w:ilvl w:val="0"/>
-          <w:numId w:val="16"/>
-        </w:numPr>
-        <w:rPr>
-          <w:lang w:val="en-US"/>
-        </w:rPr>
-      </w:pPr>
-      <w:r>
-        <w:rPr>
-          <w:lang w:val="en-US"/>
-        </w:rPr>
-        <w:t>How do we attack this change on a technical level?</w:t>
-      </w:r>
-    </w:p>
-    <w:p>
-      <w:pPr>
-        <w:pStyle w:val="ListParagraph"/>
-        <w:numPr>
-          <w:ilvl w:val="1"/>
-          <w:numId w:val="16"/>
-        </w:numPr>
-        <w:rPr>
-          <w:lang w:val="en-US"/>
-        </w:rPr>
-      </w:pPr>
-      <w:r>
-        <w:rPr>
-          <w:lang w:val="en-US"/>
-        </w:rPr>
-        <w:t>Considering the current software architecture.</w:t>
-      </w:r>
-    </w:p>
-    <w:p>
-      <w:pPr>
-        <w:pStyle w:val="ListParagraph"/>
-        <w:numPr>
-          <w:ilvl w:val="1"/>
-          <w:numId w:val="16"/>
-        </w:numPr>
-        <w:rPr>
-          <w:lang w:val="en-US"/>
-        </w:rPr>
-      </w:pPr>
-      <w:r>
-        <w:rPr>
-          <w:lang w:val="en-US"/>
-        </w:rPr>
-        <w:t xml:space="preserve">Considering the </w:t>
-      </w:r>
-      <w:r>
-        <w:rPr>
-          <w:lang w:val="en-US"/>
-        </w:rPr>
-        <w:t>resources and experts</w:t>
-      </w:r>
-      <w:r>
-        <w:rPr>
-          <w:lang w:val="en-US"/>
-        </w:rPr>
-        <w:t xml:space="preserve"> available.</w:t>
-      </w:r>
-    </w:p>
-    <w:p>
-      <w:pPr>
-        <w:pStyle w:val="ListParagraph"/>
-        <w:numPr>
-          <w:ilvl w:val="1"/>
-          <w:numId w:val="16"/>
-        </w:numPr>
-        <w:rPr>
-          <w:lang w:val="en-US"/>
-        </w:rPr>
-      </w:pPr>
-      <w:r>
-        <w:rPr>
-          <w:lang w:val="en-US"/>
-        </w:rPr>
-        <w:t>Considering the deadline.</w:t>
-      </w:r>
-    </w:p>
-    <w:p>
-      <w:pPr>
-        <w:pStyle w:val="ListParagraph"/>
-        <w:numPr>
-          <w:ilvl w:val="0"/>
-          <w:numId w:val="16"/>
-        </w:numPr>
-        <w:rPr>
-          <w:lang w:val="en-US"/>
-        </w:rPr>
-      </w:pPr>
-      <w:r>
-        <w:rPr>
-          <w:lang w:val="en-US"/>
-        </w:rPr>
-        <w:t>How do we test and monitor this process moving forward?</w:t>
-      </w:r>
-    </w:p>
-    <w:p>
-      <w:pPr>
-        <w:rPr>
-          <w:lang w:val="en-US"/>
-        </w:rPr>
-      </w:pPr>
-      <w:r>
-        <w:rPr>
-          <w:lang w:val="en-US"/>
-        </w:rPr>
-        <w:t>I condense the answers to these questions and lay them out clearly, in a manner that technical and non-technical stakeholders can use in their decisions.</w:t>
-      </w:r>
-    </w:p>
-    <w:p>
-      <w:pPr>
-        <w:rPr>
-          <w:lang w:val="en-US"/>
-        </w:rPr>
-      </w:pPr>
-      <w:r>
-        <w:rPr>
-          <w:lang w:val="en-US"/>
-        </w:rPr>
-        <w:t xml:space="preserve">Communication can be in Danish, but I mostly write and discuss technical terms in English. </w:t>
-      </w:r>
-    </w:p>
-    <w:p>
-      <w:pPr>
-        <w:pStyle w:val="Heading1"/>
-        <w:rPr>
-          <w:lang w:val="en-US"/>
-        </w:rPr>
-      </w:pPr>
-      <w:r>
-        <w:rPr>
-          <w:lang w:val="en-US"/>
-        </w:rPr>
-        <w:t>Quality Assurance Scoping and Preparation</w:t>
-      </w:r>
-    </w:p>
-    <w:p>
-      <w:pPr>
-        <w:rPr>
-          <w:lang w:val="en-US"/>
-        </w:rPr>
-      </w:pPr>
-      <w:r>
-        <w:rPr>
-          <w:lang w:val="en-US"/>
-        </w:rPr>
-        <w:t>I advise our test engineers what critical points of the software to test. The level of advice depends on how complex the change is, and what they already know. If I need to write SQL scripts and test cases</w:t>
-      </w:r>
-      <w:r>
-        <w:rPr>
-          <w:lang w:val="en-US"/>
-        </w:rPr>
-        <w:t xml:space="preserve"> myself</w:t>
-      </w:r>
-      <w:r>
-        <w:rPr>
-          <w:lang w:val="en-US"/>
-        </w:rPr>
-        <w:t xml:space="preserve">, I will write </w:t>
-      </w:r>
-      <w:r>
-        <w:rPr>
-          <w:lang w:val="en-US"/>
-        </w:rPr>
-        <w:t>them</w:t>
-      </w:r>
-      <w:r>
-        <w:rPr>
-          <w:lang w:val="en-US"/>
-        </w:rPr>
-        <w:t>.</w:t>
-      </w:r>
-    </w:p>
-    <w:p>
-      <w:pPr>
-        <w:rPr>
-          <w:lang w:val="en-US"/>
-        </w:rPr>
-      </w:pPr>
-      <w:r>
-        <w:rPr>
-          <w:lang w:val="en-US"/>
-        </w:rPr>
-        <w:t xml:space="preserve">Knowing how much time we need to test a feature, or a change is always a mix of science and gutfeel. Despite all efforts, fore-thought, and padding put into the practice, I still believe it is one of the greatest unresolved </w:t>
-      </w:r>
-      <w:r>
-        <w:rPr>
-          <w:lang w:val="en-US"/>
-        </w:rPr>
-        <w:t>mysteries</w:t>
-      </w:r>
-      <w:r>
-        <w:rPr>
-          <w:lang w:val="en-US"/>
-        </w:rPr>
-        <w:t xml:space="preserve"> in software development.</w:t>
-      </w:r>
-    </w:p>
-    <w:p>
-      <w:pPr>
-        <w:rPr>
-          <w:lang w:val="en-US"/>
-        </w:rPr>
-      </w:pPr>
-      <w:r>
-        <w:rPr>
-          <w:lang w:val="en-US"/>
-        </w:rPr>
-        <w:t>I aspire to be practical and theoretical at the same time in this type of work.</w:t>
-      </w:r>
-    </w:p>
-    <w:p>
-      <w:pPr>
-        <w:pStyle w:val="Heading1"/>
-        <w:rPr>
-          <w:lang w:val="en-US"/>
-        </w:rPr>
-      </w:pPr>
-      <w:r>
-        <w:rPr>
-          <w:lang w:val="en-US"/>
-        </w:rPr>
-        <w:t>Process Mapping and Monitoring</w:t>
-      </w:r>
-    </w:p>
-    <w:p>
-      <w:pPr>
-        <w:rPr>
-          <w:lang w:val="en-US"/>
-        </w:rPr>
-      </w:pPr>
-      <w:r>
-        <w:rPr>
-          <w:lang w:val="en-US"/>
-        </w:rPr>
-        <w:t xml:space="preserve">I help teams outline their existing processes. This might seem trivial, but it is not. Most teams and practitioners are </w:t>
-      </w:r>
-      <w:r>
-        <w:rPr>
-          <w:lang w:val="en-US"/>
-        </w:rPr>
-        <w:t>only aware</w:t>
-      </w:r>
-      <w:r>
-        <w:rPr>
-          <w:lang w:val="en-US"/>
-        </w:rPr>
-        <w:t xml:space="preserve"> of the processes </w:t>
-      </w:r>
-      <w:r>
-        <w:rPr>
-          <w:lang w:val="en-US"/>
-        </w:rPr>
-        <w:t xml:space="preserve">in their small scope of the business. With this work, I put </w:t>
-      </w:r>
-      <w:r>
-        <w:rPr>
-          <w:lang w:val="en-US"/>
-        </w:rPr>
-        <w:t>that localized knowledge</w:t>
-      </w:r>
-      <w:r>
-        <w:rPr>
-          <w:lang w:val="en-US"/>
-        </w:rPr>
-        <w:t xml:space="preserve"> into diagram</w:t>
-      </w:r>
-      <w:r>
-        <w:rPr>
-          <w:lang w:val="en-US"/>
-        </w:rPr>
-        <w:t>s</w:t>
-      </w:r>
-      <w:r>
-        <w:rPr>
-          <w:lang w:val="en-US"/>
-        </w:rPr>
-        <w:t xml:space="preserve">, and help illuminate the critical phases </w:t>
-      </w:r>
-      <w:r>
-        <w:rPr>
-          <w:lang w:val="en-US"/>
-        </w:rPr>
-        <w:t>across functions</w:t>
-      </w:r>
-      <w:r>
-        <w:rPr>
-          <w:lang w:val="en-US"/>
-        </w:rPr>
-        <w:t>.</w:t>
-      </w:r>
-    </w:p>
-    <w:p>
-      <w:pPr>
-        <w:rPr>
-          <w:lang w:val="en-US"/>
-        </w:rPr>
-      </w:pPr>
-      <w:r>
-        <w:rPr>
-          <w:lang w:val="en-US"/>
-        </w:rPr>
-        <w:t xml:space="preserve">I </w:t>
-      </w:r>
-      <w:r>
-        <w:rPr>
-          <w:lang w:val="en-US"/>
-        </w:rPr>
-        <w:t>work like a cartographer in this task</w:t>
-      </w:r>
-      <w:r>
-        <w:rPr>
-          <w:lang w:val="en-US"/>
-        </w:rPr>
-        <w:t>;</w:t>
-      </w:r>
-      <w:r>
-        <w:rPr>
-          <w:lang w:val="en-US"/>
-        </w:rPr>
-        <w:t xml:space="preserve"> drawing hills, valleys and known landmarks to areas previously filled with dragons, uncertainty, and mist. And with any map, it has to be beautiful, correct, and functional. </w:t>
-      </w:r>
-    </w:p>
-    <w:p>
-      <w:pPr>
-        <w:pStyle w:val="Heading1"/>
-        <w:rPr>
-          <w:lang w:val="en-US"/>
-        </w:rPr>
-      </w:pPr>
-      <w:r>
-        <w:rPr>
-          <w:lang w:val="en-US"/>
-        </w:rPr>
-        <w:t xml:space="preserve">Online </w:t>
-      </w:r>
-      <w:r>
-        <w:rPr>
-          <w:lang w:val="en-US"/>
-        </w:rPr>
-        <w:t xml:space="preserve">Reports </w:t>
-      </w:r>
-      <w:r>
-        <w:rPr>
-          <w:lang w:val="en-US"/>
-        </w:rPr>
-        <w:t>Generation</w:t>
-      </w:r>
-    </w:p>
-    <w:p>
-      <w:pPr>
-        <w:rPr>
-          <w:lang w:val="en-US"/>
-        </w:rPr>
-      </w:pPr>
-      <w:r>
-        <w:rPr>
-          <w:lang w:val="en-US"/>
-        </w:rPr>
-        <w:t>I develop, test, and run reports. Th</w:t>
-      </w:r>
-      <w:r>
-        <w:rPr>
-          <w:lang w:val="en-US"/>
-        </w:rPr>
-        <w:t>e tasks</w:t>
-      </w:r>
-      <w:r>
-        <w:rPr>
-          <w:lang w:val="en-US"/>
-        </w:rPr>
-        <w:t xml:space="preserve"> include: </w:t>
-      </w:r>
-    </w:p>
-    <w:p>
-      <w:pPr>
-        <w:pStyle w:val="ListParagraph"/>
-        <w:numPr>
-          <w:ilvl w:val="0"/>
-          <w:numId w:val="3"/>
-        </w:numPr>
-        <w:rPr>
-          <w:lang w:val="en-US"/>
-        </w:rPr>
-      </w:pPr>
-      <w:r>
-        <w:rPr>
-          <w:lang w:val="en-US"/>
-        </w:rPr>
-        <w:t>D</w:t>
-      </w:r>
-      <w:r>
-        <w:rPr>
-          <w:lang w:val="en-US"/>
-        </w:rPr>
-        <w:t xml:space="preserve">rafting </w:t>
-      </w:r>
-      <w:r>
-        <w:rPr>
-          <w:lang w:val="en-US"/>
-        </w:rPr>
-        <w:t xml:space="preserve">and finalizing the </w:t>
-      </w:r>
-      <w:r>
-        <w:rPr>
-          <w:lang w:val="en-US"/>
-        </w:rPr>
-        <w:t>report requirements</w:t>
-      </w:r>
-      <w:r>
-        <w:rPr>
-          <w:lang w:val="en-US"/>
-        </w:rPr>
-        <w:t>.</w:t>
-      </w:r>
-    </w:p>
-    <w:p>
-      <w:pPr>
-        <w:pStyle w:val="ListParagraph"/>
-        <w:numPr>
-          <w:ilvl w:val="0"/>
-          <w:numId w:val="3"/>
-        </w:numPr>
-        <w:rPr>
-          <w:lang w:val="en-US"/>
-        </w:rPr>
-      </w:pPr>
-      <w:r>
-        <w:rPr>
-          <w:lang w:val="en-US"/>
-        </w:rPr>
-        <w:t xml:space="preserve">Getting </w:t>
-      </w:r>
-      <w:r>
-        <w:rPr>
-          <w:lang w:val="en-US"/>
-        </w:rPr>
-        <w:t>a</w:t>
-      </w:r>
-      <w:r>
-        <w:rPr>
-          <w:lang w:val="en-US"/>
-        </w:rPr>
-        <w:t>greement</w:t>
-      </w:r>
-      <w:r>
-        <w:rPr>
-          <w:lang w:val="en-US"/>
-        </w:rPr>
-        <w:t>s</w:t>
-      </w:r>
-      <w:r>
-        <w:rPr>
-          <w:lang w:val="en-US"/>
-        </w:rPr>
-        <w:t xml:space="preserve"> on</w:t>
-      </w:r>
-      <w:r>
-        <w:rPr>
-          <w:lang w:val="en-US"/>
-        </w:rPr>
-        <w:t xml:space="preserve"> technical matters such as </w:t>
-      </w:r>
-      <w:r>
-        <w:rPr>
-          <w:lang w:val="en-US"/>
-        </w:rPr>
-        <w:t>data</w:t>
-      </w:r>
-      <w:r>
-        <w:rPr>
-          <w:lang w:val="en-US"/>
-        </w:rPr>
-        <w:t xml:space="preserve"> </w:t>
-      </w:r>
-      <w:r>
-        <w:rPr>
-          <w:lang w:val="en-US"/>
-        </w:rPr>
-        <w:t>sources, methods of extraction, data proxies</w:t>
-      </w:r>
-      <w:r>
-        <w:rPr>
-          <w:lang w:val="en-US"/>
-        </w:rPr>
-        <w:t>, and so on.</w:t>
-      </w:r>
-    </w:p>
-    <w:p>
-      <w:pPr>
-        <w:pStyle w:val="ListParagraph"/>
-        <w:numPr>
-          <w:ilvl w:val="0"/>
-          <w:numId w:val="3"/>
-        </w:numPr>
-        <w:rPr>
-          <w:lang w:val="en-US"/>
-        </w:rPr>
-      </w:pPr>
-      <w:r>
-        <w:rPr>
-          <w:lang w:val="en-US"/>
-        </w:rPr>
-        <w:t>A</w:t>
-      </w:r>
-      <w:r>
-        <w:rPr>
-          <w:lang w:val="en-US"/>
-        </w:rPr>
-        <w:t xml:space="preserve">nalysis on potential issues </w:t>
-      </w:r>
-      <w:r>
-        <w:rPr>
-          <w:lang w:val="en-US"/>
-        </w:rPr>
-        <w:t>such as</w:t>
-      </w:r>
-      <w:r>
-        <w:rPr>
-          <w:lang w:val="en-US"/>
-        </w:rPr>
-        <w:t xml:space="preserve"> privacy, fairness, and misrepresentation</w:t>
-      </w:r>
-      <w:r>
-        <w:rPr>
-          <w:lang w:val="en-US"/>
-        </w:rPr>
-        <w:t>.</w:t>
-      </w:r>
-    </w:p>
-    <w:p>
-      <w:pPr>
-        <w:rPr>
-          <w:lang w:val="en-US"/>
-        </w:rPr>
-      </w:pPr>
-      <w:r>
-        <w:rPr>
-          <w:lang w:val="en-US"/>
-        </w:rPr>
-        <w:t xml:space="preserve">When the technical points are </w:t>
-      </w:r>
-      <w:r>
-        <w:rPr>
-          <w:lang w:val="en-US"/>
-        </w:rPr>
-        <w:t>fought out and</w:t>
-      </w:r>
-      <w:r>
-        <w:rPr>
-          <w:lang w:val="en-US"/>
-        </w:rPr>
-        <w:t xml:space="preserve"> agreed, I create the </w:t>
-      </w:r>
-      <w:r>
-        <w:rPr>
-          <w:lang w:val="en-US"/>
-        </w:rPr>
-        <w:t>following:</w:t>
-      </w:r>
-    </w:p>
-    <w:p>
-      <w:pPr>
-        <w:pStyle w:val="ListParagraph"/>
-        <w:numPr>
-          <w:ilvl w:val="0"/>
-          <w:numId w:val="4"/>
-        </w:numPr>
-        <w:rPr>
-          <w:lang w:val="en-US"/>
-        </w:rPr>
-      </w:pPr>
-      <w:r>
-        <w:rPr>
-          <w:lang w:val="en-US"/>
-        </w:rPr>
-        <w:t>ETL queries in SQL</w:t>
-      </w:r>
-    </w:p>
-    <w:p>
-      <w:pPr>
-        <w:pStyle w:val="ListParagraph"/>
-        <w:numPr>
-          <w:ilvl w:val="0"/>
-          <w:numId w:val="4"/>
-        </w:numPr>
-        <w:rPr>
-          <w:lang w:val="en-US"/>
-        </w:rPr>
-      </w:pPr>
-      <w:r>
-        <w:rPr>
-          <w:lang w:val="en-US"/>
-        </w:rPr>
-        <w:t>V</w:t>
-      </w:r>
-      <w:r>
-        <w:rPr>
-          <w:lang w:val="en-US"/>
-        </w:rPr>
-        <w:t>isualizations</w:t>
-      </w:r>
-      <w:r>
-        <w:rPr>
-          <w:lang w:val="en-US"/>
-        </w:rPr>
-        <w:t xml:space="preserve"> in</w:t>
-      </w:r>
-      <w:r>
-        <w:rPr>
-          <w:lang w:val="en-US"/>
-        </w:rPr>
-        <w:t xml:space="preserve"> Excel</w:t>
-      </w:r>
-      <w:r>
-        <w:rPr>
-          <w:lang w:val="en-US"/>
-        </w:rPr>
-        <w:t xml:space="preserve"> and</w:t>
-      </w:r>
-      <w:r>
-        <w:rPr>
-          <w:lang w:val="en-US"/>
-        </w:rPr>
-        <w:t xml:space="preserve"> Jup</w:t>
-      </w:r>
-      <w:r>
-        <w:rPr>
-          <w:lang w:val="en-US"/>
-        </w:rPr>
-        <w:t>y</w:t>
-      </w:r>
-      <w:r>
-        <w:rPr>
-          <w:lang w:val="en-US"/>
-        </w:rPr>
-        <w:t>ter notebook</w:t>
-      </w:r>
-    </w:p>
-    <w:p>
-      <w:pPr>
-        <w:pStyle w:val="ListParagraph"/>
-        <w:numPr>
-          <w:ilvl w:val="0"/>
-          <w:numId w:val="4"/>
-        </w:numPr>
-        <w:rPr>
-          <w:lang w:val="en-US"/>
-        </w:rPr>
-      </w:pPr>
-      <w:r>
-        <w:rPr>
-          <w:lang w:val="en-US"/>
-        </w:rPr>
-        <w:t>Internal online pages</w:t>
-      </w:r>
-      <w:r>
-        <w:rPr>
-          <w:lang w:val="en-US"/>
-        </w:rPr>
-        <w:t xml:space="preserve">, </w:t>
-      </w:r>
-      <w:r>
-        <w:rPr>
-          <w:lang w:val="en-US"/>
-        </w:rPr>
-        <w:t>normally via</w:t>
-      </w:r>
-      <w:r>
-        <w:rPr>
-          <w:lang w:val="en-US"/>
-        </w:rPr>
-        <w:t xml:space="preserve"> </w:t>
-      </w:r>
-      <w:r>
-        <w:rPr>
-          <w:lang w:val="en-US"/>
-        </w:rPr>
-        <w:t>secured</w:t>
-      </w:r>
-      <w:r>
-        <w:rPr>
-          <w:lang w:val="en-US"/>
-        </w:rPr>
-        <w:t xml:space="preserve"> webservices.</w:t>
-      </w:r>
-    </w:p>
-    <w:p>
-      <w:pPr>
-        <w:pStyle w:val="ListParagraph"/>
-        <w:numPr>
-          <w:ilvl w:val="0"/>
-          <w:numId w:val="4"/>
-        </w:numPr>
-        <w:rPr>
-          <w:lang w:val="en-US"/>
-        </w:rPr>
-      </w:pPr>
-      <w:r>
-        <w:rPr>
-          <w:lang w:val="en-US"/>
-        </w:rPr>
-        <w:t>A</w:t>
-      </w:r>
-      <w:r>
-        <w:rPr>
-          <w:lang w:val="en-US"/>
-        </w:rPr>
-        <w:t>utomation processes</w:t>
-      </w:r>
-      <w:r>
-        <w:rPr>
-          <w:lang w:val="en-US"/>
-        </w:rPr>
-        <w:t xml:space="preserve">, </w:t>
-      </w:r>
-      <w:r>
-        <w:rPr>
-          <w:lang w:val="en-US"/>
-        </w:rPr>
-        <w:t>normally in Windows batch</w:t>
-      </w:r>
-      <w:r>
-        <w:rPr>
-          <w:lang w:val="en-US"/>
-        </w:rPr>
-        <w:t xml:space="preserve"> and scheduler</w:t>
-      </w:r>
-    </w:p>
-    <w:p>
-      <w:pPr>
-        <w:rPr>
-          <w:lang w:val="en-US"/>
-        </w:rPr>
-      </w:pPr>
-      <w:r>
-        <w:rPr>
-          <w:lang w:val="en-US"/>
-        </w:rPr>
-        <w:t>It is a good mix of data science</w:t>
-      </w:r>
-      <w:r>
-        <w:rPr>
-          <w:lang w:val="en-US"/>
-        </w:rPr>
-        <w:t xml:space="preserve">, business analysis, and </w:t>
-      </w:r>
-      <w:r>
-        <w:rPr>
-          <w:lang w:val="en-US"/>
-        </w:rPr>
-        <w:t>presentation</w:t>
-      </w:r>
-      <w:r>
-        <w:rPr>
-          <w:lang w:val="en-US"/>
-        </w:rPr>
-        <w:t xml:space="preserve"> skills</w:t>
-      </w:r>
-      <w:r>
-        <w:rPr>
-          <w:lang w:val="en-US"/>
-        </w:rPr>
-        <w:t>.</w:t>
-      </w:r>
-      <w:r>
-        <w:rPr>
-          <w:lang w:val="en-US"/>
-        </w:rPr>
-        <w:t xml:space="preserve"> </w:t>
-      </w:r>
-    </w:p>
-    <w:p>
-      <w:pPr>
-        <w:rPr>
-          <w:lang w:val="en-US"/>
-        </w:rPr>
-      </w:pPr>
-    </w:p>
     <w:sectPr>
       <w:type w:val="continuous"/>
       <w:pgSz w:w="11906" w:h="16838"/>
       <w:pgMar w:top="1440" w:right="1080" w:bottom="1440" w:left="1080" w:header="708" w:footer="708" w:gutter="0"/>
-      <w:cols w:num="2" w:space="708"/>
+      <w:cols w:space="708"/>
       <w:docGrid w:linePitch="360"/>
     </w:sectPr>
   </w:body>
@@ -4048,7 +2950,7 @@
 </file>
 
 <file path=word/numbering.xml><?xml version="1.0" encoding="utf-8"?>
-<w:numbering xmlns:wpc="http://schemas.microsoft.com/office/word/2010/wordprocessingCanvas" xmlns:cx="http://schemas.microsoft.com/office/drawing/2014/chartex" xmlns:cx1="http://schemas.microsoft.com/office/drawing/2015/9/8/chartex" xmlns:cx2="http://schemas.microsoft.com/office/drawing/2015/10/21/chartex" xmlns:cx3="http://schemas.microsoft.com/office/drawing/2016/5/9/chartex" xmlns:cx4="http://schemas.microsoft.com/office/drawing/2016/5/10/chartex" xmlns:cx5="http://schemas.microsoft.com/office/drawing/2016/5/11/chartex" xmlns:cx6="http://schemas.microsoft.com/office/drawing/2016/5/12/chartex" xmlns:cx7="http://schemas.microsoft.com/office/drawing/2016/5/13/chartex" xmlns:cx8="http://schemas.microsoft.com/office/drawing/2016/5/14/chartex" xmlns:mc="http://schemas.openxmlformats.org/markup-compatibility/2006" xmlns:aink="http://schemas.microsoft.com/office/drawing/2016/ink" xmlns:am3d="http://schemas.microsoft.com/office/drawing/2017/model3d" xmlns:o="urn:schemas-microsoft-com:office:office" xmlns:r="http://schemas.openxmlformats.org/officeDocument/2006/relationships" xmlns:m="http://schemas.openxmlformats.org/officeDocument/2006/math" xmlns:v="urn:schemas-microsoft-com:vml" xmlns:wp14="http://schemas.microsoft.com/office/word/2010/wordprocessingDrawing" xmlns:wp="http://schemas.openxmlformats.org/drawingml/2006/wordprocessingDrawing" xmlns:w10="urn:schemas-microsoft-com:office:word" xmlns:w="http://schemas.openxmlformats.org/wordprocessingml/2006/main" xmlns:w14="http://schemas.microsoft.com/office/word/2010/wordml" xmlns:w15="http://schemas.microsoft.com/office/word/2012/wordml" xmlns:w16cex="http://schemas.microsoft.com/office/word/2018/wordml/cex" xmlns:w16cid="http://schemas.microsoft.com/office/word/2016/wordml/cid" xmlns:w16="http://schemas.microsoft.com/office/word/2018/wordml" xmlns:w16se="http://schemas.microsoft.com/office/word/2015/wordml/symex" xmlns:wpg="http://schemas.microsoft.com/office/word/2010/wordprocessingGroup" xmlns:wpi="http://schemas.microsoft.com/office/word/2010/wordprocessingInk" xmlns:wne="http://schemas.microsoft.com/office/word/2006/wordml" xmlns:wps="http://schemas.microsoft.com/office/word/2010/wordprocessingShape" mc:Ignorable="w14 w15 w16se w16cid w16 w16cex wp14">
+<w:numbering xmlns:wpc="http://schemas.microsoft.com/office/word/2010/wordprocessingCanvas" xmlns:cx="http://schemas.microsoft.com/office/drawing/2014/chartex" xmlns:cx1="http://schemas.microsoft.com/office/drawing/2015/9/8/chartex" xmlns:cx2="http://schemas.microsoft.com/office/drawing/2015/10/21/chartex" xmlns:cx3="http://schemas.microsoft.com/office/drawing/2016/5/9/chartex" xmlns:cx4="http://schemas.microsoft.com/office/drawing/2016/5/10/chartex" xmlns:cx5="http://schemas.microsoft.com/office/drawing/2016/5/11/chartex" xmlns:cx6="http://schemas.microsoft.com/office/drawing/2016/5/12/chartex" xmlns:cx7="http://schemas.microsoft.com/office/drawing/2016/5/13/chartex" xmlns:cx8="http://schemas.microsoft.com/office/drawing/2016/5/14/chartex" xmlns:mc="http://schemas.openxmlformats.org/markup-compatibility/2006" xmlns:aink="http://schemas.microsoft.com/office/drawing/2016/ink" xmlns:am3d="http://schemas.microsoft.com/office/drawing/2017/model3d" xmlns:o="urn:schemas-microsoft-com:office:office" xmlns:oel="http://schemas.microsoft.com/office/2019/extlst" xmlns:r="http://schemas.openxmlformats.org/officeDocument/2006/relationships" xmlns:m="http://schemas.openxmlformats.org/officeDocument/2006/math" xmlns:v="urn:schemas-microsoft-com:vml" xmlns:wp14="http://schemas.microsoft.com/office/word/2010/wordprocessingDrawing" xmlns:wp="http://schemas.openxmlformats.org/drawingml/2006/wordprocessingDrawing" xmlns:w10="urn:schemas-microsoft-com:office:word" xmlns:w="http://schemas.openxmlformats.org/wordprocessingml/2006/main" xmlns:w14="http://schemas.microsoft.com/office/word/2010/wordml" xmlns:w15="http://schemas.microsoft.com/office/word/2012/wordml" xmlns:w16cex="http://schemas.microsoft.com/office/word/2018/wordml/cex" xmlns:w16cid="http://schemas.microsoft.com/office/word/2016/wordml/cid" xmlns:w16="http://schemas.microsoft.com/office/word/2018/wordml" xmlns:w16sdtdh="http://schemas.microsoft.com/office/word/2020/wordml/sdtdatahash" xmlns:w16se="http://schemas.microsoft.com/office/word/2015/wordml/symex" xmlns:wpg="http://schemas.microsoft.com/office/word/2010/wordprocessingGroup" xmlns:wpi="http://schemas.microsoft.com/office/word/2010/wordprocessingInk" xmlns:wne="http://schemas.microsoft.com/office/word/2006/wordml" xmlns:wps="http://schemas.microsoft.com/office/word/2010/wordprocessingShape" mc:Ignorable="w14 w15 w16se w16cid w16 w16cex w16sdtdh wp14">
   <w:abstractNum w:abstractNumId="0" w15:restartNumberingAfterBreak="0">
     <w:nsid w:val="0B7D71B4"/>
     <w:multiLevelType w:val="hybridMultilevel"/>
@@ -5560,6 +4462,119 @@
     </w:lvl>
   </w:abstractNum>
   <w:abstractNum w:abstractNumId="14" w15:restartNumberingAfterBreak="0">
+    <w:nsid w:val="6E494237"/>
+    <w:multiLevelType w:val="hybridMultilevel"/>
+    <w:tmpl w:val="01903580"/>
+    <w:lvl w:ilvl="0" w:tplc="04090001">
+      <w:start w:val="1"/>
+      <w:numFmt w:val="bullet"/>
+      <w:lvlText w:val=""/>
+      <w:lvlJc w:val="left"/>
+      <w:pPr>
+        <w:ind w:left="720" w:hanging="360"/>
+      </w:pPr>
+      <w:rPr>
+        <w:rFonts w:ascii="Symbol" w:hAnsi="Symbol" w:hint="default"/>
+      </w:rPr>
+    </w:lvl>
+    <w:lvl w:ilvl="1" w:tplc="04090003" w:tentative="1">
+      <w:start w:val="1"/>
+      <w:numFmt w:val="bullet"/>
+      <w:lvlText w:val="o"/>
+      <w:lvlJc w:val="left"/>
+      <w:pPr>
+        <w:ind w:left="1440" w:hanging="360"/>
+      </w:pPr>
+      <w:rPr>
+        <w:rFonts w:ascii="Courier New" w:hAnsi="Courier New" w:cs="Courier New" w:hint="default"/>
+      </w:rPr>
+    </w:lvl>
+    <w:lvl w:ilvl="2" w:tplc="04090005" w:tentative="1">
+      <w:start w:val="1"/>
+      <w:numFmt w:val="bullet"/>
+      <w:lvlText w:val=""/>
+      <w:lvlJc w:val="left"/>
+      <w:pPr>
+        <w:ind w:left="2160" w:hanging="360"/>
+      </w:pPr>
+      <w:rPr>
+        <w:rFonts w:ascii="Wingdings" w:hAnsi="Wingdings" w:hint="default"/>
+      </w:rPr>
+    </w:lvl>
+    <w:lvl w:ilvl="3" w:tplc="04090001" w:tentative="1">
+      <w:start w:val="1"/>
+      <w:numFmt w:val="bullet"/>
+      <w:lvlText w:val=""/>
+      <w:lvlJc w:val="left"/>
+      <w:pPr>
+        <w:ind w:left="2880" w:hanging="360"/>
+      </w:pPr>
+      <w:rPr>
+        <w:rFonts w:ascii="Symbol" w:hAnsi="Symbol" w:hint="default"/>
+      </w:rPr>
+    </w:lvl>
+    <w:lvl w:ilvl="4" w:tplc="04090003" w:tentative="1">
+      <w:start w:val="1"/>
+      <w:numFmt w:val="bullet"/>
+      <w:lvlText w:val="o"/>
+      <w:lvlJc w:val="left"/>
+      <w:pPr>
+        <w:ind w:left="3600" w:hanging="360"/>
+      </w:pPr>
+      <w:rPr>
+        <w:rFonts w:ascii="Courier New" w:hAnsi="Courier New" w:cs="Courier New" w:hint="default"/>
+      </w:rPr>
+    </w:lvl>
+    <w:lvl w:ilvl="5" w:tplc="04090005" w:tentative="1">
+      <w:start w:val="1"/>
+      <w:numFmt w:val="bullet"/>
+      <w:lvlText w:val=""/>
+      <w:lvlJc w:val="left"/>
+      <w:pPr>
+        <w:ind w:left="4320" w:hanging="360"/>
+      </w:pPr>
+      <w:rPr>
+        <w:rFonts w:ascii="Wingdings" w:hAnsi="Wingdings" w:hint="default"/>
+      </w:rPr>
+    </w:lvl>
+    <w:lvl w:ilvl="6" w:tplc="04090001" w:tentative="1">
+      <w:start w:val="1"/>
+      <w:numFmt w:val="bullet"/>
+      <w:lvlText w:val=""/>
+      <w:lvlJc w:val="left"/>
+      <w:pPr>
+        <w:ind w:left="5040" w:hanging="360"/>
+      </w:pPr>
+      <w:rPr>
+        <w:rFonts w:ascii="Symbol" w:hAnsi="Symbol" w:hint="default"/>
+      </w:rPr>
+    </w:lvl>
+    <w:lvl w:ilvl="7" w:tplc="04090003" w:tentative="1">
+      <w:start w:val="1"/>
+      <w:numFmt w:val="bullet"/>
+      <w:lvlText w:val="o"/>
+      <w:lvlJc w:val="left"/>
+      <w:pPr>
+        <w:ind w:left="5760" w:hanging="360"/>
+      </w:pPr>
+      <w:rPr>
+        <w:rFonts w:ascii="Courier New" w:hAnsi="Courier New" w:cs="Courier New" w:hint="default"/>
+      </w:rPr>
+    </w:lvl>
+    <w:lvl w:ilvl="8" w:tplc="04090005" w:tentative="1">
+      <w:start w:val="1"/>
+      <w:numFmt w:val="bullet"/>
+      <w:lvlText w:val=""/>
+      <w:lvlJc w:val="left"/>
+      <w:pPr>
+        <w:ind w:left="6480" w:hanging="360"/>
+      </w:pPr>
+      <w:rPr>
+        <w:rFonts w:ascii="Wingdings" w:hAnsi="Wingdings" w:hint="default"/>
+      </w:rPr>
+    </w:lvl>
+  </w:abstractNum>
+  <w:abstractNum w:abstractNumId="15" w15:restartNumberingAfterBreak="0">
     <w:nsid w:val="7526142D"/>
     <w:multiLevelType w:val="hybridMultilevel"/>
     <w:tmpl w:val="75E0B522"/>
@@ -5672,7 +4687,7 @@
       </w:rPr>
     </w:lvl>
   </w:abstractNum>
-  <w:abstractNum w:abstractNumId="15" w15:restartNumberingAfterBreak="0">
+  <w:abstractNum w:abstractNumId="16" w15:restartNumberingAfterBreak="0">
     <w:nsid w:val="7B8B596B"/>
     <w:multiLevelType w:val="hybridMultilevel"/>
     <w:tmpl w:val="4E8E3794"/>
@@ -5785,59 +4800,62 @@
       </w:rPr>
     </w:lvl>
   </w:abstractNum>
-  <w:num w:numId="1">
+  <w:num w:numId="1" w16cid:durableId="465204442">
     <w:abstractNumId w:val="1"/>
   </w:num>
-  <w:num w:numId="2">
+  <w:num w:numId="2" w16cid:durableId="616647393">
     <w:abstractNumId w:val="8"/>
   </w:num>
-  <w:num w:numId="3">
+  <w:num w:numId="3" w16cid:durableId="564342353">
     <w:abstractNumId w:val="0"/>
   </w:num>
-  <w:num w:numId="4">
+  <w:num w:numId="4" w16cid:durableId="2053071439">
     <w:abstractNumId w:val="5"/>
   </w:num>
-  <w:num w:numId="5">
+  <w:num w:numId="5" w16cid:durableId="1279291838">
     <w:abstractNumId w:val="4"/>
   </w:num>
-  <w:num w:numId="6">
+  <w:num w:numId="6" w16cid:durableId="30041171">
     <w:abstractNumId w:val="10"/>
   </w:num>
-  <w:num w:numId="7">
+  <w:num w:numId="7" w16cid:durableId="1931615883">
     <w:abstractNumId w:val="12"/>
   </w:num>
-  <w:num w:numId="8">
+  <w:num w:numId="8" w16cid:durableId="1519927819">
     <w:abstractNumId w:val="2"/>
   </w:num>
-  <w:num w:numId="9">
+  <w:num w:numId="9" w16cid:durableId="1396128435">
+    <w:abstractNumId w:val="16"/>
+  </w:num>
+  <w:num w:numId="10" w16cid:durableId="1384405279">
     <w:abstractNumId w:val="15"/>
   </w:num>
-  <w:num w:numId="10">
-    <w:abstractNumId w:val="14"/>
-  </w:num>
-  <w:num w:numId="11">
+  <w:num w:numId="11" w16cid:durableId="1927306711">
     <w:abstractNumId w:val="3"/>
   </w:num>
-  <w:num w:numId="12">
+  <w:num w:numId="12" w16cid:durableId="293754590">
     <w:abstractNumId w:val="9"/>
   </w:num>
-  <w:num w:numId="13">
+  <w:num w:numId="13" w16cid:durableId="2103602981">
     <w:abstractNumId w:val="11"/>
   </w:num>
-  <w:num w:numId="14">
+  <w:num w:numId="14" w16cid:durableId="811604540">
     <w:abstractNumId w:val="7"/>
   </w:num>
-  <w:num w:numId="15">
+  <w:num w:numId="15" w16cid:durableId="1645164244">
     <w:abstractNumId w:val="13"/>
   </w:num>
-  <w:num w:numId="16">
+  <w:num w:numId="16" w16cid:durableId="1778674532">
     <w:abstractNumId w:val="6"/>
+  </w:num>
+  <w:num w:numId="17" w16cid:durableId="1342590696">
+    <w:abstractNumId w:val="14"/>
   </w:num>
 </w:numbering>
 </file>
 
 <file path=word/styles.xml><?xml version="1.0" encoding="utf-8"?>
-<w:styles xmlns:mc="http://schemas.openxmlformats.org/markup-compatibility/2006" xmlns:r="http://schemas.openxmlformats.org/officeDocument/2006/relationships" xmlns:w="http://schemas.openxmlformats.org/wordprocessingml/2006/main" xmlns:w14="http://schemas.microsoft.com/office/word/2010/wordml" xmlns:w15="http://schemas.microsoft.com/office/word/2012/wordml" xmlns:w16cex="http://schemas.microsoft.com/office/word/2018/wordml/cex" xmlns:w16cid="http://schemas.microsoft.com/office/word/2016/wordml/cid" xmlns:w16="http://schemas.microsoft.com/office/word/2018/wordml" xmlns:w16se="http://schemas.microsoft.com/office/word/2015/wordml/symex" mc:Ignorable="w14 w15 w16se w16cid w16 w16cex">
+<w:styles xmlns:mc="http://schemas.openxmlformats.org/markup-compatibility/2006" xmlns:r="http://schemas.openxmlformats.org/officeDocument/2006/relationships" xmlns:w="http://schemas.openxmlformats.org/wordprocessingml/2006/main" xmlns:w14="http://schemas.microsoft.com/office/word/2010/wordml" xmlns:w15="http://schemas.microsoft.com/office/word/2012/wordml" xmlns:w16cex="http://schemas.microsoft.com/office/word/2018/wordml/cex" xmlns:w16cid="http://schemas.microsoft.com/office/word/2016/wordml/cid" xmlns:w16="http://schemas.microsoft.com/office/word/2018/wordml" xmlns:w16sdtdh="http://schemas.microsoft.com/office/word/2020/wordml/sdtdatahash" xmlns:w16se="http://schemas.microsoft.com/office/word/2015/wordml/symex" mc:Ignorable="w14 w15 w16se w16cid w16 w16cex w16sdtdh">
   <w:docDefaults>
     <w:rPrDefault>
       <w:rPr>

</xml_diff>